<commit_message>
Inspiration changed to Origins.
</commit_message>
<xml_diff>
--- a/multiplier.docx
+++ b/multiplier.docx
@@ -1,6 +1,6 @@
 
 <file path=word/document.xml><?xml version="1.0" encoding="utf-8"?>
-<w:document xmlns:wpc="http://schemas.microsoft.com/office/word/2010/wordprocessingCanvas" xmlns:cx="http://schemas.microsoft.com/office/drawing/2014/chartex" xmlns:cx1="http://schemas.microsoft.com/office/drawing/2015/9/8/chartex" xmlns:cx2="http://schemas.microsoft.com/office/drawing/2015/10/21/chartex" xmlns:mc="http://schemas.openxmlformats.org/markup-compatibility/2006" xmlns:o="urn:schemas-microsoft-com:office:office" xmlns:r="http://schemas.openxmlformats.org/officeDocument/2006/relationships" xmlns:m="http://schemas.openxmlformats.org/officeDocument/2006/math" xmlns:v="urn:schemas-microsoft-com:vml" xmlns:wp14="http://schemas.microsoft.com/office/word/2010/wordprocessingDrawing" xmlns:wp="http://schemas.openxmlformats.org/drawingml/2006/wordprocessingDrawing" xmlns:w10="urn:schemas-microsoft-com:office:word" xmlns:w="http://schemas.openxmlformats.org/wordprocessingml/2006/main" xmlns:w14="http://schemas.microsoft.com/office/word/2010/wordml" xmlns:w15="http://schemas.microsoft.com/office/word/2012/wordml" xmlns:w16se="http://schemas.microsoft.com/office/word/2015/wordml/symex" xmlns:wpg="http://schemas.microsoft.com/office/word/2010/wordprocessingGroup" xmlns:wpi="http://schemas.microsoft.com/office/word/2010/wordprocessingInk" xmlns:wne="http://schemas.microsoft.com/office/word/2006/wordml" xmlns:wps="http://schemas.microsoft.com/office/word/2010/wordprocessingShape" mc:Ignorable="w14 w15 w16se wp14">
+<w:document xmlns:wpc="http://schemas.microsoft.com/office/word/2010/wordprocessingCanvas" xmlns:mc="http://schemas.openxmlformats.org/markup-compatibility/2006" xmlns:o="urn:schemas-microsoft-com:office:office" xmlns:r="http://schemas.openxmlformats.org/officeDocument/2006/relationships" xmlns:m="http://schemas.openxmlformats.org/officeDocument/2006/math" xmlns:v="urn:schemas-microsoft-com:vml" xmlns:wp14="http://schemas.microsoft.com/office/word/2010/wordprocessingDrawing" xmlns:wp="http://schemas.openxmlformats.org/drawingml/2006/wordprocessingDrawing" xmlns:w10="urn:schemas-microsoft-com:office:word" xmlns:w="http://schemas.openxmlformats.org/wordprocessingml/2006/main" xmlns:w14="http://schemas.microsoft.com/office/word/2010/wordml" xmlns:w15="http://schemas.microsoft.com/office/word/2012/wordml" xmlns:wpg="http://schemas.microsoft.com/office/word/2010/wordprocessingGroup" xmlns:wpi="http://schemas.microsoft.com/office/word/2010/wordprocessingInk" xmlns:wne="http://schemas.microsoft.com/office/word/2006/wordml" xmlns:wps="http://schemas.microsoft.com/office/word/2010/wordprocessingShape" mc:Ignorable="w14 w15 wp14">
   <w:body>
     <w:p/>
     <w:p/>
@@ -105,8 +105,13 @@
       <w:pPr>
         <w:pStyle w:val="FrontPage"/>
       </w:pPr>
-      <w:r>
-        <w:t xml:space="preserve">in </w:t>
+      <w:proofErr w:type="gramStart"/>
+      <w:r>
+        <w:t>in</w:t>
+      </w:r>
+      <w:proofErr w:type="gramEnd"/>
+      <w:r>
+        <w:t xml:space="preserve"> </w:t>
       </w:r>
     </w:p>
     <w:p>
@@ -2116,34 +2121,18 @@
       <w:pPr>
         <w:pStyle w:val="Heading1"/>
       </w:pPr>
-      <w:r>
-        <w:lastRenderedPageBreak/>
-        <w:fldChar w:fldCharType="begin"/>
-      </w:r>
-      <w:r>
-        <w:instrText xml:space="preserve"> TOC \h \z \t "Table of Figures" \c </w:instrText>
-      </w:r>
-      <w:r>
-        <w:fldChar w:fldCharType="separate"/>
-      </w:r>
-      <w:bookmarkStart w:id="0" w:name="_Toc446893731"/>
-      <w:r>
-        <w:rPr>
-          <w:b/>
-          <w:bCs/>
-          <w:noProof/>
-        </w:rPr>
-        <w:t>No table of figures entries found.</w:t>
-      </w:r>
-      <w:bookmarkEnd w:id="0"/>
-      <w:r>
-        <w:rPr>
-          <w:b/>
-          <w:bCs/>
-          <w:noProof/>
-        </w:rPr>
-        <w:fldChar w:fldCharType="end"/>
-      </w:r>
+      <w:fldSimple w:instr=" TOC \h \z \t &quot;Table of Figures&quot; \c ">
+        <w:bookmarkStart w:id="0" w:name="_Toc446893731"/>
+        <w:r>
+          <w:rPr>
+            <w:b/>
+            <w:bCs/>
+            <w:noProof/>
+          </w:rPr>
+          <w:t>No table of figures entries found.</w:t>
+        </w:r>
+        <w:bookmarkEnd w:id="0"/>
+      </w:fldSimple>
     </w:p>
     <w:p/>
     <w:p/>
@@ -2311,7 +2300,15 @@
         <w:t>Brian Moriarty and Charles Rich as readers for providing assistances</w:t>
       </w:r>
       <w:r>
-        <w:t>, and Jennifer deWinter for feedback from a non-technical perspective</w:t>
+        <w:t xml:space="preserve">, and Jennifer </w:t>
+      </w:r>
+      <w:proofErr w:type="spellStart"/>
+      <w:r>
+        <w:t>deWinter</w:t>
+      </w:r>
+      <w:proofErr w:type="spellEnd"/>
+      <w:r>
+        <w:t xml:space="preserve"> for feedback from a non-technical perspective</w:t>
       </w:r>
       <w:r>
         <w:t>.</w:t>
@@ -2523,11 +2520,24 @@
         <w:t xml:space="preserve"> </w:t>
       </w:r>
       <w:r>
-        <w:t>Real-time tactics is a subgenre or a related genre of real-time strategy games, which removes the aspects of base-building, or in general, reducing the importance of macr</w:t>
-      </w:r>
-      <w:r>
-        <w:t>omanagement. Macromanagement</w:t>
-      </w:r>
+        <w:t xml:space="preserve">Real-time tactics is a subgenre or a related genre of real-time strategy games, which removes the aspects of base-building, or in general, reducing the importance of </w:t>
+      </w:r>
+      <w:proofErr w:type="spellStart"/>
+      <w:r>
+        <w:t>macr</w:t>
+      </w:r>
+      <w:r>
+        <w:t>omanagement</w:t>
+      </w:r>
+      <w:proofErr w:type="spellEnd"/>
+      <w:r>
+        <w:t xml:space="preserve">. </w:t>
+      </w:r>
+      <w:proofErr w:type="spellStart"/>
+      <w:r>
+        <w:t>Macromanagement</w:t>
+      </w:r>
+      <w:proofErr w:type="spellEnd"/>
       <w:r>
         <w:t xml:space="preserve"> </w:t>
       </w:r>
@@ -2644,9 +2654,11 @@
       </w:pPr>
       <w:bookmarkStart w:id="5" w:name="_Toc446893736"/>
       <w:r>
-        <w:t>Inspiration</w:t>
-      </w:r>
+        <w:t>Origins</w:t>
+      </w:r>
+      <w:bookmarkStart w:id="6" w:name="_GoBack"/>
       <w:bookmarkEnd w:id="5"/>
+      <w:bookmarkEnd w:id="6"/>
     </w:p>
     <w:p/>
     <w:p>
@@ -2736,11 +2748,11 @@
       <w:pPr>
         <w:pStyle w:val="Heading2"/>
       </w:pPr>
-      <w:bookmarkStart w:id="6" w:name="_Toc446893737"/>
+      <w:bookmarkStart w:id="7" w:name="_Toc446893737"/>
       <w:r>
         <w:t>Procedural Content Generation</w:t>
       </w:r>
-      <w:bookmarkEnd w:id="6"/>
+      <w:bookmarkEnd w:id="7"/>
     </w:p>
     <w:p/>
     <w:p>
@@ -2839,7 +2851,15 @@
         <w:footnoteReference w:id="14"/>
       </w:r>
       <w:r>
-        <w:t>, in which the former uses procedural content generation to generate terrain, and the latter uses procedural audio generation.</w:t>
+        <w:t xml:space="preserve">, in </w:t>
+      </w:r>
+      <w:proofErr w:type="gramStart"/>
+      <w:r>
+        <w:t>which</w:t>
+      </w:r>
+      <w:proofErr w:type="gramEnd"/>
+      <w:r>
+        <w:t xml:space="preserve"> the former uses procedural content generation to generate terrain, and the latter uses procedural audio generation.</w:t>
       </w:r>
       <w:r>
         <w:t xml:space="preserve"> </w:t>
@@ -2855,14 +2875,14 @@
       <w:pPr>
         <w:pStyle w:val="Heading2"/>
       </w:pPr>
-      <w:bookmarkStart w:id="7" w:name="_Toc446893738"/>
+      <w:bookmarkStart w:id="8" w:name="_Toc446893738"/>
       <w:r>
         <w:t>Game Balance</w:t>
       </w:r>
       <w:r>
         <w:t xml:space="preserve"> and Related Works</w:t>
       </w:r>
-      <w:bookmarkEnd w:id="7"/>
+      <w:bookmarkEnd w:id="8"/>
     </w:p>
     <w:p>
       <w:pPr>
@@ -3072,8 +3092,16 @@
         <w:rPr>
           <w:i/>
         </w:rPr>
-        <w:t xml:space="preserve"> Multiwinia</w:t>
-      </w:r>
+        <w:t xml:space="preserve"> </w:t>
+      </w:r>
+      <w:proofErr w:type="spellStart"/>
+      <w:r>
+        <w:rPr>
+          <w:i/>
+        </w:rPr>
+        <w:t>Multiwinia</w:t>
+      </w:r>
+      <w:proofErr w:type="spellEnd"/>
       <w:r>
         <w:rPr>
           <w:rStyle w:val="FootnoteReference"/>
@@ -3098,11 +3126,19 @@
       <w:r>
         <w:t xml:space="preserve">Games with more complicated unit attributes and geographical properties that affect player decisions would be </w:t>
       </w:r>
+      <w:proofErr w:type="spellStart"/>
       <w:r>
         <w:rPr>
           <w:i/>
         </w:rPr>
-        <w:t>Starcraft II</w:t>
+        <w:t>Starcraft</w:t>
+      </w:r>
+      <w:proofErr w:type="spellEnd"/>
+      <w:r>
+        <w:rPr>
+          <w:i/>
+        </w:rPr>
+        <w:t xml:space="preserve"> II</w:t>
       </w:r>
       <w:r>
         <w:rPr>
@@ -3145,7 +3181,15 @@
       </w:r>
       <w:r>
         <w:lastRenderedPageBreak/>
-        <w:t xml:space="preserve">are affected by unit dynamic properties (speed, regeneration, and cooldowns), which are incrementally increased through tech upgrades. It has been shown that unit attributes can determine the outcome of a </w:t>
+        <w:t xml:space="preserve">are affected by unit dynamic properties (speed, regeneration, and </w:t>
+      </w:r>
+      <w:proofErr w:type="spellStart"/>
+      <w:r>
+        <w:t>cooldowns</w:t>
+      </w:r>
+      <w:proofErr w:type="spellEnd"/>
+      <w:r>
+        <w:t xml:space="preserve">), which are incrementally increased through tech upgrades. It has been shown that unit attributes can determine the outcome of a </w:t>
       </w:r>
       <w:r>
         <w:t>real-time</w:t>
@@ -3174,12 +3218,28 @@
       <w:r>
         <w:t xml:space="preserve"> Other than environmental obstacles, the game </w:t>
       </w:r>
+      <w:proofErr w:type="spellStart"/>
       <w:r>
         <w:rPr>
           <w:i/>
         </w:rPr>
-        <w:t>Homeword: Deserts of Kharak</w:t>
-      </w:r>
+        <w:t>Homeword</w:t>
+      </w:r>
+      <w:proofErr w:type="spellEnd"/>
+      <w:r>
+        <w:rPr>
+          <w:i/>
+        </w:rPr>
+        <w:t xml:space="preserve">: Deserts of </w:t>
+      </w:r>
+      <w:proofErr w:type="spellStart"/>
+      <w:r>
+        <w:rPr>
+          <w:i/>
+        </w:rPr>
+        <w:t>Kharak</w:t>
+      </w:r>
+      <w:proofErr w:type="spellEnd"/>
       <w:r>
         <w:rPr>
           <w:rStyle w:val="FootnoteReference"/>
@@ -3201,12 +3261,14 @@
       <w:r>
         <w:t xml:space="preserve">time strategy games, such as </w:t>
       </w:r>
+      <w:proofErr w:type="spellStart"/>
       <w:r>
         <w:rPr>
           <w:i/>
         </w:rPr>
         <w:t>Auralux</w:t>
       </w:r>
+      <w:proofErr w:type="spellEnd"/>
       <w:r>
         <w:rPr>
           <w:rStyle w:val="FootnoteReference"/>
@@ -3252,12 +3314,14 @@
       <w:r>
         <w:t xml:space="preserve">, made similarly as </w:t>
       </w:r>
+      <w:proofErr w:type="spellStart"/>
       <w:r>
         <w:rPr>
           <w:i/>
         </w:rPr>
         <w:t>Auralux</w:t>
       </w:r>
+      <w:proofErr w:type="spellEnd"/>
       <w:r>
         <w:t xml:space="preserve">. </w:t>
       </w:r>
@@ -3270,12 +3334,14 @@
       <w:r>
         <w:t xml:space="preserve">The game, </w:t>
       </w:r>
+      <w:proofErr w:type="spellStart"/>
       <w:r>
         <w:rPr>
           <w:i/>
         </w:rPr>
         <w:t>Auralux</w:t>
       </w:r>
+      <w:proofErr w:type="spellEnd"/>
       <w:r>
         <w:t xml:space="preserve">, provides the basis of linear upgrade paths that players can use during gameplay, as well as taking into account of the map layout. </w:t>
       </w:r>
@@ -3352,11 +3418,11 @@
       <w:pPr>
         <w:pStyle w:val="Heading2"/>
       </w:pPr>
-      <w:bookmarkStart w:id="8" w:name="_Toc446893739"/>
+      <w:bookmarkStart w:id="9" w:name="_Toc446893739"/>
       <w:r>
         <w:t>Game Feature and Appeal</w:t>
       </w:r>
-      <w:bookmarkEnd w:id="8"/>
+      <w:bookmarkEnd w:id="9"/>
     </w:p>
     <w:p>
       <w:pPr>
@@ -3471,12 +3537,12 @@
       <w:pPr>
         <w:pStyle w:val="Heading1"/>
       </w:pPr>
-      <w:bookmarkStart w:id="9" w:name="_Toc446893740"/>
+      <w:bookmarkStart w:id="10" w:name="_Toc446893740"/>
       <w:r>
         <w:lastRenderedPageBreak/>
         <w:t>Game Design</w:t>
       </w:r>
-      <w:bookmarkEnd w:id="9"/>
+      <w:bookmarkEnd w:id="10"/>
     </w:p>
     <w:p/>
     <w:p>
@@ -3497,31 +3563,39 @@
       <w:pPr>
         <w:pStyle w:val="Heading2"/>
       </w:pPr>
-      <w:bookmarkStart w:id="10" w:name="_Toc446893741"/>
+      <w:bookmarkStart w:id="11" w:name="_Toc446893741"/>
       <w:r>
         <w:t>Overview</w:t>
       </w:r>
-      <w:bookmarkEnd w:id="10"/>
+      <w:bookmarkEnd w:id="11"/>
     </w:p>
     <w:p>
       <w:pPr>
         <w:pStyle w:val="Heading2"/>
       </w:pPr>
-      <w:bookmarkStart w:id="11" w:name="_Toc446893742"/>
+      <w:bookmarkStart w:id="12" w:name="_Toc446893742"/>
       <w:r>
         <w:t>Game Mechanics</w:t>
       </w:r>
-      <w:bookmarkEnd w:id="11"/>
+      <w:bookmarkEnd w:id="12"/>
     </w:p>
     <w:p>
       <w:pPr>
         <w:pStyle w:val="Heading2"/>
       </w:pPr>
-      <w:bookmarkStart w:id="12" w:name="_Toc446893743"/>
-      <w:r>
-        <w:t>Other Things Worth Mentioning</w:t>
-      </w:r>
-      <w:bookmarkEnd w:id="12"/>
+      <w:bookmarkStart w:id="13" w:name="_Toc446893743"/>
+      <w:r>
+        <w:t xml:space="preserve">Other Things </w:t>
+      </w:r>
+      <w:proofErr w:type="gramStart"/>
+      <w:r>
+        <w:t>Worth</w:t>
+      </w:r>
+      <w:proofErr w:type="gramEnd"/>
+      <w:r>
+        <w:t xml:space="preserve"> Mentioning</w:t>
+      </w:r>
+      <w:bookmarkEnd w:id="13"/>
     </w:p>
     <w:p/>
     <w:p/>
@@ -3534,12 +3608,12 @@
       <w:pPr>
         <w:pStyle w:val="Heading1"/>
       </w:pPr>
-      <w:bookmarkStart w:id="13" w:name="_Toc446893744"/>
+      <w:bookmarkStart w:id="14" w:name="_Toc446893744"/>
       <w:r>
         <w:lastRenderedPageBreak/>
         <w:t>Resources</w:t>
       </w:r>
-      <w:bookmarkEnd w:id="13"/>
+      <w:bookmarkEnd w:id="14"/>
     </w:p>
     <w:p/>
     <w:p>
@@ -3558,12 +3632,12 @@
       <w:pPr>
         <w:pStyle w:val="Heading1"/>
       </w:pPr>
-      <w:bookmarkStart w:id="14" w:name="_Toc446893745"/>
+      <w:bookmarkStart w:id="15" w:name="_Toc446893745"/>
       <w:r>
         <w:lastRenderedPageBreak/>
         <w:t>Tools</w:t>
       </w:r>
-      <w:bookmarkEnd w:id="14"/>
+      <w:bookmarkEnd w:id="15"/>
     </w:p>
     <w:p/>
     <w:p>
@@ -3582,12 +3656,12 @@
       <w:r>
         <w:br w:type="page"/>
       </w:r>
-      <w:bookmarkStart w:id="15" w:name="_Toc446893746"/>
+      <w:bookmarkStart w:id="16" w:name="_Toc446893746"/>
       <w:r>
         <w:lastRenderedPageBreak/>
         <w:t>Evaluation</w:t>
       </w:r>
-      <w:bookmarkEnd w:id="15"/>
+      <w:bookmarkEnd w:id="16"/>
     </w:p>
     <w:p/>
     <w:p>
@@ -3604,31 +3678,31 @@
       <w:pPr>
         <w:pStyle w:val="Heading2"/>
       </w:pPr>
-      <w:bookmarkStart w:id="16" w:name="_Toc446893747"/>
+      <w:bookmarkStart w:id="17" w:name="_Toc446893747"/>
       <w:r>
         <w:t>Research Method</w:t>
       </w:r>
-      <w:bookmarkEnd w:id="16"/>
+      <w:bookmarkEnd w:id="17"/>
     </w:p>
     <w:p>
       <w:pPr>
         <w:pStyle w:val="Heading2"/>
       </w:pPr>
-      <w:bookmarkStart w:id="17" w:name="_Toc446893748"/>
+      <w:bookmarkStart w:id="18" w:name="_Toc446893748"/>
       <w:r>
         <w:t>Research Question</w:t>
       </w:r>
-      <w:bookmarkEnd w:id="17"/>
+      <w:bookmarkEnd w:id="18"/>
     </w:p>
     <w:p>
       <w:pPr>
         <w:pStyle w:val="Heading2"/>
       </w:pPr>
-      <w:bookmarkStart w:id="18" w:name="_Toc446893749"/>
+      <w:bookmarkStart w:id="19" w:name="_Toc446893749"/>
       <w:r>
         <w:t>Result / Conclusion</w:t>
       </w:r>
-      <w:bookmarkEnd w:id="18"/>
+      <w:bookmarkEnd w:id="19"/>
     </w:p>
     <w:p/>
     <w:p/>
@@ -3642,18 +3716,26 @@
       <w:pPr>
         <w:pStyle w:val="Heading1"/>
       </w:pPr>
-      <w:bookmarkStart w:id="19" w:name="_Toc446893750"/>
+      <w:bookmarkStart w:id="20" w:name="_Toc446893750"/>
       <w:r>
         <w:lastRenderedPageBreak/>
         <w:t>Postmortem</w:t>
       </w:r>
-      <w:bookmarkEnd w:id="19"/>
+      <w:bookmarkEnd w:id="20"/>
     </w:p>
     <w:p/>
     <w:p>
       <w:r>
         <w:tab/>
-        <w:t>Typical game postmortem structure goes here. For reference, see Gamasutra postmortems.</w:t>
+        <w:t xml:space="preserve">Typical game postmortem structure goes here. For reference, see </w:t>
+      </w:r>
+      <w:proofErr w:type="spellStart"/>
+      <w:r>
+        <w:t>Gamasutra</w:t>
+      </w:r>
+      <w:proofErr w:type="spellEnd"/>
+      <w:r>
+        <w:t xml:space="preserve"> postmortems.</w:t>
       </w:r>
     </w:p>
     <w:p/>
@@ -3662,21 +3744,21 @@
       <w:pPr>
         <w:pStyle w:val="Heading2"/>
       </w:pPr>
-      <w:bookmarkStart w:id="20" w:name="_Toc446893751"/>
+      <w:bookmarkStart w:id="21" w:name="_Toc446893751"/>
       <w:r>
         <w:t>What went right?</w:t>
       </w:r>
-      <w:bookmarkEnd w:id="20"/>
+      <w:bookmarkEnd w:id="21"/>
     </w:p>
     <w:p>
       <w:pPr>
         <w:pStyle w:val="Heading2"/>
       </w:pPr>
-      <w:bookmarkStart w:id="21" w:name="_Toc446893752"/>
+      <w:bookmarkStart w:id="22" w:name="_Toc446893752"/>
       <w:r>
         <w:t>What went wrong?</w:t>
       </w:r>
-      <w:bookmarkEnd w:id="21"/>
+      <w:bookmarkEnd w:id="22"/>
     </w:p>
     <w:p/>
     <w:p>
@@ -3692,8 +3774,6 @@
       <w:pPr>
         <w:ind w:firstLine="720"/>
       </w:pPr>
-      <w:bookmarkStart w:id="22" w:name="_GoBack"/>
-      <w:bookmarkEnd w:id="22"/>
       <w:r>
         <w:rPr>
           <w:shd w:val="clear" w:color="auto" w:fill="FFFFFF"/>
@@ -4309,7 +4389,15 @@
     <w:p>
       <w:r>
         <w:tab/>
-        <w:t>Uncertain if this section should contain Github project repository links, and explanation on how to use the project.</w:t>
+        <w:t xml:space="preserve">Uncertain if this section should contain </w:t>
+      </w:r>
+      <w:proofErr w:type="spellStart"/>
+      <w:r>
+        <w:t>Github</w:t>
+      </w:r>
+      <w:proofErr w:type="spellEnd"/>
+      <w:r>
+        <w:t xml:space="preserve"> project repository links, and explanation on how to use the project.</w:t>
       </w:r>
     </w:p>
     <w:p/>
@@ -5705,7 +5793,7 @@
 </file>
 
 <file path=word/endnotes.xml><?xml version="1.0" encoding="utf-8"?>
-<w:endnotes xmlns:wpc="http://schemas.microsoft.com/office/word/2010/wordprocessingCanvas" xmlns:cx="http://schemas.microsoft.com/office/drawing/2014/chartex" xmlns:cx1="http://schemas.microsoft.com/office/drawing/2015/9/8/chartex" xmlns:cx2="http://schemas.microsoft.com/office/drawing/2015/10/21/chartex" xmlns:mc="http://schemas.openxmlformats.org/markup-compatibility/2006" xmlns:o="urn:schemas-microsoft-com:office:office" xmlns:r="http://schemas.openxmlformats.org/officeDocument/2006/relationships" xmlns:m="http://schemas.openxmlformats.org/officeDocument/2006/math" xmlns:v="urn:schemas-microsoft-com:vml" xmlns:wp14="http://schemas.microsoft.com/office/word/2010/wordprocessingDrawing" xmlns:wp="http://schemas.openxmlformats.org/drawingml/2006/wordprocessingDrawing" xmlns:w10="urn:schemas-microsoft-com:office:word" xmlns:w="http://schemas.openxmlformats.org/wordprocessingml/2006/main" xmlns:w14="http://schemas.microsoft.com/office/word/2010/wordml" xmlns:w15="http://schemas.microsoft.com/office/word/2012/wordml" xmlns:w16se="http://schemas.microsoft.com/office/word/2015/wordml/symex" xmlns:wpg="http://schemas.microsoft.com/office/word/2010/wordprocessingGroup" xmlns:wpi="http://schemas.microsoft.com/office/word/2010/wordprocessingInk" xmlns:wne="http://schemas.microsoft.com/office/word/2006/wordml" xmlns:wps="http://schemas.microsoft.com/office/word/2010/wordprocessingShape" mc:Ignorable="w14 w15 w16se wp14">
+<w:endnotes xmlns:wpc="http://schemas.microsoft.com/office/word/2010/wordprocessingCanvas" xmlns:mc="http://schemas.openxmlformats.org/markup-compatibility/2006" xmlns:o="urn:schemas-microsoft-com:office:office" xmlns:r="http://schemas.openxmlformats.org/officeDocument/2006/relationships" xmlns:m="http://schemas.openxmlformats.org/officeDocument/2006/math" xmlns:v="urn:schemas-microsoft-com:vml" xmlns:wp14="http://schemas.microsoft.com/office/word/2010/wordprocessingDrawing" xmlns:wp="http://schemas.openxmlformats.org/drawingml/2006/wordprocessingDrawing" xmlns:w10="urn:schemas-microsoft-com:office:word" xmlns:w="http://schemas.openxmlformats.org/wordprocessingml/2006/main" xmlns:w14="http://schemas.microsoft.com/office/word/2010/wordml" xmlns:w15="http://schemas.microsoft.com/office/word/2012/wordml" xmlns:wpg="http://schemas.microsoft.com/office/word/2010/wordprocessingGroup" xmlns:wpi="http://schemas.microsoft.com/office/word/2010/wordprocessingInk" xmlns:wne="http://schemas.microsoft.com/office/word/2006/wordml" xmlns:wps="http://schemas.microsoft.com/office/word/2010/wordprocessingShape" mc:Ignorable="w14 w15 wp14">
   <w:endnote w:type="separator" w:id="-1">
     <w:p>
       <w:pPr>
@@ -5730,7 +5818,7 @@
 </file>
 
 <file path=word/footnotes.xml><?xml version="1.0" encoding="utf-8"?>
-<w:footnotes xmlns:wpc="http://schemas.microsoft.com/office/word/2010/wordprocessingCanvas" xmlns:cx="http://schemas.microsoft.com/office/drawing/2014/chartex" xmlns:cx1="http://schemas.microsoft.com/office/drawing/2015/9/8/chartex" xmlns:cx2="http://schemas.microsoft.com/office/drawing/2015/10/21/chartex" xmlns:mc="http://schemas.openxmlformats.org/markup-compatibility/2006" xmlns:o="urn:schemas-microsoft-com:office:office" xmlns:r="http://schemas.openxmlformats.org/officeDocument/2006/relationships" xmlns:m="http://schemas.openxmlformats.org/officeDocument/2006/math" xmlns:v="urn:schemas-microsoft-com:vml" xmlns:wp14="http://schemas.microsoft.com/office/word/2010/wordprocessingDrawing" xmlns:wp="http://schemas.openxmlformats.org/drawingml/2006/wordprocessingDrawing" xmlns:w10="urn:schemas-microsoft-com:office:word" xmlns:w="http://schemas.openxmlformats.org/wordprocessingml/2006/main" xmlns:w14="http://schemas.microsoft.com/office/word/2010/wordml" xmlns:w15="http://schemas.microsoft.com/office/word/2012/wordml" xmlns:w16se="http://schemas.microsoft.com/office/word/2015/wordml/symex" xmlns:wpg="http://schemas.microsoft.com/office/word/2010/wordprocessingGroup" xmlns:wpi="http://schemas.microsoft.com/office/word/2010/wordprocessingInk" xmlns:wne="http://schemas.microsoft.com/office/word/2006/wordml" xmlns:wps="http://schemas.microsoft.com/office/word/2010/wordprocessingShape" mc:Ignorable="w14 w15 w16se wp14">
+<w:footnotes xmlns:wpc="http://schemas.microsoft.com/office/word/2010/wordprocessingCanvas" xmlns:mc="http://schemas.openxmlformats.org/markup-compatibility/2006" xmlns:o="urn:schemas-microsoft-com:office:office" xmlns:r="http://schemas.openxmlformats.org/officeDocument/2006/relationships" xmlns:m="http://schemas.openxmlformats.org/officeDocument/2006/math" xmlns:v="urn:schemas-microsoft-com:vml" xmlns:wp14="http://schemas.microsoft.com/office/word/2010/wordprocessingDrawing" xmlns:wp="http://schemas.openxmlformats.org/drawingml/2006/wordprocessingDrawing" xmlns:w10="urn:schemas-microsoft-com:office:word" xmlns:w="http://schemas.openxmlformats.org/wordprocessingml/2006/main" xmlns:w14="http://schemas.microsoft.com/office/word/2010/wordml" xmlns:w15="http://schemas.microsoft.com/office/word/2012/wordml" xmlns:wpg="http://schemas.microsoft.com/office/word/2010/wordprocessingGroup" xmlns:wpi="http://schemas.microsoft.com/office/word/2010/wordprocessingInk" xmlns:wne="http://schemas.microsoft.com/office/word/2006/wordml" xmlns:wps="http://schemas.microsoft.com/office/word/2010/wordprocessingShape" mc:Ignorable="w14 w15 wp14">
   <w:footnote w:type="separator" w:id="-1">
     <w:p>
       <w:pPr>
@@ -5965,7 +6053,15 @@
         </w:sdtContent>
       </w:sdt>
       <w:r>
-        <w:t>. Macromanagement is derived from micromanagement in real-time strategy games.</w:t>
+        <w:t xml:space="preserve">. </w:t>
+      </w:r>
+      <w:proofErr w:type="spellStart"/>
+      <w:r>
+        <w:t>Macromanagement</w:t>
+      </w:r>
+      <w:proofErr w:type="spellEnd"/>
+      <w:r>
+        <w:t xml:space="preserve"> is derived from micromanagement in real-time strategy games.</w:t>
       </w:r>
     </w:p>
   </w:footnote>
@@ -7017,20 +7113,36 @@
       <w:r>
         <w:t xml:space="preserve"> A real-time tactics custom map game for the real-time strategy game, </w:t>
       </w:r>
+      <w:proofErr w:type="spellStart"/>
       <w:r>
         <w:rPr>
           <w:i/>
         </w:rPr>
-        <w:t>WarCraft III</w:t>
+        <w:t>WarCraft</w:t>
+      </w:r>
+      <w:proofErr w:type="spellEnd"/>
+      <w:r>
+        <w:rPr>
+          <w:i/>
+        </w:rPr>
+        <w:t xml:space="preserve"> III</w:t>
       </w:r>
       <w:r>
         <w:t xml:space="preserve"> and its expansion, </w:t>
       </w:r>
+      <w:proofErr w:type="spellStart"/>
       <w:r>
         <w:rPr>
           <w:i/>
         </w:rPr>
-        <w:t>WarCraft III: The Frozen Throne</w:t>
+        <w:t>WarCraft</w:t>
+      </w:r>
+      <w:proofErr w:type="spellEnd"/>
+      <w:r>
+        <w:rPr>
+          <w:i/>
+        </w:rPr>
+        <w:t xml:space="preserve"> III: The Frozen Throne</w:t>
       </w:r>
       <w:r>
         <w:t xml:space="preserve">. </w:t>
@@ -7249,7 +7361,7 @@
 </file>
 
 <file path=word/numbering.xml><?xml version="1.0" encoding="utf-8"?>
-<w:numbering xmlns:wpc="http://schemas.microsoft.com/office/word/2010/wordprocessingCanvas" xmlns:cx="http://schemas.microsoft.com/office/drawing/2014/chartex" xmlns:cx1="http://schemas.microsoft.com/office/drawing/2015/9/8/chartex" xmlns:cx2="http://schemas.microsoft.com/office/drawing/2015/10/21/chartex" xmlns:mc="http://schemas.openxmlformats.org/markup-compatibility/2006" xmlns:o="urn:schemas-microsoft-com:office:office" xmlns:r="http://schemas.openxmlformats.org/officeDocument/2006/relationships" xmlns:m="http://schemas.openxmlformats.org/officeDocument/2006/math" xmlns:v="urn:schemas-microsoft-com:vml" xmlns:wp14="http://schemas.microsoft.com/office/word/2010/wordprocessingDrawing" xmlns:wp="http://schemas.openxmlformats.org/drawingml/2006/wordprocessingDrawing" xmlns:w10="urn:schemas-microsoft-com:office:word" xmlns:w="http://schemas.openxmlformats.org/wordprocessingml/2006/main" xmlns:w14="http://schemas.microsoft.com/office/word/2010/wordml" xmlns:w15="http://schemas.microsoft.com/office/word/2012/wordml" xmlns:w16se="http://schemas.microsoft.com/office/word/2015/wordml/symex" xmlns:wpg="http://schemas.microsoft.com/office/word/2010/wordprocessingGroup" xmlns:wpi="http://schemas.microsoft.com/office/word/2010/wordprocessingInk" xmlns:wne="http://schemas.microsoft.com/office/word/2006/wordml" xmlns:wps="http://schemas.microsoft.com/office/word/2010/wordprocessingShape" mc:Ignorable="w14 w15 w16se wp14">
+<w:numbering xmlns:wpc="http://schemas.microsoft.com/office/word/2010/wordprocessingCanvas" xmlns:mc="http://schemas.openxmlformats.org/markup-compatibility/2006" xmlns:o="urn:schemas-microsoft-com:office:office" xmlns:r="http://schemas.openxmlformats.org/officeDocument/2006/relationships" xmlns:m="http://schemas.openxmlformats.org/officeDocument/2006/math" xmlns:v="urn:schemas-microsoft-com:vml" xmlns:wp14="http://schemas.microsoft.com/office/word/2010/wordprocessingDrawing" xmlns:wp="http://schemas.openxmlformats.org/drawingml/2006/wordprocessingDrawing" xmlns:w10="urn:schemas-microsoft-com:office:word" xmlns:w="http://schemas.openxmlformats.org/wordprocessingml/2006/main" xmlns:w14="http://schemas.microsoft.com/office/word/2010/wordml" xmlns:w15="http://schemas.microsoft.com/office/word/2012/wordml" xmlns:wpg="http://schemas.microsoft.com/office/word/2010/wordprocessingGroup" xmlns:wpi="http://schemas.microsoft.com/office/word/2010/wordprocessingInk" xmlns:wne="http://schemas.microsoft.com/office/word/2006/wordml" xmlns:wps="http://schemas.microsoft.com/office/word/2010/wordprocessingShape" mc:Ignorable="w14 w15 wp14">
   <w:abstractNum w:abstractNumId="0" w15:restartNumberingAfterBreak="0">
     <w:nsid w:val="1B3870AD"/>
     <w:multiLevelType w:val="multilevel"/>
@@ -7496,7 +7608,7 @@
 </file>
 
 <file path=word/styles.xml><?xml version="1.0" encoding="utf-8"?>
-<w:styles xmlns:mc="http://schemas.openxmlformats.org/markup-compatibility/2006" xmlns:r="http://schemas.openxmlformats.org/officeDocument/2006/relationships" xmlns:w="http://schemas.openxmlformats.org/wordprocessingml/2006/main" xmlns:w14="http://schemas.microsoft.com/office/word/2010/wordml" xmlns:w15="http://schemas.microsoft.com/office/word/2012/wordml" xmlns:w16se="http://schemas.microsoft.com/office/word/2015/wordml/symex" mc:Ignorable="w14 w15 w16se">
+<w:styles xmlns:mc="http://schemas.openxmlformats.org/markup-compatibility/2006" xmlns:r="http://schemas.openxmlformats.org/officeDocument/2006/relationships" xmlns:w="http://schemas.openxmlformats.org/wordprocessingml/2006/main" xmlns:w14="http://schemas.microsoft.com/office/word/2010/wordml" xmlns:w15="http://schemas.microsoft.com/office/word/2012/wordml" mc:Ignorable="w14 w15">
   <w:docDefaults>
     <w:rPrDefault>
       <w:rPr>
@@ -7512,7 +7624,7 @@
       </w:pPr>
     </w:pPrDefault>
   </w:docDefaults>
-  <w:latentStyles w:defLockedState="0" w:defUIPriority="99" w:defSemiHidden="0" w:defUnhideWhenUsed="0" w:defQFormat="0" w:count="372">
+  <w:latentStyles w:defLockedState="0" w:defUIPriority="99" w:defSemiHidden="0" w:defUnhideWhenUsed="0" w:defQFormat="0" w:count="371">
     <w:lsdException w:name="Normal" w:uiPriority="0" w:qFormat="1"/>
     <w:lsdException w:name="heading 1" w:uiPriority="9" w:qFormat="1"/>
     <w:lsdException w:name="heading 2" w:semiHidden="1" w:uiPriority="9" w:unhideWhenUsed="1" w:qFormat="1"/>
@@ -7884,7 +7996,6 @@
     <w:lsdException w:name="List Table 5 Dark Accent 6" w:uiPriority="50"/>
     <w:lsdException w:name="List Table 6 Colorful Accent 6" w:uiPriority="51"/>
     <w:lsdException w:name="List Table 7 Colorful Accent 6" w:uiPriority="52"/>
-    <w:lsdException w:name="Mention" w:semiHidden="1" w:unhideWhenUsed="1"/>
   </w:latentStyles>
   <w:style w:type="paragraph" w:default="1" w:styleId="Normal">
     <w:name w:val="Normal"/>
@@ -7959,6 +8070,7 @@
   <w:style w:type="character" w:default="1" w:styleId="DefaultParagraphFont">
     <w:name w:val="Default Paragraph Font"/>
     <w:uiPriority w:val="1"/>
+    <w:semiHidden/>
     <w:unhideWhenUsed/>
   </w:style>
   <w:style w:type="table" w:default="1" w:styleId="TableNormal">
@@ -9590,7 +9702,7 @@
 </file>
 
 <file path=customXml/itemProps1.xml><?xml version="1.0" encoding="utf-8"?>
-<ds:datastoreItem xmlns:ds="http://schemas.openxmlformats.org/officeDocument/2006/customXml" ds:itemID="{1B37B8BC-A830-4188-87CB-CEF8545161EC}">
+<ds:datastoreItem xmlns:ds="http://schemas.openxmlformats.org/officeDocument/2006/customXml" ds:itemID="{5636CEFF-212A-472B-8BBB-47B09FFA1B9C}">
   <ds:schemaRefs>
     <ds:schemaRef ds:uri="http://schemas.openxmlformats.org/officeDocument/2006/bibliography"/>
   </ds:schemaRefs>

</xml_diff>

<commit_message>
Added some acknowledgements from the Unity community.
</commit_message>
<xml_diff>
--- a/multiplier.docx
+++ b/multiplier.docx
@@ -1,6 +1,6 @@
 
 <file path=word/document.xml><?xml version="1.0" encoding="utf-8"?>
-<w:document xmlns:wpc="http://schemas.microsoft.com/office/word/2010/wordprocessingCanvas" xmlns:mc="http://schemas.openxmlformats.org/markup-compatibility/2006" xmlns:o="urn:schemas-microsoft-com:office:office" xmlns:r="http://schemas.openxmlformats.org/officeDocument/2006/relationships" xmlns:m="http://schemas.openxmlformats.org/officeDocument/2006/math" xmlns:v="urn:schemas-microsoft-com:vml" xmlns:wp14="http://schemas.microsoft.com/office/word/2010/wordprocessingDrawing" xmlns:wp="http://schemas.openxmlformats.org/drawingml/2006/wordprocessingDrawing" xmlns:w10="urn:schemas-microsoft-com:office:word" xmlns:w="http://schemas.openxmlformats.org/wordprocessingml/2006/main" xmlns:w14="http://schemas.microsoft.com/office/word/2010/wordml" xmlns:w15="http://schemas.microsoft.com/office/word/2012/wordml" xmlns:wpg="http://schemas.microsoft.com/office/word/2010/wordprocessingGroup" xmlns:wpi="http://schemas.microsoft.com/office/word/2010/wordprocessingInk" xmlns:wne="http://schemas.microsoft.com/office/word/2006/wordml" xmlns:wps="http://schemas.microsoft.com/office/word/2010/wordprocessingShape" mc:Ignorable="w14 w15 wp14">
+<w:document xmlns:wpc="http://schemas.microsoft.com/office/word/2010/wordprocessingCanvas" xmlns:cx="http://schemas.microsoft.com/office/drawing/2014/chartex" xmlns:cx1="http://schemas.microsoft.com/office/drawing/2015/9/8/chartex" xmlns:cx2="http://schemas.microsoft.com/office/drawing/2015/10/21/chartex" xmlns:mc="http://schemas.openxmlformats.org/markup-compatibility/2006" xmlns:o="urn:schemas-microsoft-com:office:office" xmlns:r="http://schemas.openxmlformats.org/officeDocument/2006/relationships" xmlns:m="http://schemas.openxmlformats.org/officeDocument/2006/math" xmlns:v="urn:schemas-microsoft-com:vml" xmlns:wp14="http://schemas.microsoft.com/office/word/2010/wordprocessingDrawing" xmlns:wp="http://schemas.openxmlformats.org/drawingml/2006/wordprocessingDrawing" xmlns:w10="urn:schemas-microsoft-com:office:word" xmlns:w="http://schemas.openxmlformats.org/wordprocessingml/2006/main" xmlns:w14="http://schemas.microsoft.com/office/word/2010/wordml" xmlns:w15="http://schemas.microsoft.com/office/word/2012/wordml" xmlns:w16se="http://schemas.microsoft.com/office/word/2015/wordml/symex" xmlns:wpg="http://schemas.microsoft.com/office/word/2010/wordprocessingGroup" xmlns:wpi="http://schemas.microsoft.com/office/word/2010/wordprocessingInk" xmlns:wne="http://schemas.microsoft.com/office/word/2006/wordml" xmlns:wps="http://schemas.microsoft.com/office/word/2010/wordprocessingShape" mc:Ignorable="w14 w15 w16se wp14">
   <w:body>
     <w:p/>
     <w:p/>
@@ -105,13 +105,8 @@
       <w:pPr>
         <w:pStyle w:val="FrontPage"/>
       </w:pPr>
-      <w:proofErr w:type="gramStart"/>
-      <w:r>
-        <w:t>in</w:t>
-      </w:r>
-      <w:proofErr w:type="gramEnd"/>
-      <w:r>
-        <w:t xml:space="preserve"> </w:t>
+      <w:r>
+        <w:t xml:space="preserve">in </w:t>
       </w:r>
     </w:p>
     <w:p>
@@ -2121,18 +2116,34 @@
       <w:pPr>
         <w:pStyle w:val="Heading1"/>
       </w:pPr>
-      <w:fldSimple w:instr=" TOC \h \z \t &quot;Table of Figures&quot; \c ">
-        <w:bookmarkStart w:id="0" w:name="_Toc446893731"/>
-        <w:r>
-          <w:rPr>
-            <w:b/>
-            <w:bCs/>
-            <w:noProof/>
-          </w:rPr>
-          <w:t>No table of figures entries found.</w:t>
-        </w:r>
-        <w:bookmarkEnd w:id="0"/>
-      </w:fldSimple>
+      <w:r>
+        <w:lastRenderedPageBreak/>
+        <w:fldChar w:fldCharType="begin"/>
+      </w:r>
+      <w:r>
+        <w:instrText xml:space="preserve"> TOC \h \z \t "Table of Figures" \c </w:instrText>
+      </w:r>
+      <w:r>
+        <w:fldChar w:fldCharType="separate"/>
+      </w:r>
+      <w:bookmarkStart w:id="0" w:name="_Toc446893731"/>
+      <w:r>
+        <w:rPr>
+          <w:b/>
+          <w:bCs/>
+          <w:noProof/>
+        </w:rPr>
+        <w:t>No table of figures entries found.</w:t>
+      </w:r>
+      <w:bookmarkEnd w:id="0"/>
+      <w:r>
+        <w:rPr>
+          <w:b/>
+          <w:bCs/>
+          <w:noProof/>
+        </w:rPr>
+        <w:fldChar w:fldCharType="end"/>
+      </w:r>
     </w:p>
     <w:p/>
     <w:p/>
@@ -2300,15 +2311,7 @@
         <w:t>Brian Moriarty and Charles Rich as readers for providing assistances</w:t>
       </w:r>
       <w:r>
-        <w:t xml:space="preserve">, and Jennifer </w:t>
-      </w:r>
-      <w:proofErr w:type="spellStart"/>
-      <w:r>
-        <w:t>deWinter</w:t>
-      </w:r>
-      <w:proofErr w:type="spellEnd"/>
-      <w:r>
-        <w:t xml:space="preserve"> for feedback from a non-technical perspective</w:t>
+        <w:t>, and Jennifer deWinter for feedback from a non-technical perspective</w:t>
       </w:r>
       <w:r>
         <w:t>.</w:t>
@@ -2323,6 +2326,17 @@
         <w:t>I would like to thank the volunteers and testers for their feedback. Their feedback helped to improve the game, and made the game as it is.</w:t>
       </w:r>
     </w:p>
+    <w:p>
+      <w:pPr>
+        <w:pStyle w:val="Justify"/>
+      </w:pPr>
+      <w:r>
+        <w:tab/>
+        <w:t>I would also like to thank the Unity community for providing assistance, giving advice, berating my project as if it’s a low-class citizen for the sake of improvements, and the encouragement for completing the assignments.</w:t>
+      </w:r>
+      <w:bookmarkStart w:id="3" w:name="_GoBack"/>
+      <w:bookmarkEnd w:id="3"/>
+    </w:p>
     <w:p/>
     <w:p/>
     <w:p>
@@ -2334,23 +2348,23 @@
       <w:pPr>
         <w:pStyle w:val="Heading1"/>
       </w:pPr>
-      <w:bookmarkStart w:id="3" w:name="_Toc446893734"/>
+      <w:bookmarkStart w:id="4" w:name="_Toc446893734"/>
       <w:r>
         <w:lastRenderedPageBreak/>
         <w:t>Introduction</w:t>
       </w:r>
-      <w:bookmarkEnd w:id="3"/>
+      <w:bookmarkEnd w:id="4"/>
     </w:p>
     <w:p/>
     <w:p>
       <w:pPr>
         <w:pStyle w:val="Heading2"/>
       </w:pPr>
-      <w:bookmarkStart w:id="4" w:name="_Toc446893735"/>
+      <w:bookmarkStart w:id="5" w:name="_Toc446893735"/>
       <w:r>
         <w:t>Strategy vs. Tactics</w:t>
       </w:r>
-      <w:bookmarkEnd w:id="4"/>
+      <w:bookmarkEnd w:id="5"/>
     </w:p>
     <w:p/>
     <w:p>
@@ -2520,24 +2534,11 @@
         <w:t xml:space="preserve"> </w:t>
       </w:r>
       <w:r>
-        <w:t xml:space="preserve">Real-time tactics is a subgenre or a related genre of real-time strategy games, which removes the aspects of base-building, or in general, reducing the importance of </w:t>
-      </w:r>
-      <w:proofErr w:type="spellStart"/>
-      <w:r>
-        <w:t>macr</w:t>
-      </w:r>
-      <w:r>
-        <w:t>omanagement</w:t>
-      </w:r>
-      <w:proofErr w:type="spellEnd"/>
-      <w:r>
-        <w:t xml:space="preserve">. </w:t>
-      </w:r>
-      <w:proofErr w:type="spellStart"/>
-      <w:r>
-        <w:t>Macromanagement</w:t>
-      </w:r>
-      <w:proofErr w:type="spellEnd"/>
+        <w:t>Real-time tactics is a subgenre or a related genre of real-time strategy games, which removes the aspects of base-building, or in general, reducing the importance of macr</w:t>
+      </w:r>
+      <w:r>
+        <w:t>omanagement. Macromanagement</w:t>
+      </w:r>
       <w:r>
         <w:t xml:space="preserve"> </w:t>
       </w:r>
@@ -2652,12 +2653,10 @@
       <w:pPr>
         <w:pStyle w:val="Heading2"/>
       </w:pPr>
-      <w:bookmarkStart w:id="5" w:name="_Toc446893736"/>
+      <w:bookmarkStart w:id="6" w:name="_Toc446893736"/>
       <w:r>
         <w:t>Origins</w:t>
       </w:r>
-      <w:bookmarkStart w:id="6" w:name="_GoBack"/>
-      <w:bookmarkEnd w:id="5"/>
       <w:bookmarkEnd w:id="6"/>
     </w:p>
     <w:p/>
@@ -2851,15 +2850,7 @@
         <w:footnoteReference w:id="14"/>
       </w:r>
       <w:r>
-        <w:t xml:space="preserve">, in </w:t>
-      </w:r>
-      <w:proofErr w:type="gramStart"/>
-      <w:r>
-        <w:t>which</w:t>
-      </w:r>
-      <w:proofErr w:type="gramEnd"/>
-      <w:r>
-        <w:t xml:space="preserve"> the former uses procedural content generation to generate terrain, and the latter uses procedural audio generation.</w:t>
+        <w:t>, in which the former uses procedural content generation to generate terrain, and the latter uses procedural audio generation.</w:t>
       </w:r>
       <w:r>
         <w:t xml:space="preserve"> </w:t>
@@ -3092,16 +3083,8 @@
         <w:rPr>
           <w:i/>
         </w:rPr>
-        <w:t xml:space="preserve"> </w:t>
-      </w:r>
-      <w:proofErr w:type="spellStart"/>
-      <w:r>
-        <w:rPr>
-          <w:i/>
-        </w:rPr>
-        <w:t>Multiwinia</w:t>
-      </w:r>
-      <w:proofErr w:type="spellEnd"/>
+        <w:t xml:space="preserve"> Multiwinia</w:t>
+      </w:r>
       <w:r>
         <w:rPr>
           <w:rStyle w:val="FootnoteReference"/>
@@ -3126,54 +3109,46 @@
       <w:r>
         <w:t xml:space="preserve">Games with more complicated unit attributes and geographical properties that affect player decisions would be </w:t>
       </w:r>
-      <w:proofErr w:type="spellStart"/>
       <w:r>
         <w:rPr>
           <w:i/>
         </w:rPr>
-        <w:t>Starcraft</w:t>
-      </w:r>
-      <w:proofErr w:type="spellEnd"/>
+        <w:t>Starcraft II</w:t>
+      </w:r>
+      <w:r>
+        <w:rPr>
+          <w:rStyle w:val="FootnoteReference"/>
+        </w:rPr>
+        <w:footnoteReference w:id="24"/>
+      </w:r>
+      <w:r>
+        <w:t xml:space="preserve">, </w:t>
+      </w:r>
       <w:r>
         <w:rPr>
           <w:i/>
         </w:rPr>
-        <w:t xml:space="preserve"> II</w:t>
+        <w:t>Warcraft III</w:t>
       </w:r>
       <w:r>
         <w:rPr>
           <w:rStyle w:val="FootnoteReference"/>
         </w:rPr>
-        <w:footnoteReference w:id="24"/>
-      </w:r>
-      <w:r>
-        <w:t xml:space="preserve">, </w:t>
+        <w:footnoteReference w:id="25"/>
+      </w:r>
+      <w:r>
+        <w:t xml:space="preserve">, and </w:t>
       </w:r>
       <w:r>
         <w:rPr>
           <w:i/>
         </w:rPr>
-        <w:t>Warcraft III</w:t>
+        <w:t>Total Annihilation</w:t>
       </w:r>
       <w:r>
         <w:rPr>
           <w:rStyle w:val="FootnoteReference"/>
         </w:rPr>
-        <w:footnoteReference w:id="25"/>
-      </w:r>
-      <w:r>
-        <w:t xml:space="preserve">, and </w:t>
-      </w:r>
-      <w:r>
-        <w:rPr>
-          <w:i/>
-        </w:rPr>
-        <w:t>Total Annihilation</w:t>
-      </w:r>
-      <w:r>
-        <w:rPr>
-          <w:rStyle w:val="FootnoteReference"/>
-        </w:rPr>
         <w:footnoteReference w:id="26"/>
       </w:r>
       <w:r>
@@ -3181,15 +3156,7 @@
       </w:r>
       <w:r>
         <w:lastRenderedPageBreak/>
-        <w:t xml:space="preserve">are affected by unit dynamic properties (speed, regeneration, and </w:t>
-      </w:r>
-      <w:proofErr w:type="spellStart"/>
-      <w:r>
-        <w:t>cooldowns</w:t>
-      </w:r>
-      <w:proofErr w:type="spellEnd"/>
-      <w:r>
-        <w:t xml:space="preserve">), which are incrementally increased through tech upgrades. It has been shown that unit attributes can determine the outcome of a </w:t>
+        <w:t xml:space="preserve">are affected by unit dynamic properties (speed, regeneration, and cooldowns), which are incrementally increased through tech upgrades. It has been shown that unit attributes can determine the outcome of a </w:t>
       </w:r>
       <w:r>
         <w:t>real-time</w:t>
@@ -3218,28 +3185,12 @@
       <w:r>
         <w:t xml:space="preserve"> Other than environmental obstacles, the game </w:t>
       </w:r>
-      <w:proofErr w:type="spellStart"/>
       <w:r>
         <w:rPr>
           <w:i/>
         </w:rPr>
-        <w:t>Homeword</w:t>
-      </w:r>
-      <w:proofErr w:type="spellEnd"/>
-      <w:r>
-        <w:rPr>
-          <w:i/>
-        </w:rPr>
-        <w:t xml:space="preserve">: Deserts of </w:t>
-      </w:r>
-      <w:proofErr w:type="spellStart"/>
-      <w:r>
-        <w:rPr>
-          <w:i/>
-        </w:rPr>
-        <w:t>Kharak</w:t>
-      </w:r>
-      <w:proofErr w:type="spellEnd"/>
+        <w:t>Homeword: Deserts of Kharak</w:t>
+      </w:r>
       <w:r>
         <w:rPr>
           <w:rStyle w:val="FootnoteReference"/>
@@ -3261,14 +3212,12 @@
       <w:r>
         <w:t xml:space="preserve">time strategy games, such as </w:t>
       </w:r>
-      <w:proofErr w:type="spellStart"/>
       <w:r>
         <w:rPr>
           <w:i/>
         </w:rPr>
         <w:t>Auralux</w:t>
       </w:r>
-      <w:proofErr w:type="spellEnd"/>
       <w:r>
         <w:rPr>
           <w:rStyle w:val="FootnoteReference"/>
@@ -3314,14 +3263,12 @@
       <w:r>
         <w:t xml:space="preserve">, made similarly as </w:t>
       </w:r>
-      <w:proofErr w:type="spellStart"/>
       <w:r>
         <w:rPr>
           <w:i/>
         </w:rPr>
         <w:t>Auralux</w:t>
       </w:r>
-      <w:proofErr w:type="spellEnd"/>
       <w:r>
         <w:t xml:space="preserve">. </w:t>
       </w:r>
@@ -3334,14 +3281,12 @@
       <w:r>
         <w:t xml:space="preserve">The game, </w:t>
       </w:r>
-      <w:proofErr w:type="spellStart"/>
       <w:r>
         <w:rPr>
           <w:i/>
         </w:rPr>
         <w:t>Auralux</w:t>
       </w:r>
-      <w:proofErr w:type="spellEnd"/>
       <w:r>
         <w:t xml:space="preserve">, provides the basis of linear upgrade paths that players can use during gameplay, as well as taking into account of the map layout. </w:t>
       </w:r>
@@ -3585,15 +3530,7 @@
       </w:pPr>
       <w:bookmarkStart w:id="13" w:name="_Toc446893743"/>
       <w:r>
-        <w:t xml:space="preserve">Other Things </w:t>
-      </w:r>
-      <w:proofErr w:type="gramStart"/>
-      <w:r>
-        <w:t>Worth</w:t>
-      </w:r>
-      <w:proofErr w:type="gramEnd"/>
-      <w:r>
-        <w:t xml:space="preserve"> Mentioning</w:t>
+        <w:t>Other Things Worth Mentioning</w:t>
       </w:r>
       <w:bookmarkEnd w:id="13"/>
     </w:p>
@@ -3727,15 +3664,7 @@
     <w:p>
       <w:r>
         <w:tab/>
-        <w:t xml:space="preserve">Typical game postmortem structure goes here. For reference, see </w:t>
-      </w:r>
-      <w:proofErr w:type="spellStart"/>
-      <w:r>
-        <w:t>Gamasutra</w:t>
-      </w:r>
-      <w:proofErr w:type="spellEnd"/>
-      <w:r>
-        <w:t xml:space="preserve"> postmortems.</w:t>
+        <w:t>Typical game postmortem structure goes here. For reference, see Gamasutra postmortems.</w:t>
       </w:r>
     </w:p>
     <w:p/>
@@ -4389,15 +4318,7 @@
     <w:p>
       <w:r>
         <w:tab/>
-        <w:t xml:space="preserve">Uncertain if this section should contain </w:t>
-      </w:r>
-      <w:proofErr w:type="spellStart"/>
-      <w:r>
-        <w:t>Github</w:t>
-      </w:r>
-      <w:proofErr w:type="spellEnd"/>
-      <w:r>
-        <w:t xml:space="preserve"> project repository links, and explanation on how to use the project.</w:t>
+        <w:t>Uncertain if this section should contain Github project repository links, and explanation on how to use the project.</w:t>
       </w:r>
     </w:p>
     <w:p/>
@@ -5793,7 +5714,7 @@
 </file>
 
 <file path=word/endnotes.xml><?xml version="1.0" encoding="utf-8"?>
-<w:endnotes xmlns:wpc="http://schemas.microsoft.com/office/word/2010/wordprocessingCanvas" xmlns:mc="http://schemas.openxmlformats.org/markup-compatibility/2006" xmlns:o="urn:schemas-microsoft-com:office:office" xmlns:r="http://schemas.openxmlformats.org/officeDocument/2006/relationships" xmlns:m="http://schemas.openxmlformats.org/officeDocument/2006/math" xmlns:v="urn:schemas-microsoft-com:vml" xmlns:wp14="http://schemas.microsoft.com/office/word/2010/wordprocessingDrawing" xmlns:wp="http://schemas.openxmlformats.org/drawingml/2006/wordprocessingDrawing" xmlns:w10="urn:schemas-microsoft-com:office:word" xmlns:w="http://schemas.openxmlformats.org/wordprocessingml/2006/main" xmlns:w14="http://schemas.microsoft.com/office/word/2010/wordml" xmlns:w15="http://schemas.microsoft.com/office/word/2012/wordml" xmlns:wpg="http://schemas.microsoft.com/office/word/2010/wordprocessingGroup" xmlns:wpi="http://schemas.microsoft.com/office/word/2010/wordprocessingInk" xmlns:wne="http://schemas.microsoft.com/office/word/2006/wordml" xmlns:wps="http://schemas.microsoft.com/office/word/2010/wordprocessingShape" mc:Ignorable="w14 w15 wp14">
+<w:endnotes xmlns:wpc="http://schemas.microsoft.com/office/word/2010/wordprocessingCanvas" xmlns:cx="http://schemas.microsoft.com/office/drawing/2014/chartex" xmlns:cx1="http://schemas.microsoft.com/office/drawing/2015/9/8/chartex" xmlns:cx2="http://schemas.microsoft.com/office/drawing/2015/10/21/chartex" xmlns:mc="http://schemas.openxmlformats.org/markup-compatibility/2006" xmlns:o="urn:schemas-microsoft-com:office:office" xmlns:r="http://schemas.openxmlformats.org/officeDocument/2006/relationships" xmlns:m="http://schemas.openxmlformats.org/officeDocument/2006/math" xmlns:v="urn:schemas-microsoft-com:vml" xmlns:wp14="http://schemas.microsoft.com/office/word/2010/wordprocessingDrawing" xmlns:wp="http://schemas.openxmlformats.org/drawingml/2006/wordprocessingDrawing" xmlns:w10="urn:schemas-microsoft-com:office:word" xmlns:w="http://schemas.openxmlformats.org/wordprocessingml/2006/main" xmlns:w14="http://schemas.microsoft.com/office/word/2010/wordml" xmlns:w15="http://schemas.microsoft.com/office/word/2012/wordml" xmlns:w16se="http://schemas.microsoft.com/office/word/2015/wordml/symex" xmlns:wpg="http://schemas.microsoft.com/office/word/2010/wordprocessingGroup" xmlns:wpi="http://schemas.microsoft.com/office/word/2010/wordprocessingInk" xmlns:wne="http://schemas.microsoft.com/office/word/2006/wordml" xmlns:wps="http://schemas.microsoft.com/office/word/2010/wordprocessingShape" mc:Ignorable="w14 w15 w16se wp14">
   <w:endnote w:type="separator" w:id="-1">
     <w:p>
       <w:pPr>
@@ -5818,7 +5739,7 @@
 </file>
 
 <file path=word/footnotes.xml><?xml version="1.0" encoding="utf-8"?>
-<w:footnotes xmlns:wpc="http://schemas.microsoft.com/office/word/2010/wordprocessingCanvas" xmlns:mc="http://schemas.openxmlformats.org/markup-compatibility/2006" xmlns:o="urn:schemas-microsoft-com:office:office" xmlns:r="http://schemas.openxmlformats.org/officeDocument/2006/relationships" xmlns:m="http://schemas.openxmlformats.org/officeDocument/2006/math" xmlns:v="urn:schemas-microsoft-com:vml" xmlns:wp14="http://schemas.microsoft.com/office/word/2010/wordprocessingDrawing" xmlns:wp="http://schemas.openxmlformats.org/drawingml/2006/wordprocessingDrawing" xmlns:w10="urn:schemas-microsoft-com:office:word" xmlns:w="http://schemas.openxmlformats.org/wordprocessingml/2006/main" xmlns:w14="http://schemas.microsoft.com/office/word/2010/wordml" xmlns:w15="http://schemas.microsoft.com/office/word/2012/wordml" xmlns:wpg="http://schemas.microsoft.com/office/word/2010/wordprocessingGroup" xmlns:wpi="http://schemas.microsoft.com/office/word/2010/wordprocessingInk" xmlns:wne="http://schemas.microsoft.com/office/word/2006/wordml" xmlns:wps="http://schemas.microsoft.com/office/word/2010/wordprocessingShape" mc:Ignorable="w14 w15 wp14">
+<w:footnotes xmlns:wpc="http://schemas.microsoft.com/office/word/2010/wordprocessingCanvas" xmlns:cx="http://schemas.microsoft.com/office/drawing/2014/chartex" xmlns:cx1="http://schemas.microsoft.com/office/drawing/2015/9/8/chartex" xmlns:cx2="http://schemas.microsoft.com/office/drawing/2015/10/21/chartex" xmlns:mc="http://schemas.openxmlformats.org/markup-compatibility/2006" xmlns:o="urn:schemas-microsoft-com:office:office" xmlns:r="http://schemas.openxmlformats.org/officeDocument/2006/relationships" xmlns:m="http://schemas.openxmlformats.org/officeDocument/2006/math" xmlns:v="urn:schemas-microsoft-com:vml" xmlns:wp14="http://schemas.microsoft.com/office/word/2010/wordprocessingDrawing" xmlns:wp="http://schemas.openxmlformats.org/drawingml/2006/wordprocessingDrawing" xmlns:w10="urn:schemas-microsoft-com:office:word" xmlns:w="http://schemas.openxmlformats.org/wordprocessingml/2006/main" xmlns:w14="http://schemas.microsoft.com/office/word/2010/wordml" xmlns:w15="http://schemas.microsoft.com/office/word/2012/wordml" xmlns:w16se="http://schemas.microsoft.com/office/word/2015/wordml/symex" xmlns:wpg="http://schemas.microsoft.com/office/word/2010/wordprocessingGroup" xmlns:wpi="http://schemas.microsoft.com/office/word/2010/wordprocessingInk" xmlns:wne="http://schemas.microsoft.com/office/word/2006/wordml" xmlns:wps="http://schemas.microsoft.com/office/word/2010/wordprocessingShape" mc:Ignorable="w14 w15 w16se wp14">
   <w:footnote w:type="separator" w:id="-1">
     <w:p>
       <w:pPr>
@@ -6053,15 +5974,7 @@
         </w:sdtContent>
       </w:sdt>
       <w:r>
-        <w:t xml:space="preserve">. </w:t>
-      </w:r>
-      <w:proofErr w:type="spellStart"/>
-      <w:r>
-        <w:t>Macromanagement</w:t>
-      </w:r>
-      <w:proofErr w:type="spellEnd"/>
-      <w:r>
-        <w:t xml:space="preserve"> is derived from micromanagement in real-time strategy games.</w:t>
+        <w:t>. Macromanagement is derived from micromanagement in real-time strategy games.</w:t>
       </w:r>
     </w:p>
   </w:footnote>
@@ -7113,36 +7026,20 @@
       <w:r>
         <w:t xml:space="preserve"> A real-time tactics custom map game for the real-time strategy game, </w:t>
       </w:r>
-      <w:proofErr w:type="spellStart"/>
       <w:r>
         <w:rPr>
           <w:i/>
         </w:rPr>
-        <w:t>WarCraft</w:t>
-      </w:r>
-      <w:proofErr w:type="spellEnd"/>
+        <w:t>WarCraft III</w:t>
+      </w:r>
+      <w:r>
+        <w:t xml:space="preserve"> and its expansion, </w:t>
+      </w:r>
       <w:r>
         <w:rPr>
           <w:i/>
         </w:rPr>
-        <w:t xml:space="preserve"> III</w:t>
-      </w:r>
-      <w:r>
-        <w:t xml:space="preserve"> and its expansion, </w:t>
-      </w:r>
-      <w:proofErr w:type="spellStart"/>
-      <w:r>
-        <w:rPr>
-          <w:i/>
-        </w:rPr>
-        <w:t>WarCraft</w:t>
-      </w:r>
-      <w:proofErr w:type="spellEnd"/>
-      <w:r>
-        <w:rPr>
-          <w:i/>
-        </w:rPr>
-        <w:t xml:space="preserve"> III: The Frozen Throne</w:t>
+        <w:t>WarCraft III: The Frozen Throne</w:t>
       </w:r>
       <w:r>
         <w:t xml:space="preserve">. </w:t>
@@ -7361,7 +7258,7 @@
 </file>
 
 <file path=word/numbering.xml><?xml version="1.0" encoding="utf-8"?>
-<w:numbering xmlns:wpc="http://schemas.microsoft.com/office/word/2010/wordprocessingCanvas" xmlns:mc="http://schemas.openxmlformats.org/markup-compatibility/2006" xmlns:o="urn:schemas-microsoft-com:office:office" xmlns:r="http://schemas.openxmlformats.org/officeDocument/2006/relationships" xmlns:m="http://schemas.openxmlformats.org/officeDocument/2006/math" xmlns:v="urn:schemas-microsoft-com:vml" xmlns:wp14="http://schemas.microsoft.com/office/word/2010/wordprocessingDrawing" xmlns:wp="http://schemas.openxmlformats.org/drawingml/2006/wordprocessingDrawing" xmlns:w10="urn:schemas-microsoft-com:office:word" xmlns:w="http://schemas.openxmlformats.org/wordprocessingml/2006/main" xmlns:w14="http://schemas.microsoft.com/office/word/2010/wordml" xmlns:w15="http://schemas.microsoft.com/office/word/2012/wordml" xmlns:wpg="http://schemas.microsoft.com/office/word/2010/wordprocessingGroup" xmlns:wpi="http://schemas.microsoft.com/office/word/2010/wordprocessingInk" xmlns:wne="http://schemas.microsoft.com/office/word/2006/wordml" xmlns:wps="http://schemas.microsoft.com/office/word/2010/wordprocessingShape" mc:Ignorable="w14 w15 wp14">
+<w:numbering xmlns:wpc="http://schemas.microsoft.com/office/word/2010/wordprocessingCanvas" xmlns:cx="http://schemas.microsoft.com/office/drawing/2014/chartex" xmlns:cx1="http://schemas.microsoft.com/office/drawing/2015/9/8/chartex" xmlns:cx2="http://schemas.microsoft.com/office/drawing/2015/10/21/chartex" xmlns:mc="http://schemas.openxmlformats.org/markup-compatibility/2006" xmlns:o="urn:schemas-microsoft-com:office:office" xmlns:r="http://schemas.openxmlformats.org/officeDocument/2006/relationships" xmlns:m="http://schemas.openxmlformats.org/officeDocument/2006/math" xmlns:v="urn:schemas-microsoft-com:vml" xmlns:wp14="http://schemas.microsoft.com/office/word/2010/wordprocessingDrawing" xmlns:wp="http://schemas.openxmlformats.org/drawingml/2006/wordprocessingDrawing" xmlns:w10="urn:schemas-microsoft-com:office:word" xmlns:w="http://schemas.openxmlformats.org/wordprocessingml/2006/main" xmlns:w14="http://schemas.microsoft.com/office/word/2010/wordml" xmlns:w15="http://schemas.microsoft.com/office/word/2012/wordml" xmlns:w16se="http://schemas.microsoft.com/office/word/2015/wordml/symex" xmlns:wpg="http://schemas.microsoft.com/office/word/2010/wordprocessingGroup" xmlns:wpi="http://schemas.microsoft.com/office/word/2010/wordprocessingInk" xmlns:wne="http://schemas.microsoft.com/office/word/2006/wordml" xmlns:wps="http://schemas.microsoft.com/office/word/2010/wordprocessingShape" mc:Ignorable="w14 w15 w16se wp14">
   <w:abstractNum w:abstractNumId="0" w15:restartNumberingAfterBreak="0">
     <w:nsid w:val="1B3870AD"/>
     <w:multiLevelType w:val="multilevel"/>
@@ -7608,7 +7505,7 @@
 </file>
 
 <file path=word/styles.xml><?xml version="1.0" encoding="utf-8"?>
-<w:styles xmlns:mc="http://schemas.openxmlformats.org/markup-compatibility/2006" xmlns:r="http://schemas.openxmlformats.org/officeDocument/2006/relationships" xmlns:w="http://schemas.openxmlformats.org/wordprocessingml/2006/main" xmlns:w14="http://schemas.microsoft.com/office/word/2010/wordml" xmlns:w15="http://schemas.microsoft.com/office/word/2012/wordml" mc:Ignorable="w14 w15">
+<w:styles xmlns:mc="http://schemas.openxmlformats.org/markup-compatibility/2006" xmlns:r="http://schemas.openxmlformats.org/officeDocument/2006/relationships" xmlns:w="http://schemas.openxmlformats.org/wordprocessingml/2006/main" xmlns:w14="http://schemas.microsoft.com/office/word/2010/wordml" xmlns:w15="http://schemas.microsoft.com/office/word/2012/wordml" xmlns:w16se="http://schemas.microsoft.com/office/word/2015/wordml/symex" mc:Ignorable="w14 w15 w16se">
   <w:docDefaults>
     <w:rPrDefault>
       <w:rPr>
@@ -7624,7 +7521,7 @@
       </w:pPr>
     </w:pPrDefault>
   </w:docDefaults>
-  <w:latentStyles w:defLockedState="0" w:defUIPriority="99" w:defSemiHidden="0" w:defUnhideWhenUsed="0" w:defQFormat="0" w:count="371">
+  <w:latentStyles w:defLockedState="0" w:defUIPriority="99" w:defSemiHidden="0" w:defUnhideWhenUsed="0" w:defQFormat="0" w:count="372">
     <w:lsdException w:name="Normal" w:uiPriority="0" w:qFormat="1"/>
     <w:lsdException w:name="heading 1" w:uiPriority="9" w:qFormat="1"/>
     <w:lsdException w:name="heading 2" w:semiHidden="1" w:uiPriority="9" w:unhideWhenUsed="1" w:qFormat="1"/>
@@ -7730,7 +7627,6 @@
     <w:lsdException w:name="HTML Sample" w:semiHidden="1" w:unhideWhenUsed="1"/>
     <w:lsdException w:name="HTML Typewriter" w:semiHidden="1" w:unhideWhenUsed="1"/>
     <w:lsdException w:name="HTML Variable" w:semiHidden="1" w:unhideWhenUsed="1"/>
-    <w:lsdException w:name="Normal Table" w:semiHidden="1" w:unhideWhenUsed="1"/>
     <w:lsdException w:name="annotation subject" w:semiHidden="1" w:unhideWhenUsed="1"/>
     <w:lsdException w:name="No List" w:semiHidden="1" w:unhideWhenUsed="1"/>
     <w:lsdException w:name="Outline List 1" w:semiHidden="1" w:unhideWhenUsed="1"/>
@@ -7777,10 +7673,8 @@
     <w:lsdException w:name="Table Subtle 2" w:semiHidden="1" w:unhideWhenUsed="1"/>
     <w:lsdException w:name="Table Web 1" w:semiHidden="1" w:unhideWhenUsed="1"/>
     <w:lsdException w:name="Table Web 2" w:semiHidden="1" w:unhideWhenUsed="1"/>
-    <w:lsdException w:name="Table Web 3" w:semiHidden="1" w:unhideWhenUsed="1"/>
     <w:lsdException w:name="Balloon Text" w:semiHidden="1" w:unhideWhenUsed="1"/>
     <w:lsdException w:name="Table Grid" w:uiPriority="39"/>
-    <w:lsdException w:name="Table Theme" w:semiHidden="1" w:unhideWhenUsed="1"/>
     <w:lsdException w:name="Placeholder Text" w:semiHidden="1"/>
     <w:lsdException w:name="No Spacing" w:uiPriority="1" w:qFormat="1"/>
     <w:lsdException w:name="Light Shading" w:uiPriority="60"/>
@@ -7996,6 +7890,7 @@
     <w:lsdException w:name="List Table 5 Dark Accent 6" w:uiPriority="50"/>
     <w:lsdException w:name="List Table 6 Colorful Accent 6" w:uiPriority="51"/>
     <w:lsdException w:name="List Table 7 Colorful Accent 6" w:uiPriority="52"/>
+    <w:lsdException w:name="Mention" w:semiHidden="1" w:unhideWhenUsed="1"/>
   </w:latentStyles>
   <w:style w:type="paragraph" w:default="1" w:styleId="Normal">
     <w:name w:val="Normal"/>
@@ -9702,7 +9597,7 @@
 </file>
 
 <file path=customXml/itemProps1.xml><?xml version="1.0" encoding="utf-8"?>
-<ds:datastoreItem xmlns:ds="http://schemas.openxmlformats.org/officeDocument/2006/customXml" ds:itemID="{5636CEFF-212A-472B-8BBB-47B09FFA1B9C}">
+<ds:datastoreItem xmlns:ds="http://schemas.openxmlformats.org/officeDocument/2006/customXml" ds:itemID="{09553C6B-7005-49F2-B725-67CE2124E00F}">
   <ds:schemaRefs>
     <ds:schemaRef ds:uri="http://schemas.openxmlformats.org/officeDocument/2006/bibliography"/>
   </ds:schemaRefs>

</xml_diff>

<commit_message>
Adding some changes to Game Design.
</commit_message>
<xml_diff>
--- a/multiplier.docx
+++ b/multiplier.docx
@@ -2311,7 +2311,15 @@
         <w:t>Brian Moriarty and Charles Rich as readers for providing assistances</w:t>
       </w:r>
       <w:r>
-        <w:t>, and Jennifer deWinter for feedback from a non-technical perspective</w:t>
+        <w:t xml:space="preserve">, and Jennifer </w:t>
+      </w:r>
+      <w:proofErr w:type="spellStart"/>
+      <w:r>
+        <w:t>deWinter</w:t>
+      </w:r>
+      <w:proofErr w:type="spellEnd"/>
+      <w:r>
+        <w:t xml:space="preserve"> for feedback from a non-technical perspective</w:t>
       </w:r>
       <w:r>
         <w:t>.</w:t>
@@ -2334,8 +2342,6 @@
         <w:tab/>
         <w:t>I would also like to thank the Unity community for providing assistance, giving advice, berating my project as if it’s a low-class citizen for the sake of improvements, and the encouragement for completing the assignments.</w:t>
       </w:r>
-      <w:bookmarkStart w:id="3" w:name="_GoBack"/>
-      <w:bookmarkEnd w:id="3"/>
     </w:p>
     <w:p/>
     <w:p/>
@@ -2348,23 +2354,23 @@
       <w:pPr>
         <w:pStyle w:val="Heading1"/>
       </w:pPr>
-      <w:bookmarkStart w:id="4" w:name="_Toc446893734"/>
+      <w:bookmarkStart w:id="3" w:name="_Toc446893734"/>
       <w:r>
         <w:lastRenderedPageBreak/>
         <w:t>Introduction</w:t>
       </w:r>
+      <w:bookmarkEnd w:id="3"/>
+    </w:p>
+    <w:p/>
+    <w:p>
+      <w:pPr>
+        <w:pStyle w:val="Heading2"/>
+      </w:pPr>
+      <w:bookmarkStart w:id="4" w:name="_Toc446893735"/>
+      <w:r>
+        <w:t>Strategy vs. Tactics</w:t>
+      </w:r>
       <w:bookmarkEnd w:id="4"/>
-    </w:p>
-    <w:p/>
-    <w:p>
-      <w:pPr>
-        <w:pStyle w:val="Heading2"/>
-      </w:pPr>
-      <w:bookmarkStart w:id="5" w:name="_Toc446893735"/>
-      <w:r>
-        <w:t>Strategy vs. Tactics</w:t>
-      </w:r>
-      <w:bookmarkEnd w:id="5"/>
     </w:p>
     <w:p/>
     <w:p>
@@ -2534,11 +2540,24 @@
         <w:t xml:space="preserve"> </w:t>
       </w:r>
       <w:r>
-        <w:t>Real-time tactics is a subgenre or a related genre of real-time strategy games, which removes the aspects of base-building, or in general, reducing the importance of macr</w:t>
-      </w:r>
-      <w:r>
-        <w:t>omanagement. Macromanagement</w:t>
-      </w:r>
+        <w:t xml:space="preserve">Real-time tactics is a subgenre or a related genre of real-time strategy games, which removes the aspects of base-building, or in general, reducing the importance of </w:t>
+      </w:r>
+      <w:proofErr w:type="spellStart"/>
+      <w:r>
+        <w:t>macr</w:t>
+      </w:r>
+      <w:r>
+        <w:t>omanagement</w:t>
+      </w:r>
+      <w:proofErr w:type="spellEnd"/>
+      <w:r>
+        <w:t xml:space="preserve">. </w:t>
+      </w:r>
+      <w:proofErr w:type="spellStart"/>
+      <w:r>
+        <w:t>Macromanagement</w:t>
+      </w:r>
+      <w:proofErr w:type="spellEnd"/>
       <w:r>
         <w:t xml:space="preserve"> </w:t>
       </w:r>
@@ -2653,11 +2672,11 @@
       <w:pPr>
         <w:pStyle w:val="Heading2"/>
       </w:pPr>
-      <w:bookmarkStart w:id="6" w:name="_Toc446893736"/>
+      <w:bookmarkStart w:id="5" w:name="_Toc446893736"/>
       <w:r>
         <w:t>Origins</w:t>
       </w:r>
-      <w:bookmarkEnd w:id="6"/>
+      <w:bookmarkEnd w:id="5"/>
     </w:p>
     <w:p/>
     <w:p>
@@ -2747,11 +2766,11 @@
       <w:pPr>
         <w:pStyle w:val="Heading2"/>
       </w:pPr>
-      <w:bookmarkStart w:id="7" w:name="_Toc446893737"/>
+      <w:bookmarkStart w:id="6" w:name="_Toc446893737"/>
       <w:r>
         <w:t>Procedural Content Generation</w:t>
       </w:r>
-      <w:bookmarkEnd w:id="7"/>
+      <w:bookmarkEnd w:id="6"/>
     </w:p>
     <w:p/>
     <w:p>
@@ -2866,14 +2885,14 @@
       <w:pPr>
         <w:pStyle w:val="Heading2"/>
       </w:pPr>
-      <w:bookmarkStart w:id="8" w:name="_Toc446893738"/>
+      <w:bookmarkStart w:id="7" w:name="_Toc446893738"/>
       <w:r>
         <w:t>Game Balance</w:t>
       </w:r>
       <w:r>
         <w:t xml:space="preserve"> and Related Works</w:t>
       </w:r>
-      <w:bookmarkEnd w:id="8"/>
+      <w:bookmarkEnd w:id="7"/>
     </w:p>
     <w:p>
       <w:pPr>
@@ -3083,8 +3102,16 @@
         <w:rPr>
           <w:i/>
         </w:rPr>
-        <w:t xml:space="preserve"> Multiwinia</w:t>
-      </w:r>
+        <w:t xml:space="preserve"> </w:t>
+      </w:r>
+      <w:proofErr w:type="spellStart"/>
+      <w:r>
+        <w:rPr>
+          <w:i/>
+        </w:rPr>
+        <w:t>Multiwinia</w:t>
+      </w:r>
+      <w:proofErr w:type="spellEnd"/>
       <w:r>
         <w:rPr>
           <w:rStyle w:val="FootnoteReference"/>
@@ -3109,11 +3136,19 @@
       <w:r>
         <w:t xml:space="preserve">Games with more complicated unit attributes and geographical properties that affect player decisions would be </w:t>
       </w:r>
+      <w:proofErr w:type="spellStart"/>
       <w:r>
         <w:rPr>
           <w:i/>
         </w:rPr>
-        <w:t>Starcraft II</w:t>
+        <w:t>Starcraft</w:t>
+      </w:r>
+      <w:proofErr w:type="spellEnd"/>
+      <w:r>
+        <w:rPr>
+          <w:i/>
+        </w:rPr>
+        <w:t xml:space="preserve"> II</w:t>
       </w:r>
       <w:r>
         <w:rPr>
@@ -3185,12 +3220,28 @@
       <w:r>
         <w:t xml:space="preserve"> Other than environmental obstacles, the game </w:t>
       </w:r>
+      <w:proofErr w:type="spellStart"/>
       <w:r>
         <w:rPr>
           <w:i/>
         </w:rPr>
-        <w:t>Homeword: Deserts of Kharak</w:t>
-      </w:r>
+        <w:t>Homeword</w:t>
+      </w:r>
+      <w:proofErr w:type="spellEnd"/>
+      <w:r>
+        <w:rPr>
+          <w:i/>
+        </w:rPr>
+        <w:t xml:space="preserve">: Deserts of </w:t>
+      </w:r>
+      <w:proofErr w:type="spellStart"/>
+      <w:r>
+        <w:rPr>
+          <w:i/>
+        </w:rPr>
+        <w:t>Kharak</w:t>
+      </w:r>
+      <w:proofErr w:type="spellEnd"/>
       <w:r>
         <w:rPr>
           <w:rStyle w:val="FootnoteReference"/>
@@ -3212,12 +3263,14 @@
       <w:r>
         <w:t xml:space="preserve">time strategy games, such as </w:t>
       </w:r>
+      <w:proofErr w:type="spellStart"/>
       <w:r>
         <w:rPr>
           <w:i/>
         </w:rPr>
         <w:t>Auralux</w:t>
       </w:r>
+      <w:proofErr w:type="spellEnd"/>
       <w:r>
         <w:rPr>
           <w:rStyle w:val="FootnoteReference"/>
@@ -3263,12 +3316,14 @@
       <w:r>
         <w:t xml:space="preserve">, made similarly as </w:t>
       </w:r>
+      <w:proofErr w:type="spellStart"/>
       <w:r>
         <w:rPr>
           <w:i/>
         </w:rPr>
         <w:t>Auralux</w:t>
       </w:r>
+      <w:proofErr w:type="spellEnd"/>
       <w:r>
         <w:t xml:space="preserve">. </w:t>
       </w:r>
@@ -3281,12 +3336,14 @@
       <w:r>
         <w:t xml:space="preserve">The game, </w:t>
       </w:r>
+      <w:proofErr w:type="spellStart"/>
       <w:r>
         <w:rPr>
           <w:i/>
         </w:rPr>
         <w:t>Auralux</w:t>
       </w:r>
+      <w:proofErr w:type="spellEnd"/>
       <w:r>
         <w:t xml:space="preserve">, provides the basis of linear upgrade paths that players can use during gameplay, as well as taking into account of the map layout. </w:t>
       </w:r>
@@ -3363,11 +3420,11 @@
       <w:pPr>
         <w:pStyle w:val="Heading2"/>
       </w:pPr>
-      <w:bookmarkStart w:id="9" w:name="_Toc446893739"/>
+      <w:bookmarkStart w:id="8" w:name="_Toc446893739"/>
       <w:r>
         <w:t>Game Feature and Appeal</w:t>
       </w:r>
-      <w:bookmarkEnd w:id="9"/>
+      <w:bookmarkEnd w:id="8"/>
     </w:p>
     <w:p>
       <w:pPr>
@@ -3482,43 +3539,187 @@
       <w:pPr>
         <w:pStyle w:val="Heading1"/>
       </w:pPr>
-      <w:bookmarkStart w:id="10" w:name="_Toc446893740"/>
+      <w:bookmarkStart w:id="9" w:name="_Toc446893740"/>
       <w:r>
         <w:lastRenderedPageBreak/>
         <w:t>Game Design</w:t>
       </w:r>
+      <w:bookmarkEnd w:id="9"/>
+    </w:p>
+    <w:p/>
+    <w:p>
+      <w:pPr>
+        <w:pStyle w:val="Justify"/>
+      </w:pPr>
+      <w:r>
+        <w:tab/>
+        <w:t>When thinking about the composition of a real-time strategy game,</w:t>
+      </w:r>
+      <w:r>
+        <w:t xml:space="preserve"> it must contain 3 simple elements: resource management, base building, and enemy annihilation. Optional elements include stressing the importance of micromanagement and </w:t>
+      </w:r>
+      <w:proofErr w:type="spellStart"/>
+      <w:r>
+        <w:t>macromanagement</w:t>
+      </w:r>
+      <w:proofErr w:type="spellEnd"/>
+      <w:r>
+        <w:t xml:space="preserve">, complicated unit interactions, </w:t>
+      </w:r>
+      <w:r>
+        <w:t>and tactical strategies players can choose to put in practice.</w:t>
+      </w:r>
+      <w:r>
+        <w:t xml:space="preserve"> </w:t>
+      </w:r>
+    </w:p>
+    <w:p>
+      <w:pPr>
+        <w:pStyle w:val="Heading2"/>
+      </w:pPr>
+      <w:bookmarkStart w:id="10" w:name="_Toc446893741"/>
+      <w:r>
+        <w:t>Overview</w:t>
+      </w:r>
       <w:bookmarkEnd w:id="10"/>
     </w:p>
     <w:p/>
     <w:p>
+      <w:pPr>
+        <w:pStyle w:val="Justify"/>
+      </w:pPr>
       <w:r>
         <w:tab/>
-        <w:t>This section contains the design document of the project. Each subsection goes further into detail of portions of the whole project design.</w:t>
-      </w:r>
-    </w:p>
-    <w:p>
+        <w:t xml:space="preserve">The original premise of the game is designed around the possibility that complex unit interactions is defined using mathematical equations. </w:t>
+      </w:r>
+      <w:r>
+        <w:t xml:space="preserve">Not to be burden with how complex the mathematical representation is going to be, as well as the technical limitations to accomplish this, starting from very simple equations is a better starting point to begin with. There were other considerations made while planning out the premise, </w:t>
+      </w:r>
+      <w:r>
+        <w:t>even once suggested</w:t>
+      </w:r>
+      <w:r>
+        <w:t xml:space="preserve"> whether to venture forth into advanced generation</w:t>
+      </w:r>
+      <w:bookmarkStart w:id="11" w:name="_GoBack"/>
+      <w:bookmarkEnd w:id="11"/>
+      <w:r>
+        <w:t>s of units whose interactions and relations are procedurally generated, but the scope of the game and the project itself forbid this.</w:t>
+      </w:r>
+    </w:p>
+    <w:p>
+      <w:pPr>
+        <w:pStyle w:val="Justify"/>
+      </w:pPr>
       <w:r>
         <w:tab/>
-        <w:t>Can include UML diagrams of game logic workflows, and other aspects of the game (aesthetics, core, etc.)</w:t>
-      </w:r>
-    </w:p>
-    <w:p/>
-    <w:p/>
+      </w:r>
+      <w:r>
+        <w:t xml:space="preserve">To find the most simplistic math equation, the easiest solution constructed is to double up the number, or by doubling the </w:t>
+      </w:r>
+      <w:r>
+        <w:t>result</w:t>
+      </w:r>
+      <w:r>
+        <w:t>.</w:t>
+      </w:r>
+    </w:p>
+    <w:tbl>
+      <w:tblPr>
+        <w:tblStyle w:val="TableGrid"/>
+        <w:tblW w:w="5000" w:type="pct"/>
+        <w:tblBorders>
+          <w:top w:val="none" w:sz="0" w:space="0" w:color="auto"/>
+          <w:left w:val="none" w:sz="0" w:space="0" w:color="auto"/>
+          <w:bottom w:val="none" w:sz="0" w:space="0" w:color="auto"/>
+          <w:right w:val="none" w:sz="0" w:space="0" w:color="auto"/>
+          <w:insideH w:val="none" w:sz="0" w:space="0" w:color="auto"/>
+          <w:insideV w:val="none" w:sz="0" w:space="0" w:color="auto"/>
+        </w:tblBorders>
+        <w:tblLook w:val="04A0" w:firstRow="1" w:lastRow="0" w:firstColumn="1" w:lastColumn="0" w:noHBand="0" w:noVBand="1"/>
+      </w:tblPr>
+      <w:tblGrid>
+        <w:gridCol w:w="1404"/>
+        <w:gridCol w:w="6552"/>
+        <w:gridCol w:w="1404"/>
+      </w:tblGrid>
+      <w:tr>
+        <w:tc>
+          <w:tcPr>
+            <w:tcW w:w="750" w:type="pct"/>
+          </w:tcPr>
+          <w:p>
+            <w:pPr>
+              <w:spacing w:line="276" w:lineRule="auto"/>
+            </w:pPr>
+          </w:p>
+        </w:tc>
+        <w:tc>
+          <w:tcPr>
+            <w:tcW w:w="3500" w:type="pct"/>
+          </w:tcPr>
+          <w:p>
+            <w:pPr>
+              <w:spacing w:line="276" w:lineRule="auto"/>
+            </w:pPr>
+            <m:oMathPara>
+              <m:oMath>
+                <m:r>
+                  <w:rPr>
+                    <w:rFonts w:ascii="Cambria Math" w:hAnsi="Cambria Math"/>
+                  </w:rPr>
+                  <m:t xml:space="preserve">y=2x, x⊆ </m:t>
+                </m:r>
+                <m:r>
+                  <m:rPr>
+                    <m:scr m:val="double-struck"/>
+                  </m:rPr>
+                  <w:rPr>
+                    <w:rFonts w:ascii="Cambria Math" w:hAnsi="Cambria Math"/>
+                  </w:rPr>
+                  <m:t>N</m:t>
+                </m:r>
+              </m:oMath>
+            </m:oMathPara>
+          </w:p>
+        </w:tc>
+        <w:tc>
+          <w:tcPr>
+            <w:tcW w:w="750" w:type="pct"/>
+          </w:tcPr>
+          <w:p>
+            <w:pPr>
+              <w:pStyle w:val="ListParagraph"/>
+              <w:numPr>
+                <w:ilvl w:val="0"/>
+                <w:numId w:val="3"/>
+              </w:numPr>
+              <w:spacing w:after="160" w:line="276" w:lineRule="auto"/>
+              <w:jc w:val="right"/>
+            </w:pPr>
+          </w:p>
+        </w:tc>
+      </w:tr>
+    </w:tbl>
+    <w:p>
+      <w:pPr>
+        <w:pStyle w:val="Justify"/>
+      </w:pPr>
+      <w:bookmarkStart w:id="12" w:name="_Toc446893742"/>
+      <w:r>
+        <w:tab/>
+        <w:t>When units</w:t>
+      </w:r>
+    </w:p>
+    <w:p>
+      <w:pPr>
+        <w:pStyle w:val="Justify"/>
+      </w:pPr>
+    </w:p>
     <w:p>
       <w:pPr>
         <w:pStyle w:val="Heading2"/>
       </w:pPr>
-      <w:bookmarkStart w:id="11" w:name="_Toc446893741"/>
-      <w:r>
-        <w:t>Overview</w:t>
-      </w:r>
-      <w:bookmarkEnd w:id="11"/>
-    </w:p>
-    <w:p>
-      <w:pPr>
-        <w:pStyle w:val="Heading2"/>
-      </w:pPr>
-      <w:bookmarkStart w:id="12" w:name="_Toc446893742"/>
       <w:r>
         <w:t>Game Mechanics</w:t>
       </w:r>
@@ -3664,7 +3865,15 @@
     <w:p>
       <w:r>
         <w:tab/>
-        <w:t>Typical game postmortem structure goes here. For reference, see Gamasutra postmortems.</w:t>
+        <w:t xml:space="preserve">Typical game postmortem structure goes here. For reference, see </w:t>
+      </w:r>
+      <w:proofErr w:type="spellStart"/>
+      <w:r>
+        <w:t>Gamasutra</w:t>
+      </w:r>
+      <w:proofErr w:type="spellEnd"/>
+      <w:r>
+        <w:t xml:space="preserve"> postmortems.</w:t>
       </w:r>
     </w:p>
     <w:p/>
@@ -4318,7 +4527,15 @@
     <w:p>
       <w:r>
         <w:tab/>
-        <w:t>Uncertain if this section should contain Github project repository links, and explanation on how to use the project.</w:t>
+        <w:t xml:space="preserve">Uncertain if this section should contain </w:t>
+      </w:r>
+      <w:proofErr w:type="spellStart"/>
+      <w:r>
+        <w:t>Github</w:t>
+      </w:r>
+      <w:proofErr w:type="spellEnd"/>
+      <w:r>
+        <w:t xml:space="preserve"> project repository links, and explanation on how to use the project.</w:t>
       </w:r>
     </w:p>
     <w:p/>
@@ -5974,7 +6191,15 @@
         </w:sdtContent>
       </w:sdt>
       <w:r>
-        <w:t>. Macromanagement is derived from micromanagement in real-time strategy games.</w:t>
+        <w:t xml:space="preserve">. </w:t>
+      </w:r>
+      <w:proofErr w:type="spellStart"/>
+      <w:r>
+        <w:t>Macromanagement</w:t>
+      </w:r>
+      <w:proofErr w:type="spellEnd"/>
+      <w:r>
+        <w:t xml:space="preserve"> is derived from micromanagement in real-time strategy games.</w:t>
       </w:r>
     </w:p>
   </w:footnote>
@@ -7026,20 +7251,36 @@
       <w:r>
         <w:t xml:space="preserve"> A real-time tactics custom map game for the real-time strategy game, </w:t>
       </w:r>
+      <w:proofErr w:type="spellStart"/>
       <w:r>
         <w:rPr>
           <w:i/>
         </w:rPr>
-        <w:t>WarCraft III</w:t>
+        <w:t>WarCraft</w:t>
+      </w:r>
+      <w:proofErr w:type="spellEnd"/>
+      <w:r>
+        <w:rPr>
+          <w:i/>
+        </w:rPr>
+        <w:t xml:space="preserve"> III</w:t>
       </w:r>
       <w:r>
         <w:t xml:space="preserve"> and its expansion, </w:t>
       </w:r>
+      <w:proofErr w:type="spellStart"/>
       <w:r>
         <w:rPr>
           <w:i/>
         </w:rPr>
-        <w:t>WarCraft III: The Frozen Throne</w:t>
+        <w:t>WarCraft</w:t>
+      </w:r>
+      <w:proofErr w:type="spellEnd"/>
+      <w:r>
+        <w:rPr>
+          <w:i/>
+        </w:rPr>
+        <w:t xml:space="preserve"> III: The Frozen Throne</w:t>
       </w:r>
       <w:r>
         <w:t xml:space="preserve">. </w:t>
@@ -7409,6 +7650,96 @@
     </w:lvl>
   </w:abstractNum>
   <w:abstractNum w:abstractNumId="1" w15:restartNumberingAfterBreak="0">
+    <w:nsid w:val="60F60810"/>
+    <w:multiLevelType w:val="hybridMultilevel"/>
+    <w:tmpl w:val="53740918"/>
+    <w:lvl w:ilvl="0" w:tplc="C9426B72">
+      <w:start w:val="1"/>
+      <w:numFmt w:val="decimal"/>
+      <w:suff w:val="nothing"/>
+      <w:lvlText w:val="Equation (%1)"/>
+      <w:lvlJc w:val="right"/>
+      <w:pPr>
+        <w:ind w:left="1368" w:hanging="648"/>
+      </w:pPr>
+      <w:rPr>
+        <w:rFonts w:hint="default"/>
+      </w:rPr>
+    </w:lvl>
+    <w:lvl w:ilvl="1" w:tplc="04090019" w:tentative="1">
+      <w:start w:val="1"/>
+      <w:numFmt w:val="lowerLetter"/>
+      <w:lvlText w:val="%2."/>
+      <w:lvlJc w:val="left"/>
+      <w:pPr>
+        <w:ind w:left="1800" w:hanging="360"/>
+      </w:pPr>
+    </w:lvl>
+    <w:lvl w:ilvl="2" w:tplc="0409001B" w:tentative="1">
+      <w:start w:val="1"/>
+      <w:numFmt w:val="lowerRoman"/>
+      <w:lvlText w:val="%3."/>
+      <w:lvlJc w:val="right"/>
+      <w:pPr>
+        <w:ind w:left="2520" w:hanging="180"/>
+      </w:pPr>
+    </w:lvl>
+    <w:lvl w:ilvl="3" w:tplc="0409000F" w:tentative="1">
+      <w:start w:val="1"/>
+      <w:numFmt w:val="decimal"/>
+      <w:lvlText w:val="%4."/>
+      <w:lvlJc w:val="left"/>
+      <w:pPr>
+        <w:ind w:left="3240" w:hanging="360"/>
+      </w:pPr>
+    </w:lvl>
+    <w:lvl w:ilvl="4" w:tplc="04090019" w:tentative="1">
+      <w:start w:val="1"/>
+      <w:numFmt w:val="lowerLetter"/>
+      <w:lvlText w:val="%5."/>
+      <w:lvlJc w:val="left"/>
+      <w:pPr>
+        <w:ind w:left="3960" w:hanging="360"/>
+      </w:pPr>
+    </w:lvl>
+    <w:lvl w:ilvl="5" w:tplc="0409001B" w:tentative="1">
+      <w:start w:val="1"/>
+      <w:numFmt w:val="lowerRoman"/>
+      <w:lvlText w:val="%6."/>
+      <w:lvlJc w:val="right"/>
+      <w:pPr>
+        <w:ind w:left="4680" w:hanging="180"/>
+      </w:pPr>
+    </w:lvl>
+    <w:lvl w:ilvl="6" w:tplc="0409000F" w:tentative="1">
+      <w:start w:val="1"/>
+      <w:numFmt w:val="decimal"/>
+      <w:lvlText w:val="%7."/>
+      <w:lvlJc w:val="left"/>
+      <w:pPr>
+        <w:ind w:left="5400" w:hanging="360"/>
+      </w:pPr>
+    </w:lvl>
+    <w:lvl w:ilvl="7" w:tplc="04090019" w:tentative="1">
+      <w:start w:val="1"/>
+      <w:numFmt w:val="lowerLetter"/>
+      <w:lvlText w:val="%8."/>
+      <w:lvlJc w:val="left"/>
+      <w:pPr>
+        <w:ind w:left="6120" w:hanging="360"/>
+      </w:pPr>
+    </w:lvl>
+    <w:lvl w:ilvl="8" w:tplc="0409001B" w:tentative="1">
+      <w:start w:val="1"/>
+      <w:numFmt w:val="lowerRoman"/>
+      <w:lvlText w:val="%9."/>
+      <w:lvlJc w:val="right"/>
+      <w:pPr>
+        <w:ind w:left="6840" w:hanging="180"/>
+      </w:pPr>
+    </w:lvl>
+  </w:abstractNum>
+  <w:abstractNum w:abstractNumId="2" w15:restartNumberingAfterBreak="0">
     <w:nsid w:val="72267373"/>
     <w:multiLevelType w:val="hybridMultilevel"/>
     <w:tmpl w:val="821E5988"/>
@@ -7499,6 +7830,9 @@
     <w:abstractNumId w:val="0"/>
   </w:num>
   <w:num w:numId="2">
+    <w:abstractNumId w:val="2"/>
+  </w:num>
+  <w:num w:numId="3">
     <w:abstractNumId w:val="1"/>
   </w:num>
 </w:numbering>
@@ -7627,6 +7961,7 @@
     <w:lsdException w:name="HTML Sample" w:semiHidden="1" w:unhideWhenUsed="1"/>
     <w:lsdException w:name="HTML Typewriter" w:semiHidden="1" w:unhideWhenUsed="1"/>
     <w:lsdException w:name="HTML Variable" w:semiHidden="1" w:unhideWhenUsed="1"/>
+    <w:lsdException w:name="Normal Table" w:semiHidden="1" w:unhideWhenUsed="1"/>
     <w:lsdException w:name="annotation subject" w:semiHidden="1" w:unhideWhenUsed="1"/>
     <w:lsdException w:name="No List" w:semiHidden="1" w:unhideWhenUsed="1"/>
     <w:lsdException w:name="Outline List 1" w:semiHidden="1" w:unhideWhenUsed="1"/>
@@ -7673,8 +8008,10 @@
     <w:lsdException w:name="Table Subtle 2" w:semiHidden="1" w:unhideWhenUsed="1"/>
     <w:lsdException w:name="Table Web 1" w:semiHidden="1" w:unhideWhenUsed="1"/>
     <w:lsdException w:name="Table Web 2" w:semiHidden="1" w:unhideWhenUsed="1"/>
+    <w:lsdException w:name="Table Web 3" w:semiHidden="1" w:unhideWhenUsed="1"/>
     <w:lsdException w:name="Balloon Text" w:semiHidden="1" w:unhideWhenUsed="1"/>
     <w:lsdException w:name="Table Grid" w:uiPriority="39"/>
+    <w:lsdException w:name="Table Theme" w:semiHidden="1" w:unhideWhenUsed="1"/>
     <w:lsdException w:name="Placeholder Text" w:semiHidden="1"/>
     <w:lsdException w:name="No Spacing" w:uiPriority="1" w:qFormat="1"/>
     <w:lsdException w:name="Light Shading" w:uiPriority="60"/>
@@ -8340,7 +8677,609 @@
     <w:basedOn w:val="DefaultParagraphFont"/>
     <w:rsid w:val="00D44808"/>
   </w:style>
+  <w:style w:type="table" w:styleId="TableGrid">
+    <w:name w:val="Table Grid"/>
+    <w:basedOn w:val="TableNormal"/>
+    <w:uiPriority w:val="39"/>
+    <w:rsid w:val="004461CA"/>
+    <w:pPr>
+      <w:spacing w:after="0" w:line="240" w:lineRule="auto"/>
+    </w:pPr>
+    <w:tblPr>
+      <w:tblBorders>
+        <w:top w:val="single" w:sz="4" w:space="0" w:color="auto"/>
+        <w:left w:val="single" w:sz="4" w:space="0" w:color="auto"/>
+        <w:bottom w:val="single" w:sz="4" w:space="0" w:color="auto"/>
+        <w:right w:val="single" w:sz="4" w:space="0" w:color="auto"/>
+        <w:insideH w:val="single" w:sz="4" w:space="0" w:color="auto"/>
+        <w:insideV w:val="single" w:sz="4" w:space="0" w:color="auto"/>
+      </w:tblBorders>
+    </w:tblPr>
+  </w:style>
+  <w:style w:type="paragraph" w:styleId="ListParagraph">
+    <w:name w:val="List Paragraph"/>
+    <w:basedOn w:val="Normal"/>
+    <w:uiPriority w:val="34"/>
+    <w:qFormat/>
+    <w:rsid w:val="004461CA"/>
+    <w:pPr>
+      <w:ind w:left="720"/>
+      <w:contextualSpacing/>
+    </w:pPr>
+  </w:style>
+  <w:style w:type="character" w:styleId="PlaceholderText">
+    <w:name w:val="Placeholder Text"/>
+    <w:basedOn w:val="DefaultParagraphFont"/>
+    <w:uiPriority w:val="99"/>
+    <w:semiHidden/>
+    <w:rsid w:val="004461CA"/>
+    <w:rPr>
+      <w:color w:val="808080"/>
+    </w:rPr>
+  </w:style>
 </w:styles>
+</file>
+
+<file path=word/glossary/document.xml><?xml version="1.0" encoding="utf-8"?>
+<w:glossaryDocument xmlns:wpc="http://schemas.microsoft.com/office/word/2010/wordprocessingCanvas" xmlns:cx="http://schemas.microsoft.com/office/drawing/2014/chartex" xmlns:cx1="http://schemas.microsoft.com/office/drawing/2015/9/8/chartex" xmlns:cx2="http://schemas.microsoft.com/office/drawing/2015/10/21/chartex" xmlns:mc="http://schemas.openxmlformats.org/markup-compatibility/2006" xmlns:o="urn:schemas-microsoft-com:office:office" xmlns:r="http://schemas.openxmlformats.org/officeDocument/2006/relationships" xmlns:m="http://schemas.openxmlformats.org/officeDocument/2006/math" xmlns:v="urn:schemas-microsoft-com:vml" xmlns:wp14="http://schemas.microsoft.com/office/word/2010/wordprocessingDrawing" xmlns:wp="http://schemas.openxmlformats.org/drawingml/2006/wordprocessingDrawing" xmlns:w10="urn:schemas-microsoft-com:office:word" xmlns:w="http://schemas.openxmlformats.org/wordprocessingml/2006/main" xmlns:w14="http://schemas.microsoft.com/office/word/2010/wordml" xmlns:w15="http://schemas.microsoft.com/office/word/2012/wordml" xmlns:w16se="http://schemas.microsoft.com/office/word/2015/wordml/symex" xmlns:wpg="http://schemas.microsoft.com/office/word/2010/wordprocessingGroup" xmlns:wpi="http://schemas.microsoft.com/office/word/2010/wordprocessingInk" xmlns:wne="http://schemas.microsoft.com/office/word/2006/wordml" xmlns:wps="http://schemas.microsoft.com/office/word/2010/wordprocessingShape" mc:Ignorable="w14 w15 w16se wp14"/>
+</file>
+
+<file path=word/glossary/fontTable.xml><?xml version="1.0" encoding="utf-8"?>
+<w:fonts xmlns:mc="http://schemas.openxmlformats.org/markup-compatibility/2006" xmlns:r="http://schemas.openxmlformats.org/officeDocument/2006/relationships" xmlns:w="http://schemas.openxmlformats.org/wordprocessingml/2006/main" xmlns:w14="http://schemas.microsoft.com/office/word/2010/wordml" xmlns:w15="http://schemas.microsoft.com/office/word/2012/wordml" xmlns:w16se="http://schemas.microsoft.com/office/word/2015/wordml/symex" mc:Ignorable="w14 w15 w16se">
+  <w:font w:name="Symbol">
+    <w:panose1 w:val="05050102010706020507"/>
+    <w:charset w:val="02"/>
+    <w:family w:val="roman"/>
+    <w:pitch w:val="variable"/>
+    <w:sig w:usb0="00000000" w:usb1="10000000" w:usb2="00000000" w:usb3="00000000" w:csb0="80000000" w:csb1="00000000"/>
+  </w:font>
+  <w:font w:name="Times New Roman">
+    <w:panose1 w:val="02020603050405020304"/>
+    <w:charset w:val="00"/>
+    <w:family w:val="roman"/>
+    <w:pitch w:val="variable"/>
+    <w:sig w:usb0="E0002EFF" w:usb1="C0007843" w:usb2="00000009" w:usb3="00000000" w:csb0="000001FF" w:csb1="00000000"/>
+  </w:font>
+  <w:font w:name="Courier New">
+    <w:panose1 w:val="02070309020205020404"/>
+    <w:charset w:val="00"/>
+    <w:family w:val="modern"/>
+    <w:pitch w:val="fixed"/>
+    <w:sig w:usb0="E0002EFF" w:usb1="C0007843" w:usb2="00000009" w:usb3="00000000" w:csb0="000001FF" w:csb1="00000000"/>
+  </w:font>
+  <w:font w:name="Wingdings">
+    <w:panose1 w:val="05000000000000000000"/>
+    <w:charset w:val="02"/>
+    <w:family w:val="auto"/>
+    <w:pitch w:val="variable"/>
+    <w:sig w:usb0="00000000" w:usb1="10000000" w:usb2="00000000" w:usb3="00000000" w:csb0="80000000" w:csb1="00000000"/>
+  </w:font>
+  <w:font w:name="Calibri">
+    <w:panose1 w:val="020F0502020204030204"/>
+    <w:charset w:val="00"/>
+    <w:family w:val="swiss"/>
+    <w:pitch w:val="variable"/>
+    <w:sig w:usb0="E00002FF" w:usb1="4000ACFF" w:usb2="00000001" w:usb3="00000000" w:csb0="0000019F" w:csb1="00000000"/>
+  </w:font>
+  <w:font w:name="PMingLiU">
+    <w:altName w:val="新細明體"/>
+    <w:panose1 w:val="02020500000000000000"/>
+    <w:charset w:val="88"/>
+    <w:family w:val="roman"/>
+    <w:pitch w:val="variable"/>
+    <w:sig w:usb0="A00002FF" w:usb1="28CFFCFA" w:usb2="00000016" w:usb3="00000000" w:csb0="00100001" w:csb1="00000000"/>
+  </w:font>
+  <w:font w:name="Segoe UI">
+    <w:panose1 w:val="020B0502040204020203"/>
+    <w:charset w:val="00"/>
+    <w:family w:val="swiss"/>
+    <w:pitch w:val="variable"/>
+    <w:sig w:usb0="E4002EFF" w:usb1="C000E47F" w:usb2="00000009" w:usb3="00000000" w:csb0="000001FF" w:csb1="00000000"/>
+  </w:font>
+  <w:font w:name="Yu Mincho">
+    <w:altName w:val="游明朝"/>
+    <w:panose1 w:val="02020400000000000000"/>
+    <w:charset w:val="80"/>
+    <w:family w:val="roman"/>
+    <w:pitch w:val="variable"/>
+    <w:sig w:usb0="800002E7" w:usb1="2AC7FCFF" w:usb2="00000012" w:usb3="00000000" w:csb0="0002009F" w:csb1="00000000"/>
+  </w:font>
+  <w:font w:name="Cambria Math">
+    <w:panose1 w:val="02040503050406030204"/>
+    <w:charset w:val="00"/>
+    <w:family w:val="roman"/>
+    <w:pitch w:val="variable"/>
+    <w:sig w:usb0="E00002FF" w:usb1="420024FF" w:usb2="00000000" w:usb3="00000000" w:csb0="0000019F" w:csb1="00000000"/>
+  </w:font>
+  <w:font w:name="Calibri Light">
+    <w:panose1 w:val="020F0302020204030204"/>
+    <w:charset w:val="00"/>
+    <w:family w:val="swiss"/>
+    <w:pitch w:val="variable"/>
+    <w:sig w:usb0="A00002EF" w:usb1="4000207B" w:usb2="00000000" w:usb3="00000000" w:csb0="0000019F" w:csb1="00000000"/>
+  </w:font>
+</w:fonts>
+</file>
+
+<file path=word/glossary/settings.xml><?xml version="1.0" encoding="utf-8"?>
+<w:settings xmlns:mc="http://schemas.openxmlformats.org/markup-compatibility/2006" xmlns:o="urn:schemas-microsoft-com:office:office" xmlns:r="http://schemas.openxmlformats.org/officeDocument/2006/relationships" xmlns:m="http://schemas.openxmlformats.org/officeDocument/2006/math" xmlns:v="urn:schemas-microsoft-com:vml" xmlns:w10="urn:schemas-microsoft-com:office:word" xmlns:w="http://schemas.openxmlformats.org/wordprocessingml/2006/main" xmlns:w14="http://schemas.microsoft.com/office/word/2010/wordml" xmlns:w15="http://schemas.microsoft.com/office/word/2012/wordml" xmlns:w16se="http://schemas.microsoft.com/office/word/2015/wordml/symex" xmlns:sl="http://schemas.openxmlformats.org/schemaLibrary/2006/main" mc:Ignorable="w14 w15 w16se">
+  <w:view w:val="normal"/>
+  <w:defaultTabStop w:val="720"/>
+  <w:characterSpacingControl w:val="doNotCompress"/>
+  <w:compat>
+    <w:useFELayout/>
+    <w:compatSetting w:name="compatibilityMode" w:uri="http://schemas.microsoft.com/office/word" w:val="15"/>
+    <w:compatSetting w:name="overrideTableStyleFontSizeAndJustification" w:uri="http://schemas.microsoft.com/office/word" w:val="1"/>
+    <w:compatSetting w:name="enableOpenTypeFeatures" w:uri="http://schemas.microsoft.com/office/word" w:val="1"/>
+    <w:compatSetting w:name="doNotFlipMirrorIndents" w:uri="http://schemas.microsoft.com/office/word" w:val="1"/>
+    <w:compatSetting w:name="differentiateMultirowTableHeaders" w:uri="http://schemas.microsoft.com/office/word" w:val="1"/>
+  </w:compat>
+  <w:rsids>
+    <w:rsidRoot w:val="00EB2FF1"/>
+    <w:rsid w:val="003E0B4A"/>
+    <w:rsid w:val="00EB2FF1"/>
+  </w:rsids>
+  <m:mathPr>
+    <m:mathFont m:val="Cambria Math"/>
+    <m:brkBin m:val="before"/>
+    <m:brkBinSub m:val="--"/>
+    <m:smallFrac m:val="0"/>
+    <m:dispDef/>
+    <m:lMargin m:val="0"/>
+    <m:rMargin m:val="0"/>
+    <m:defJc m:val="centerGroup"/>
+    <m:wrapIndent m:val="1440"/>
+    <m:intLim m:val="subSup"/>
+    <m:naryLim m:val="undOvr"/>
+  </m:mathPr>
+  <w:themeFontLang w:val="en-US" w:eastAsia="zh-TW"/>
+  <w:clrSchemeMapping w:bg1="light1" w:t1="dark1" w:bg2="light2" w:t2="dark2" w:accent1="accent1" w:accent2="accent2" w:accent3="accent3" w:accent4="accent4" w:accent5="accent5" w:accent6="accent6" w:hyperlink="hyperlink" w:followedHyperlink="followedHyperlink"/>
+  <w:decimalSymbol w:val="."/>
+  <w:listSeparator w:val=","/>
+  <w15:chartTrackingRefBased/>
+</w:settings>
+</file>
+
+<file path=word/glossary/styles.xml><?xml version="1.0" encoding="utf-8"?>
+<w:styles xmlns:mc="http://schemas.openxmlformats.org/markup-compatibility/2006" xmlns:r="http://schemas.openxmlformats.org/officeDocument/2006/relationships" xmlns:w="http://schemas.openxmlformats.org/wordprocessingml/2006/main" xmlns:w14="http://schemas.microsoft.com/office/word/2010/wordml" xmlns:w15="http://schemas.microsoft.com/office/word/2012/wordml" xmlns:w16se="http://schemas.microsoft.com/office/word/2015/wordml/symex" mc:Ignorable="w14 w15 w16se">
+  <w:docDefaults>
+    <w:rPrDefault>
+      <w:rPr>
+        <w:rFonts w:asciiTheme="minorHAnsi" w:eastAsiaTheme="minorEastAsia" w:hAnsiTheme="minorHAnsi" w:cstheme="minorBidi"/>
+        <w:sz w:val="22"/>
+        <w:szCs w:val="22"/>
+        <w:lang w:val="en-US" w:eastAsia="zh-TW" w:bidi="ar-SA"/>
+      </w:rPr>
+    </w:rPrDefault>
+    <w:pPrDefault>
+      <w:pPr>
+        <w:spacing w:after="160" w:line="259" w:lineRule="auto"/>
+      </w:pPr>
+    </w:pPrDefault>
+  </w:docDefaults>
+  <w:latentStyles w:defLockedState="0" w:defUIPriority="99" w:defSemiHidden="0" w:defUnhideWhenUsed="0" w:defQFormat="0" w:count="372">
+    <w:lsdException w:name="Normal" w:uiPriority="0" w:qFormat="1"/>
+    <w:lsdException w:name="heading 1" w:uiPriority="9" w:qFormat="1"/>
+    <w:lsdException w:name="heading 2" w:semiHidden="1" w:uiPriority="9" w:unhideWhenUsed="1" w:qFormat="1"/>
+    <w:lsdException w:name="heading 3" w:semiHidden="1" w:uiPriority="9" w:unhideWhenUsed="1" w:qFormat="1"/>
+    <w:lsdException w:name="heading 4" w:semiHidden="1" w:uiPriority="9" w:unhideWhenUsed="1" w:qFormat="1"/>
+    <w:lsdException w:name="heading 5" w:semiHidden="1" w:uiPriority="9" w:unhideWhenUsed="1" w:qFormat="1"/>
+    <w:lsdException w:name="heading 6" w:semiHidden="1" w:uiPriority="9" w:unhideWhenUsed="1" w:qFormat="1"/>
+    <w:lsdException w:name="heading 7" w:semiHidden="1" w:uiPriority="9" w:unhideWhenUsed="1" w:qFormat="1"/>
+    <w:lsdException w:name="heading 8" w:semiHidden="1" w:uiPriority="9" w:unhideWhenUsed="1" w:qFormat="1"/>
+    <w:lsdException w:name="heading 9" w:semiHidden="1" w:uiPriority="9" w:unhideWhenUsed="1" w:qFormat="1"/>
+    <w:lsdException w:name="index 1" w:semiHidden="1" w:unhideWhenUsed="1"/>
+    <w:lsdException w:name="index 2" w:semiHidden="1" w:unhideWhenUsed="1"/>
+    <w:lsdException w:name="index 3" w:semiHidden="1" w:unhideWhenUsed="1"/>
+    <w:lsdException w:name="index 4" w:semiHidden="1" w:unhideWhenUsed="1"/>
+    <w:lsdException w:name="index 5" w:semiHidden="1" w:unhideWhenUsed="1"/>
+    <w:lsdException w:name="index 6" w:semiHidden="1" w:unhideWhenUsed="1"/>
+    <w:lsdException w:name="index 7" w:semiHidden="1" w:unhideWhenUsed="1"/>
+    <w:lsdException w:name="index 8" w:semiHidden="1" w:unhideWhenUsed="1"/>
+    <w:lsdException w:name="index 9" w:semiHidden="1" w:unhideWhenUsed="1"/>
+    <w:lsdException w:name="toc 1" w:semiHidden="1" w:uiPriority="39" w:unhideWhenUsed="1"/>
+    <w:lsdException w:name="toc 2" w:semiHidden="1" w:uiPriority="39" w:unhideWhenUsed="1"/>
+    <w:lsdException w:name="toc 3" w:semiHidden="1" w:uiPriority="39" w:unhideWhenUsed="1"/>
+    <w:lsdException w:name="toc 4" w:semiHidden="1" w:uiPriority="39" w:unhideWhenUsed="1"/>
+    <w:lsdException w:name="toc 5" w:semiHidden="1" w:uiPriority="39" w:unhideWhenUsed="1"/>
+    <w:lsdException w:name="toc 6" w:semiHidden="1" w:uiPriority="39" w:unhideWhenUsed="1"/>
+    <w:lsdException w:name="toc 7" w:semiHidden="1" w:uiPriority="39" w:unhideWhenUsed="1"/>
+    <w:lsdException w:name="toc 8" w:semiHidden="1" w:uiPriority="39" w:unhideWhenUsed="1"/>
+    <w:lsdException w:name="toc 9" w:semiHidden="1" w:uiPriority="39" w:unhideWhenUsed="1"/>
+    <w:lsdException w:name="Normal Indent" w:semiHidden="1" w:unhideWhenUsed="1"/>
+    <w:lsdException w:name="footnote text" w:semiHidden="1" w:unhideWhenUsed="1"/>
+    <w:lsdException w:name="annotation text" w:semiHidden="1" w:unhideWhenUsed="1"/>
+    <w:lsdException w:name="header" w:semiHidden="1" w:unhideWhenUsed="1"/>
+    <w:lsdException w:name="footer" w:semiHidden="1" w:unhideWhenUsed="1"/>
+    <w:lsdException w:name="index heading" w:semiHidden="1" w:unhideWhenUsed="1"/>
+    <w:lsdException w:name="caption" w:semiHidden="1" w:uiPriority="35" w:unhideWhenUsed="1" w:qFormat="1"/>
+    <w:lsdException w:name="table of figures" w:semiHidden="1" w:unhideWhenUsed="1"/>
+    <w:lsdException w:name="envelope address" w:semiHidden="1" w:unhideWhenUsed="1"/>
+    <w:lsdException w:name="envelope return" w:semiHidden="1" w:unhideWhenUsed="1"/>
+    <w:lsdException w:name="footnote reference" w:semiHidden="1" w:unhideWhenUsed="1"/>
+    <w:lsdException w:name="annotation reference" w:semiHidden="1" w:unhideWhenUsed="1"/>
+    <w:lsdException w:name="line number" w:semiHidden="1" w:unhideWhenUsed="1"/>
+    <w:lsdException w:name="page number" w:semiHidden="1" w:unhideWhenUsed="1"/>
+    <w:lsdException w:name="endnote reference" w:semiHidden="1" w:unhideWhenUsed="1"/>
+    <w:lsdException w:name="endnote text" w:semiHidden="1" w:unhideWhenUsed="1"/>
+    <w:lsdException w:name="table of authorities" w:semiHidden="1" w:unhideWhenUsed="1"/>
+    <w:lsdException w:name="macro" w:semiHidden="1" w:unhideWhenUsed="1"/>
+    <w:lsdException w:name="toa heading" w:semiHidden="1" w:unhideWhenUsed="1"/>
+    <w:lsdException w:name="List" w:semiHidden="1" w:unhideWhenUsed="1"/>
+    <w:lsdException w:name="List Bullet" w:semiHidden="1" w:unhideWhenUsed="1"/>
+    <w:lsdException w:name="List Number" w:semiHidden="1" w:unhideWhenUsed="1"/>
+    <w:lsdException w:name="List 2" w:semiHidden="1" w:unhideWhenUsed="1"/>
+    <w:lsdException w:name="List 3" w:semiHidden="1" w:unhideWhenUsed="1"/>
+    <w:lsdException w:name="List 4" w:semiHidden="1" w:unhideWhenUsed="1"/>
+    <w:lsdException w:name="List 5" w:semiHidden="1" w:unhideWhenUsed="1"/>
+    <w:lsdException w:name="List Bullet 2" w:semiHidden="1" w:unhideWhenUsed="1"/>
+    <w:lsdException w:name="List Bullet 3" w:semiHidden="1" w:unhideWhenUsed="1"/>
+    <w:lsdException w:name="List Bullet 4" w:semiHidden="1" w:unhideWhenUsed="1"/>
+    <w:lsdException w:name="List Bullet 5" w:semiHidden="1" w:unhideWhenUsed="1"/>
+    <w:lsdException w:name="List Number 2" w:semiHidden="1" w:unhideWhenUsed="1"/>
+    <w:lsdException w:name="List Number 3" w:semiHidden="1" w:unhideWhenUsed="1"/>
+    <w:lsdException w:name="List Number 4" w:semiHidden="1" w:unhideWhenUsed="1"/>
+    <w:lsdException w:name="List Number 5" w:semiHidden="1" w:unhideWhenUsed="1"/>
+    <w:lsdException w:name="Title" w:uiPriority="10" w:qFormat="1"/>
+    <w:lsdException w:name="Closing" w:semiHidden="1" w:unhideWhenUsed="1"/>
+    <w:lsdException w:name="Signature" w:semiHidden="1" w:unhideWhenUsed="1"/>
+    <w:lsdException w:name="Default Paragraph Font" w:semiHidden="1" w:uiPriority="1" w:unhideWhenUsed="1"/>
+    <w:lsdException w:name="Body Text" w:semiHidden="1" w:unhideWhenUsed="1"/>
+    <w:lsdException w:name="Body Text Indent" w:semiHidden="1" w:unhideWhenUsed="1"/>
+    <w:lsdException w:name="List Continue" w:semiHidden="1" w:unhideWhenUsed="1"/>
+    <w:lsdException w:name="List Continue 2" w:semiHidden="1" w:unhideWhenUsed="1"/>
+    <w:lsdException w:name="List Continue 3" w:semiHidden="1" w:unhideWhenUsed="1"/>
+    <w:lsdException w:name="List Continue 4" w:semiHidden="1" w:unhideWhenUsed="1"/>
+    <w:lsdException w:name="List Continue 5" w:semiHidden="1" w:unhideWhenUsed="1"/>
+    <w:lsdException w:name="Message Header" w:semiHidden="1" w:unhideWhenUsed="1"/>
+    <w:lsdException w:name="Subtitle" w:uiPriority="11" w:qFormat="1"/>
+    <w:lsdException w:name="Salutation" w:semiHidden="1" w:unhideWhenUsed="1"/>
+    <w:lsdException w:name="Date" w:semiHidden="1" w:unhideWhenUsed="1"/>
+    <w:lsdException w:name="Body Text First Indent" w:semiHidden="1" w:unhideWhenUsed="1"/>
+    <w:lsdException w:name="Body Text First Indent 2" w:semiHidden="1" w:unhideWhenUsed="1"/>
+    <w:lsdException w:name="Note Heading" w:semiHidden="1" w:unhideWhenUsed="1"/>
+    <w:lsdException w:name="Body Text 2" w:semiHidden="1" w:unhideWhenUsed="1"/>
+    <w:lsdException w:name="Body Text 3" w:semiHidden="1" w:unhideWhenUsed="1"/>
+    <w:lsdException w:name="Body Text Indent 2" w:semiHidden="1" w:unhideWhenUsed="1"/>
+    <w:lsdException w:name="Body Text Indent 3" w:semiHidden="1" w:unhideWhenUsed="1"/>
+    <w:lsdException w:name="Block Text" w:semiHidden="1" w:unhideWhenUsed="1"/>
+    <w:lsdException w:name="Hyperlink" w:semiHidden="1" w:unhideWhenUsed="1"/>
+    <w:lsdException w:name="FollowedHyperlink" w:semiHidden="1" w:unhideWhenUsed="1"/>
+    <w:lsdException w:name="Strong" w:uiPriority="22" w:qFormat="1"/>
+    <w:lsdException w:name="Emphasis" w:uiPriority="20" w:qFormat="1"/>
+    <w:lsdException w:name="Document Map" w:semiHidden="1" w:unhideWhenUsed="1"/>
+    <w:lsdException w:name="Plain Text" w:semiHidden="1" w:unhideWhenUsed="1"/>
+    <w:lsdException w:name="E-mail Signature" w:semiHidden="1" w:unhideWhenUsed="1"/>
+    <w:lsdException w:name="HTML Top of Form" w:semiHidden="1" w:unhideWhenUsed="1"/>
+    <w:lsdException w:name="HTML Bottom of Form" w:semiHidden="1" w:unhideWhenUsed="1"/>
+    <w:lsdException w:name="Normal (Web)" w:semiHidden="1" w:unhideWhenUsed="1"/>
+    <w:lsdException w:name="HTML Acronym" w:semiHidden="1" w:unhideWhenUsed="1"/>
+    <w:lsdException w:name="HTML Address" w:semiHidden="1" w:unhideWhenUsed="1"/>
+    <w:lsdException w:name="HTML Cite" w:semiHidden="1" w:unhideWhenUsed="1"/>
+    <w:lsdException w:name="HTML Code" w:semiHidden="1" w:unhideWhenUsed="1"/>
+    <w:lsdException w:name="HTML Definition" w:semiHidden="1" w:unhideWhenUsed="1"/>
+    <w:lsdException w:name="HTML Keyboard" w:semiHidden="1" w:unhideWhenUsed="1"/>
+    <w:lsdException w:name="HTML Preformatted" w:semiHidden="1" w:unhideWhenUsed="1"/>
+    <w:lsdException w:name="HTML Sample" w:semiHidden="1" w:unhideWhenUsed="1"/>
+    <w:lsdException w:name="HTML Typewriter" w:semiHidden="1" w:unhideWhenUsed="1"/>
+    <w:lsdException w:name="HTML Variable" w:semiHidden="1" w:unhideWhenUsed="1"/>
+    <w:lsdException w:name="Normal Table" w:semiHidden="1" w:unhideWhenUsed="1"/>
+    <w:lsdException w:name="annotation subject" w:semiHidden="1" w:unhideWhenUsed="1"/>
+    <w:lsdException w:name="No List" w:semiHidden="1" w:unhideWhenUsed="1"/>
+    <w:lsdException w:name="Outline List 1" w:semiHidden="1" w:unhideWhenUsed="1"/>
+    <w:lsdException w:name="Outline List 2" w:semiHidden="1" w:unhideWhenUsed="1"/>
+    <w:lsdException w:name="Outline List 3" w:semiHidden="1" w:unhideWhenUsed="1"/>
+    <w:lsdException w:name="Table Simple 1" w:semiHidden="1" w:unhideWhenUsed="1"/>
+    <w:lsdException w:name="Table Simple 2" w:semiHidden="1" w:unhideWhenUsed="1"/>
+    <w:lsdException w:name="Table Simple 3" w:semiHidden="1" w:unhideWhenUsed="1"/>
+    <w:lsdException w:name="Table Classic 1" w:semiHidden="1" w:unhideWhenUsed="1"/>
+    <w:lsdException w:name="Table Classic 2" w:semiHidden="1" w:unhideWhenUsed="1"/>
+    <w:lsdException w:name="Table Classic 3" w:semiHidden="1" w:unhideWhenUsed="1"/>
+    <w:lsdException w:name="Table Classic 4" w:semiHidden="1" w:unhideWhenUsed="1"/>
+    <w:lsdException w:name="Table Colorful 1" w:semiHidden="1" w:unhideWhenUsed="1"/>
+    <w:lsdException w:name="Table Colorful 2" w:semiHidden="1" w:unhideWhenUsed="1"/>
+    <w:lsdException w:name="Table Colorful 3" w:semiHidden="1" w:unhideWhenUsed="1"/>
+    <w:lsdException w:name="Table Columns 1" w:semiHidden="1" w:unhideWhenUsed="1"/>
+    <w:lsdException w:name="Table Columns 2" w:semiHidden="1" w:unhideWhenUsed="1"/>
+    <w:lsdException w:name="Table Columns 3" w:semiHidden="1" w:unhideWhenUsed="1"/>
+    <w:lsdException w:name="Table Columns 4" w:semiHidden="1" w:unhideWhenUsed="1"/>
+    <w:lsdException w:name="Table Columns 5" w:semiHidden="1" w:unhideWhenUsed="1"/>
+    <w:lsdException w:name="Table Grid 1" w:semiHidden="1" w:unhideWhenUsed="1"/>
+    <w:lsdException w:name="Table Grid 2" w:semiHidden="1" w:unhideWhenUsed="1"/>
+    <w:lsdException w:name="Table Grid 3" w:semiHidden="1" w:unhideWhenUsed="1"/>
+    <w:lsdException w:name="Table Grid 4" w:semiHidden="1" w:unhideWhenUsed="1"/>
+    <w:lsdException w:name="Table Grid 5" w:semiHidden="1" w:unhideWhenUsed="1"/>
+    <w:lsdException w:name="Table Grid 6" w:semiHidden="1" w:unhideWhenUsed="1"/>
+    <w:lsdException w:name="Table Grid 7" w:semiHidden="1" w:unhideWhenUsed="1"/>
+    <w:lsdException w:name="Table Grid 8" w:semiHidden="1" w:unhideWhenUsed="1"/>
+    <w:lsdException w:name="Table List 1" w:semiHidden="1" w:unhideWhenUsed="1"/>
+    <w:lsdException w:name="Table List 2" w:semiHidden="1" w:unhideWhenUsed="1"/>
+    <w:lsdException w:name="Table List 3" w:semiHidden="1" w:unhideWhenUsed="1"/>
+    <w:lsdException w:name="Table List 4" w:semiHidden="1" w:unhideWhenUsed="1"/>
+    <w:lsdException w:name="Table List 5" w:semiHidden="1" w:unhideWhenUsed="1"/>
+    <w:lsdException w:name="Table List 6" w:semiHidden="1" w:unhideWhenUsed="1"/>
+    <w:lsdException w:name="Table List 7" w:semiHidden="1" w:unhideWhenUsed="1"/>
+    <w:lsdException w:name="Table List 8" w:semiHidden="1" w:unhideWhenUsed="1"/>
+    <w:lsdException w:name="Table 3D effects 1" w:semiHidden="1" w:unhideWhenUsed="1"/>
+    <w:lsdException w:name="Table 3D effects 2" w:semiHidden="1" w:unhideWhenUsed="1"/>
+    <w:lsdException w:name="Table 3D effects 3" w:semiHidden="1" w:unhideWhenUsed="1"/>
+    <w:lsdException w:name="Table Contemporary" w:semiHidden="1" w:unhideWhenUsed="1"/>
+    <w:lsdException w:name="Table Elegant" w:semiHidden="1" w:unhideWhenUsed="1"/>
+    <w:lsdException w:name="Table Professional" w:semiHidden="1" w:unhideWhenUsed="1"/>
+    <w:lsdException w:name="Table Subtle 1" w:semiHidden="1" w:unhideWhenUsed="1"/>
+    <w:lsdException w:name="Table Subtle 2" w:semiHidden="1" w:unhideWhenUsed="1"/>
+    <w:lsdException w:name="Table Web 1" w:semiHidden="1" w:unhideWhenUsed="1"/>
+    <w:lsdException w:name="Table Web 2" w:semiHidden="1" w:unhideWhenUsed="1"/>
+    <w:lsdException w:name="Table Web 3" w:semiHidden="1" w:unhideWhenUsed="1"/>
+    <w:lsdException w:name="Balloon Text" w:semiHidden="1" w:unhideWhenUsed="1"/>
+    <w:lsdException w:name="Table Grid" w:uiPriority="39"/>
+    <w:lsdException w:name="Table Theme" w:semiHidden="1" w:unhideWhenUsed="1"/>
+    <w:lsdException w:name="Placeholder Text" w:semiHidden="1"/>
+    <w:lsdException w:name="No Spacing" w:uiPriority="1" w:qFormat="1"/>
+    <w:lsdException w:name="Light Shading" w:uiPriority="60"/>
+    <w:lsdException w:name="Light List" w:uiPriority="61"/>
+    <w:lsdException w:name="Light Grid" w:uiPriority="62"/>
+    <w:lsdException w:name="Medium Shading 1" w:uiPriority="63"/>
+    <w:lsdException w:name="Medium Shading 2" w:uiPriority="64"/>
+    <w:lsdException w:name="Medium List 1" w:uiPriority="65"/>
+    <w:lsdException w:name="Medium List 2" w:uiPriority="66"/>
+    <w:lsdException w:name="Medium Grid 1" w:uiPriority="67"/>
+    <w:lsdException w:name="Medium Grid 2" w:uiPriority="68"/>
+    <w:lsdException w:name="Medium Grid 3" w:uiPriority="69"/>
+    <w:lsdException w:name="Dark List" w:uiPriority="70"/>
+    <w:lsdException w:name="Colorful Shading" w:uiPriority="71"/>
+    <w:lsdException w:name="Colorful List" w:uiPriority="72"/>
+    <w:lsdException w:name="Colorful Grid" w:uiPriority="73"/>
+    <w:lsdException w:name="Light Shading Accent 1" w:uiPriority="60"/>
+    <w:lsdException w:name="Light List Accent 1" w:uiPriority="61"/>
+    <w:lsdException w:name="Light Grid Accent 1" w:uiPriority="62"/>
+    <w:lsdException w:name="Medium Shading 1 Accent 1" w:uiPriority="63"/>
+    <w:lsdException w:name="Medium Shading 2 Accent 1" w:uiPriority="64"/>
+    <w:lsdException w:name="Medium List 1 Accent 1" w:uiPriority="65"/>
+    <w:lsdException w:name="Revision" w:semiHidden="1"/>
+    <w:lsdException w:name="List Paragraph" w:uiPriority="34" w:qFormat="1"/>
+    <w:lsdException w:name="Quote" w:uiPriority="29" w:qFormat="1"/>
+    <w:lsdException w:name="Intense Quote" w:uiPriority="30" w:qFormat="1"/>
+    <w:lsdException w:name="Medium List 2 Accent 1" w:uiPriority="66"/>
+    <w:lsdException w:name="Medium Grid 1 Accent 1" w:uiPriority="67"/>
+    <w:lsdException w:name="Medium Grid 2 Accent 1" w:uiPriority="68"/>
+    <w:lsdException w:name="Medium Grid 3 Accent 1" w:uiPriority="69"/>
+    <w:lsdException w:name="Dark List Accent 1" w:uiPriority="70"/>
+    <w:lsdException w:name="Colorful Shading Accent 1" w:uiPriority="71"/>
+    <w:lsdException w:name="Colorful List Accent 1" w:uiPriority="72"/>
+    <w:lsdException w:name="Colorful Grid Accent 1" w:uiPriority="73"/>
+    <w:lsdException w:name="Light Shading Accent 2" w:uiPriority="60"/>
+    <w:lsdException w:name="Light List Accent 2" w:uiPriority="61"/>
+    <w:lsdException w:name="Light Grid Accent 2" w:uiPriority="62"/>
+    <w:lsdException w:name="Medium Shading 1 Accent 2" w:uiPriority="63"/>
+    <w:lsdException w:name="Medium Shading 2 Accent 2" w:uiPriority="64"/>
+    <w:lsdException w:name="Medium List 1 Accent 2" w:uiPriority="65"/>
+    <w:lsdException w:name="Medium List 2 Accent 2" w:uiPriority="66"/>
+    <w:lsdException w:name="Medium Grid 1 Accent 2" w:uiPriority="67"/>
+    <w:lsdException w:name="Medium Grid 2 Accent 2" w:uiPriority="68"/>
+    <w:lsdException w:name="Medium Grid 3 Accent 2" w:uiPriority="69"/>
+    <w:lsdException w:name="Dark List Accent 2" w:uiPriority="70"/>
+    <w:lsdException w:name="Colorful Shading Accent 2" w:uiPriority="71"/>
+    <w:lsdException w:name="Colorful List Accent 2" w:uiPriority="72"/>
+    <w:lsdException w:name="Colorful Grid Accent 2" w:uiPriority="73"/>
+    <w:lsdException w:name="Light Shading Accent 3" w:uiPriority="60"/>
+    <w:lsdException w:name="Light List Accent 3" w:uiPriority="61"/>
+    <w:lsdException w:name="Light Grid Accent 3" w:uiPriority="62"/>
+    <w:lsdException w:name="Medium Shading 1 Accent 3" w:uiPriority="63"/>
+    <w:lsdException w:name="Medium Shading 2 Accent 3" w:uiPriority="64"/>
+    <w:lsdException w:name="Medium List 1 Accent 3" w:uiPriority="65"/>
+    <w:lsdException w:name="Medium List 2 Accent 3" w:uiPriority="66"/>
+    <w:lsdException w:name="Medium Grid 1 Accent 3" w:uiPriority="67"/>
+    <w:lsdException w:name="Medium Grid 2 Accent 3" w:uiPriority="68"/>
+    <w:lsdException w:name="Medium Grid 3 Accent 3" w:uiPriority="69"/>
+    <w:lsdException w:name="Dark List Accent 3" w:uiPriority="70"/>
+    <w:lsdException w:name="Colorful Shading Accent 3" w:uiPriority="71"/>
+    <w:lsdException w:name="Colorful List Accent 3" w:uiPriority="72"/>
+    <w:lsdException w:name="Colorful Grid Accent 3" w:uiPriority="73"/>
+    <w:lsdException w:name="Light Shading Accent 4" w:uiPriority="60"/>
+    <w:lsdException w:name="Light List Accent 4" w:uiPriority="61"/>
+    <w:lsdException w:name="Light Grid Accent 4" w:uiPriority="62"/>
+    <w:lsdException w:name="Medium Shading 1 Accent 4" w:uiPriority="63"/>
+    <w:lsdException w:name="Medium Shading 2 Accent 4" w:uiPriority="64"/>
+    <w:lsdException w:name="Medium List 1 Accent 4" w:uiPriority="65"/>
+    <w:lsdException w:name="Medium List 2 Accent 4" w:uiPriority="66"/>
+    <w:lsdException w:name="Medium Grid 1 Accent 4" w:uiPriority="67"/>
+    <w:lsdException w:name="Medium Grid 2 Accent 4" w:uiPriority="68"/>
+    <w:lsdException w:name="Medium Grid 3 Accent 4" w:uiPriority="69"/>
+    <w:lsdException w:name="Dark List Accent 4" w:uiPriority="70"/>
+    <w:lsdException w:name="Colorful Shading Accent 4" w:uiPriority="71"/>
+    <w:lsdException w:name="Colorful List Accent 4" w:uiPriority="72"/>
+    <w:lsdException w:name="Colorful Grid Accent 4" w:uiPriority="73"/>
+    <w:lsdException w:name="Light Shading Accent 5" w:uiPriority="60"/>
+    <w:lsdException w:name="Light List Accent 5" w:uiPriority="61"/>
+    <w:lsdException w:name="Light Grid Accent 5" w:uiPriority="62"/>
+    <w:lsdException w:name="Medium Shading 1 Accent 5" w:uiPriority="63"/>
+    <w:lsdException w:name="Medium Shading 2 Accent 5" w:uiPriority="64"/>
+    <w:lsdException w:name="Medium List 1 Accent 5" w:uiPriority="65"/>
+    <w:lsdException w:name="Medium List 2 Accent 5" w:uiPriority="66"/>
+    <w:lsdException w:name="Medium Grid 1 Accent 5" w:uiPriority="67"/>
+    <w:lsdException w:name="Medium Grid 2 Accent 5" w:uiPriority="68"/>
+    <w:lsdException w:name="Medium Grid 3 Accent 5" w:uiPriority="69"/>
+    <w:lsdException w:name="Dark List Accent 5" w:uiPriority="70"/>
+    <w:lsdException w:name="Colorful Shading Accent 5" w:uiPriority="71"/>
+    <w:lsdException w:name="Colorful List Accent 5" w:uiPriority="72"/>
+    <w:lsdException w:name="Colorful Grid Accent 5" w:uiPriority="73"/>
+    <w:lsdException w:name="Light Shading Accent 6" w:uiPriority="60"/>
+    <w:lsdException w:name="Light List Accent 6" w:uiPriority="61"/>
+    <w:lsdException w:name="Light Grid Accent 6" w:uiPriority="62"/>
+    <w:lsdException w:name="Medium Shading 1 Accent 6" w:uiPriority="63"/>
+    <w:lsdException w:name="Medium Shading 2 Accent 6" w:uiPriority="64"/>
+    <w:lsdException w:name="Medium List 1 Accent 6" w:uiPriority="65"/>
+    <w:lsdException w:name="Medium List 2 Accent 6" w:uiPriority="66"/>
+    <w:lsdException w:name="Medium Grid 1 Accent 6" w:uiPriority="67"/>
+    <w:lsdException w:name="Medium Grid 2 Accent 6" w:uiPriority="68"/>
+    <w:lsdException w:name="Medium Grid 3 Accent 6" w:uiPriority="69"/>
+    <w:lsdException w:name="Dark List Accent 6" w:uiPriority="70"/>
+    <w:lsdException w:name="Colorful Shading Accent 6" w:uiPriority="71"/>
+    <w:lsdException w:name="Colorful List Accent 6" w:uiPriority="72"/>
+    <w:lsdException w:name="Colorful Grid Accent 6" w:uiPriority="73"/>
+    <w:lsdException w:name="Subtle Emphasis" w:uiPriority="19" w:qFormat="1"/>
+    <w:lsdException w:name="Intense Emphasis" w:uiPriority="21" w:qFormat="1"/>
+    <w:lsdException w:name="Subtle Reference" w:uiPriority="31" w:qFormat="1"/>
+    <w:lsdException w:name="Intense Reference" w:uiPriority="32" w:qFormat="1"/>
+    <w:lsdException w:name="Book Title" w:uiPriority="33" w:qFormat="1"/>
+    <w:lsdException w:name="Bibliography" w:semiHidden="1" w:uiPriority="37" w:unhideWhenUsed="1"/>
+    <w:lsdException w:name="TOC Heading" w:semiHidden="1" w:uiPriority="39" w:unhideWhenUsed="1" w:qFormat="1"/>
+    <w:lsdException w:name="Plain Table 1" w:uiPriority="41"/>
+    <w:lsdException w:name="Plain Table 2" w:uiPriority="42"/>
+    <w:lsdException w:name="Plain Table 3" w:uiPriority="43"/>
+    <w:lsdException w:name="Plain Table 4" w:uiPriority="44"/>
+    <w:lsdException w:name="Plain Table 5" w:uiPriority="45"/>
+    <w:lsdException w:name="Grid Table Light" w:uiPriority="40"/>
+    <w:lsdException w:name="Grid Table 1 Light" w:uiPriority="46"/>
+    <w:lsdException w:name="Grid Table 2" w:uiPriority="47"/>
+    <w:lsdException w:name="Grid Table 3" w:uiPriority="48"/>
+    <w:lsdException w:name="Grid Table 4" w:uiPriority="49"/>
+    <w:lsdException w:name="Grid Table 5 Dark" w:uiPriority="50"/>
+    <w:lsdException w:name="Grid Table 6 Colorful" w:uiPriority="51"/>
+    <w:lsdException w:name="Grid Table 7 Colorful" w:uiPriority="52"/>
+    <w:lsdException w:name="Grid Table 1 Light Accent 1" w:uiPriority="46"/>
+    <w:lsdException w:name="Grid Table 2 Accent 1" w:uiPriority="47"/>
+    <w:lsdException w:name="Grid Table 3 Accent 1" w:uiPriority="48"/>
+    <w:lsdException w:name="Grid Table 4 Accent 1" w:uiPriority="49"/>
+    <w:lsdException w:name="Grid Table 5 Dark Accent 1" w:uiPriority="50"/>
+    <w:lsdException w:name="Grid Table 6 Colorful Accent 1" w:uiPriority="51"/>
+    <w:lsdException w:name="Grid Table 7 Colorful Accent 1" w:uiPriority="52"/>
+    <w:lsdException w:name="Grid Table 1 Light Accent 2" w:uiPriority="46"/>
+    <w:lsdException w:name="Grid Table 2 Accent 2" w:uiPriority="47"/>
+    <w:lsdException w:name="Grid Table 3 Accent 2" w:uiPriority="48"/>
+    <w:lsdException w:name="Grid Table 4 Accent 2" w:uiPriority="49"/>
+    <w:lsdException w:name="Grid Table 5 Dark Accent 2" w:uiPriority="50"/>
+    <w:lsdException w:name="Grid Table 6 Colorful Accent 2" w:uiPriority="51"/>
+    <w:lsdException w:name="Grid Table 7 Colorful Accent 2" w:uiPriority="52"/>
+    <w:lsdException w:name="Grid Table 1 Light Accent 3" w:uiPriority="46"/>
+    <w:lsdException w:name="Grid Table 2 Accent 3" w:uiPriority="47"/>
+    <w:lsdException w:name="Grid Table 3 Accent 3" w:uiPriority="48"/>
+    <w:lsdException w:name="Grid Table 4 Accent 3" w:uiPriority="49"/>
+    <w:lsdException w:name="Grid Table 5 Dark Accent 3" w:uiPriority="50"/>
+    <w:lsdException w:name="Grid Table 6 Colorful Accent 3" w:uiPriority="51"/>
+    <w:lsdException w:name="Grid Table 7 Colorful Accent 3" w:uiPriority="52"/>
+    <w:lsdException w:name="Grid Table 1 Light Accent 4" w:uiPriority="46"/>
+    <w:lsdException w:name="Grid Table 2 Accent 4" w:uiPriority="47"/>
+    <w:lsdException w:name="Grid Table 3 Accent 4" w:uiPriority="48"/>
+    <w:lsdException w:name="Grid Table 4 Accent 4" w:uiPriority="49"/>
+    <w:lsdException w:name="Grid Table 5 Dark Accent 4" w:uiPriority="50"/>
+    <w:lsdException w:name="Grid Table 6 Colorful Accent 4" w:uiPriority="51"/>
+    <w:lsdException w:name="Grid Table 7 Colorful Accent 4" w:uiPriority="52"/>
+    <w:lsdException w:name="Grid Table 1 Light Accent 5" w:uiPriority="46"/>
+    <w:lsdException w:name="Grid Table 2 Accent 5" w:uiPriority="47"/>
+    <w:lsdException w:name="Grid Table 3 Accent 5" w:uiPriority="48"/>
+    <w:lsdException w:name="Grid Table 4 Accent 5" w:uiPriority="49"/>
+    <w:lsdException w:name="Grid Table 5 Dark Accent 5" w:uiPriority="50"/>
+    <w:lsdException w:name="Grid Table 6 Colorful Accent 5" w:uiPriority="51"/>
+    <w:lsdException w:name="Grid Table 7 Colorful Accent 5" w:uiPriority="52"/>
+    <w:lsdException w:name="Grid Table 1 Light Accent 6" w:uiPriority="46"/>
+    <w:lsdException w:name="Grid Table 2 Accent 6" w:uiPriority="47"/>
+    <w:lsdException w:name="Grid Table 3 Accent 6" w:uiPriority="48"/>
+    <w:lsdException w:name="Grid Table 4 Accent 6" w:uiPriority="49"/>
+    <w:lsdException w:name="Grid Table 5 Dark Accent 6" w:uiPriority="50"/>
+    <w:lsdException w:name="Grid Table 6 Colorful Accent 6" w:uiPriority="51"/>
+    <w:lsdException w:name="Grid Table 7 Colorful Accent 6" w:uiPriority="52"/>
+    <w:lsdException w:name="List Table 1 Light" w:uiPriority="46"/>
+    <w:lsdException w:name="List Table 2" w:uiPriority="47"/>
+    <w:lsdException w:name="List Table 3" w:uiPriority="48"/>
+    <w:lsdException w:name="List Table 4" w:uiPriority="49"/>
+    <w:lsdException w:name="List Table 5 Dark" w:uiPriority="50"/>
+    <w:lsdException w:name="List Table 6 Colorful" w:uiPriority="51"/>
+    <w:lsdException w:name="List Table 7 Colorful" w:uiPriority="52"/>
+    <w:lsdException w:name="List Table 1 Light Accent 1" w:uiPriority="46"/>
+    <w:lsdException w:name="List Table 2 Accent 1" w:uiPriority="47"/>
+    <w:lsdException w:name="List Table 3 Accent 1" w:uiPriority="48"/>
+    <w:lsdException w:name="List Table 4 Accent 1" w:uiPriority="49"/>
+    <w:lsdException w:name="List Table 5 Dark Accent 1" w:uiPriority="50"/>
+    <w:lsdException w:name="List Table 6 Colorful Accent 1" w:uiPriority="51"/>
+    <w:lsdException w:name="List Table 7 Colorful Accent 1" w:uiPriority="52"/>
+    <w:lsdException w:name="List Table 1 Light Accent 2" w:uiPriority="46"/>
+    <w:lsdException w:name="List Table 2 Accent 2" w:uiPriority="47"/>
+    <w:lsdException w:name="List Table 3 Accent 2" w:uiPriority="48"/>
+    <w:lsdException w:name="List Table 4 Accent 2" w:uiPriority="49"/>
+    <w:lsdException w:name="List Table 5 Dark Accent 2" w:uiPriority="50"/>
+    <w:lsdException w:name="List Table 6 Colorful Accent 2" w:uiPriority="51"/>
+    <w:lsdException w:name="List Table 7 Colorful Accent 2" w:uiPriority="52"/>
+    <w:lsdException w:name="List Table 1 Light Accent 3" w:uiPriority="46"/>
+    <w:lsdException w:name="List Table 2 Accent 3" w:uiPriority="47"/>
+    <w:lsdException w:name="List Table 3 Accent 3" w:uiPriority="48"/>
+    <w:lsdException w:name="List Table 4 Accent 3" w:uiPriority="49"/>
+    <w:lsdException w:name="List Table 5 Dark Accent 3" w:uiPriority="50"/>
+    <w:lsdException w:name="List Table 6 Colorful Accent 3" w:uiPriority="51"/>
+    <w:lsdException w:name="List Table 7 Colorful Accent 3" w:uiPriority="52"/>
+    <w:lsdException w:name="List Table 1 Light Accent 4" w:uiPriority="46"/>
+    <w:lsdException w:name="List Table 2 Accent 4" w:uiPriority="47"/>
+    <w:lsdException w:name="List Table 3 Accent 4" w:uiPriority="48"/>
+    <w:lsdException w:name="List Table 4 Accent 4" w:uiPriority="49"/>
+    <w:lsdException w:name="List Table 5 Dark Accent 4" w:uiPriority="50"/>
+    <w:lsdException w:name="List Table 6 Colorful Accent 4" w:uiPriority="51"/>
+    <w:lsdException w:name="List Table 7 Colorful Accent 4" w:uiPriority="52"/>
+    <w:lsdException w:name="List Table 1 Light Accent 5" w:uiPriority="46"/>
+    <w:lsdException w:name="List Table 2 Accent 5" w:uiPriority="47"/>
+    <w:lsdException w:name="List Table 3 Accent 5" w:uiPriority="48"/>
+    <w:lsdException w:name="List Table 4 Accent 5" w:uiPriority="49"/>
+    <w:lsdException w:name="List Table 5 Dark Accent 5" w:uiPriority="50"/>
+    <w:lsdException w:name="List Table 6 Colorful Accent 5" w:uiPriority="51"/>
+    <w:lsdException w:name="List Table 7 Colorful Accent 5" w:uiPriority="52"/>
+    <w:lsdException w:name="List Table 1 Light Accent 6" w:uiPriority="46"/>
+    <w:lsdException w:name="List Table 2 Accent 6" w:uiPriority="47"/>
+    <w:lsdException w:name="List Table 3 Accent 6" w:uiPriority="48"/>
+    <w:lsdException w:name="List Table 4 Accent 6" w:uiPriority="49"/>
+    <w:lsdException w:name="List Table 5 Dark Accent 6" w:uiPriority="50"/>
+    <w:lsdException w:name="List Table 6 Colorful Accent 6" w:uiPriority="51"/>
+    <w:lsdException w:name="List Table 7 Colorful Accent 6" w:uiPriority="52"/>
+    <w:lsdException w:name="Mention" w:semiHidden="1" w:unhideWhenUsed="1"/>
+  </w:latentStyles>
+  <w:style w:type="paragraph" w:default="1" w:styleId="Normal">
+    <w:name w:val="Normal"/>
+    <w:qFormat/>
+  </w:style>
+  <w:style w:type="character" w:default="1" w:styleId="DefaultParagraphFont">
+    <w:name w:val="Default Paragraph Font"/>
+    <w:uiPriority w:val="1"/>
+    <w:semiHidden/>
+    <w:unhideWhenUsed/>
+  </w:style>
+  <w:style w:type="table" w:default="1" w:styleId="TableNormal">
+    <w:name w:val="Normal Table"/>
+    <w:uiPriority w:val="99"/>
+    <w:semiHidden/>
+    <w:unhideWhenUsed/>
+    <w:tblPr>
+      <w:tblInd w:w="0" w:type="dxa"/>
+      <w:tblCellMar>
+        <w:top w:w="0" w:type="dxa"/>
+        <w:left w:w="108" w:type="dxa"/>
+        <w:bottom w:w="0" w:type="dxa"/>
+        <w:right w:w="108" w:type="dxa"/>
+      </w:tblCellMar>
+    </w:tblPr>
+  </w:style>
+  <w:style w:type="numbering" w:default="1" w:styleId="NoList">
+    <w:name w:val="No List"/>
+    <w:uiPriority w:val="99"/>
+    <w:semiHidden/>
+    <w:unhideWhenUsed/>
+  </w:style>
+  <w:style w:type="character" w:styleId="PlaceholderText">
+    <w:name w:val="Placeholder Text"/>
+    <w:basedOn w:val="DefaultParagraphFont"/>
+    <w:uiPriority w:val="99"/>
+    <w:semiHidden/>
+    <w:rsid w:val="00EB2FF1"/>
+    <w:rPr>
+      <w:color w:val="808080"/>
+    </w:rPr>
+  </w:style>
+</w:styles>
+</file>
+
+<file path=word/glossary/webSettings.xml><?xml version="1.0" encoding="utf-8"?>
+<w:webSettings xmlns:mc="http://schemas.openxmlformats.org/markup-compatibility/2006" xmlns:r="http://schemas.openxmlformats.org/officeDocument/2006/relationships" xmlns:w="http://schemas.openxmlformats.org/wordprocessingml/2006/main" xmlns:w14="http://schemas.microsoft.com/office/word/2010/wordml" xmlns:w15="http://schemas.microsoft.com/office/word/2012/wordml" xmlns:w16se="http://schemas.microsoft.com/office/word/2015/wordml/symex" mc:Ignorable="w14 w15 w16se">
+  <w:optimizeForBrowser/>
+  <w:allowPNG/>
+</w:webSettings>
 </file>
 
 <file path=word/theme/theme1.xml><?xml version="1.0" encoding="utf-8"?>
@@ -9597,7 +10536,7 @@
 </file>
 
 <file path=customXml/itemProps1.xml><?xml version="1.0" encoding="utf-8"?>
-<ds:datastoreItem xmlns:ds="http://schemas.openxmlformats.org/officeDocument/2006/customXml" ds:itemID="{09553C6B-7005-49F2-B725-67CE2124E00F}">
+<ds:datastoreItem xmlns:ds="http://schemas.openxmlformats.org/officeDocument/2006/customXml" ds:itemID="{DD8FA7B2-5890-4B6E-B347-B4886CD4719A}">
   <ds:schemaRefs>
     <ds:schemaRef ds:uri="http://schemas.openxmlformats.org/officeDocument/2006/bibliography"/>
   </ds:schemaRefs>

</xml_diff>

<commit_message>
Trying to fix up the draft.
</commit_message>
<xml_diff>
--- a/multiplier.docx
+++ b/multiplier.docx
@@ -1,6 +1,6 @@
 
 <file path=word/document.xml><?xml version="1.0" encoding="utf-8"?>
-<w:document xmlns:wpc="http://schemas.microsoft.com/office/word/2010/wordprocessingCanvas" xmlns:cx="http://schemas.microsoft.com/office/drawing/2014/chartex" xmlns:cx1="http://schemas.microsoft.com/office/drawing/2015/9/8/chartex" xmlns:cx2="http://schemas.microsoft.com/office/drawing/2015/10/21/chartex" xmlns:mc="http://schemas.openxmlformats.org/markup-compatibility/2006" xmlns:o="urn:schemas-microsoft-com:office:office" xmlns:r="http://schemas.openxmlformats.org/officeDocument/2006/relationships" xmlns:m="http://schemas.openxmlformats.org/officeDocument/2006/math" xmlns:v="urn:schemas-microsoft-com:vml" xmlns:wp14="http://schemas.microsoft.com/office/word/2010/wordprocessingDrawing" xmlns:wp="http://schemas.openxmlformats.org/drawingml/2006/wordprocessingDrawing" xmlns:w10="urn:schemas-microsoft-com:office:word" xmlns:w="http://schemas.openxmlformats.org/wordprocessingml/2006/main" xmlns:w14="http://schemas.microsoft.com/office/word/2010/wordml" xmlns:w15="http://schemas.microsoft.com/office/word/2012/wordml" xmlns:w16se="http://schemas.microsoft.com/office/word/2015/wordml/symex" xmlns:wpg="http://schemas.microsoft.com/office/word/2010/wordprocessingGroup" xmlns:wpi="http://schemas.microsoft.com/office/word/2010/wordprocessingInk" xmlns:wne="http://schemas.microsoft.com/office/word/2006/wordml" xmlns:wps="http://schemas.microsoft.com/office/word/2010/wordprocessingShape" mc:Ignorable="w14 w15 w16se wp14">
+<w:document xmlns:wpc="http://schemas.microsoft.com/office/word/2010/wordprocessingCanvas" xmlns:mc="http://schemas.openxmlformats.org/markup-compatibility/2006" xmlns:o="urn:schemas-microsoft-com:office:office" xmlns:r="http://schemas.openxmlformats.org/officeDocument/2006/relationships" xmlns:m="http://schemas.openxmlformats.org/officeDocument/2006/math" xmlns:v="urn:schemas-microsoft-com:vml" xmlns:wp14="http://schemas.microsoft.com/office/word/2010/wordprocessingDrawing" xmlns:wp="http://schemas.openxmlformats.org/drawingml/2006/wordprocessingDrawing" xmlns:w10="urn:schemas-microsoft-com:office:word" xmlns:w="http://schemas.openxmlformats.org/wordprocessingml/2006/main" xmlns:w14="http://schemas.microsoft.com/office/word/2010/wordml" xmlns:w15="http://schemas.microsoft.com/office/word/2012/wordml" xmlns:wpg="http://schemas.microsoft.com/office/word/2010/wordprocessingGroup" xmlns:wpi="http://schemas.microsoft.com/office/word/2010/wordprocessingInk" xmlns:wne="http://schemas.microsoft.com/office/word/2006/wordml" xmlns:wps="http://schemas.microsoft.com/office/word/2010/wordprocessingShape" mc:Ignorable="w14 w15 wp14">
   <w:body>
     <w:p/>
     <w:p/>
@@ -2163,7 +2163,46 @@
         <w:tab/>
       </w:r>
       <w:r>
-        <w:t>Video games is a medium of boundless potential when it comes to game features, and is a reason why gamers love video games.</w:t>
+        <w:t>Video games are</w:t>
+      </w:r>
+      <w:r>
+        <w:t xml:space="preserve"> a medium of boundless potential </w:t>
+      </w:r>
+      <w:r>
+        <w:t xml:space="preserve">when it comes to game features. Developers can create anything, define any rules, </w:t>
+      </w:r>
+      <w:r>
+        <w:t xml:space="preserve">and </w:t>
+      </w:r>
+      <w:r>
+        <w:t>engag</w:t>
+      </w:r>
+      <w:r>
+        <w:t xml:space="preserve">e the players in many ways, all to </w:t>
+      </w:r>
+      <w:r>
+        <w:t>make the players feel entertained</w:t>
+      </w:r>
+      <w:r>
+        <w:t xml:space="preserve"> </w:t>
+      </w:r>
+      <w:r>
+        <w:t>to continue playing. These are the</w:t>
+      </w:r>
+      <w:r>
+        <w:t xml:space="preserve"> reason</w:t>
+      </w:r>
+      <w:r>
+        <w:t>s</w:t>
+      </w:r>
+      <w:r>
+        <w:t xml:space="preserve"> why gamers love video games</w:t>
+      </w:r>
+      <w:r>
+        <w:t>, because they can have so much in them</w:t>
+      </w:r>
+      <w:r>
+        <w:t>.</w:t>
       </w:r>
       <w:r>
         <w:rPr>
@@ -2172,57 +2211,205 @@
         <w:footnoteReference w:id="1"/>
       </w:r>
       <w:r>
-        <w:t xml:space="preserve"> Therefore, it is hard to figure out what game features to include and what not to include when making video games. This paper aims to evaluate whether or not having a game feature allowing players to </w:t>
-      </w:r>
-      <w:r>
-        <w:t xml:space="preserve">fully </w:t>
-      </w:r>
-      <w:r>
-        <w:t>tweak the game balance is appealing to the players.</w:t>
+        <w:t xml:space="preserve"> </w:t>
+      </w:r>
+      <w:r>
+        <w:t>And because of these nearly limitless constraints</w:t>
+      </w:r>
+      <w:r>
+        <w:t>, it is hard to figure out what game features</w:t>
+      </w:r>
+      <w:r>
+        <w:t xml:space="preserve"> that </w:t>
+      </w:r>
+      <w:r>
+        <w:t>entertains the gamers</w:t>
+      </w:r>
+      <w:r>
+        <w:t xml:space="preserve"> to include when making video games. </w:t>
       </w:r>
     </w:p>
     <w:p>
       <w:pPr>
         <w:pStyle w:val="Justify"/>
-      </w:pPr>
-      <w:r>
-        <w:tab/>
-        <w:t xml:space="preserve">The main </w:t>
-      </w:r>
-      <w:r>
-        <w:t>component of the evaluation is the</w:t>
-      </w:r>
-      <w:r>
-        <w:t xml:space="preserve"> unit attributes editor</w:t>
-      </w:r>
-      <w:r>
-        <w:t>, which is a game feature</w:t>
-      </w:r>
-      <w:r>
-        <w:t xml:space="preserve">. It is up to the players to decide upon how they will tweak the game units by using the unit attributes editor. The chosen </w:t>
-      </w:r>
-      <w:r>
-        <w:t xml:space="preserve">game is a custom-built </w:t>
-      </w:r>
-      <w:r>
-        <w:t>real-time strat</w:t>
-      </w:r>
-      <w:r>
-        <w:t>egy game, built with a flexible game balance in mind. It is flexible in the sense that players can fully customize the unit attributes of the game units, making the game easily balanced or imbalanced depending on the players’ choices.</w:t>
+        <w:ind w:firstLine="720"/>
+      </w:pPr>
+      <w:r>
+        <w:t xml:space="preserve">This paper aims to </w:t>
+      </w:r>
+      <w:r>
+        <w:t xml:space="preserve">look at one particular game feature, </w:t>
+      </w:r>
+      <w:r>
+        <w:t xml:space="preserve">an editor for </w:t>
+      </w:r>
+      <w:r>
+        <w:t>customizable game unit attributes</w:t>
+      </w:r>
+      <w:r>
+        <w:t xml:space="preserve">, </w:t>
+      </w:r>
+      <w:r>
+        <w:t xml:space="preserve">and </w:t>
+      </w:r>
+      <w:r>
+        <w:t>evaluate</w:t>
+      </w:r>
+      <w:r>
+        <w:t>s</w:t>
+      </w:r>
+      <w:r>
+        <w:t xml:space="preserve"> </w:t>
+      </w:r>
+      <w:r>
+        <w:t xml:space="preserve">whether </w:t>
+      </w:r>
+      <w:r>
+        <w:t xml:space="preserve">having </w:t>
+      </w:r>
+      <w:r>
+        <w:t xml:space="preserve">this feature </w:t>
+      </w:r>
+      <w:r>
+        <w:t xml:space="preserve">is appealing </w:t>
+      </w:r>
+      <w:r>
+        <w:t xml:space="preserve">or not </w:t>
+      </w:r>
+      <w:r>
+        <w:t>to the players.</w:t>
+      </w:r>
+      <w:r>
+        <w:t xml:space="preserve"> </w:t>
+      </w:r>
+      <w:r>
+        <w:t xml:space="preserve">By using this editor, </w:t>
+      </w:r>
+      <w:r>
+        <w:t xml:space="preserve">players </w:t>
+      </w:r>
+      <w:r>
+        <w:t>enter simple mathematical equations to</w:t>
+      </w:r>
+      <w:r>
+        <w:t xml:space="preserve"> freely define and configure attributes of the</w:t>
+      </w:r>
+      <w:r>
+        <w:t>ir</w:t>
+      </w:r>
+      <w:r>
+        <w:t xml:space="preserve"> game unit</w:t>
+      </w:r>
+      <w:r>
+        <w:t>s</w:t>
+      </w:r>
+      <w:r>
+        <w:t>.</w:t>
+      </w:r>
+      <w:r>
+        <w:t xml:space="preserve"> </w:t>
+      </w:r>
+      <w:r>
+        <w:t xml:space="preserve">The </w:t>
+      </w:r>
+      <w:r>
+        <w:t>attributes are values that determine or represent</w:t>
+      </w:r>
+      <w:r>
+        <w:t xml:space="preserve"> the properties of the players’</w:t>
+      </w:r>
+      <w:r>
+        <w:t xml:space="preserve"> game unit. For instance, Health Points is a game unit attribute that represents the life </w:t>
+      </w:r>
+      <w:r>
+        <w:t xml:space="preserve">energy </w:t>
+      </w:r>
+      <w:r>
+        <w:t>of the game unit</w:t>
+      </w:r>
+      <w:r>
+        <w:t xml:space="preserve">, and Speed </w:t>
+      </w:r>
+      <w:r>
+        <w:t>represent</w:t>
+      </w:r>
+      <w:r>
+        <w:t>s</w:t>
+      </w:r>
+      <w:r>
+        <w:t xml:space="preserve"> how fast the game unit moves. </w:t>
       </w:r>
     </w:p>
     <w:p>
       <w:pPr>
         <w:pStyle w:val="Justify"/>
-      </w:pPr>
-      <w:r>
-        <w:tab/>
+        <w:ind w:firstLine="720"/>
+      </w:pPr>
+      <w:r>
+        <w:t xml:space="preserve">To evaluate this, </w:t>
+      </w:r>
+      <w:r>
+        <w:t xml:space="preserve">two versions of </w:t>
+      </w:r>
+      <w:r>
+        <w:t>a</w:t>
+      </w:r>
+      <w:r>
+        <w:t xml:space="preserve"> custom</w:t>
       </w:r>
       <w:r>
         <w:t xml:space="preserve"> </w:t>
       </w:r>
       <w:r>
-        <w:t xml:space="preserve">It should be noted this custom-built game can be used to explore the premises of game balance using a mathematical approach, and whether or not procedural content generation game balance </w:t>
+        <w:t xml:space="preserve">real-time strategy </w:t>
+      </w:r>
+      <w:r>
+        <w:t xml:space="preserve">game </w:t>
+      </w:r>
+      <w:r>
+        <w:t>are</w:t>
+      </w:r>
+      <w:r>
+        <w:t xml:space="preserve"> built</w:t>
+      </w:r>
+      <w:r>
+        <w:t xml:space="preserve">. </w:t>
+      </w:r>
+      <w:r>
+        <w:t>One version has the editor enabled to the players, and the other version has the editor disabled.</w:t>
+      </w:r>
+      <w:r>
+        <w:t xml:space="preserve"> It is found that there is no significant bias of game appeal to one version over the other.</w:t>
+      </w:r>
+    </w:p>
+    <w:p>
+      <w:pPr>
+        <w:pStyle w:val="Justify"/>
+        <w:ind w:firstLine="720"/>
+      </w:pPr>
+      <w:r>
+        <w:t>N</w:t>
+      </w:r>
+      <w:r>
+        <w:t>ote</w:t>
+      </w:r>
+      <w:r>
+        <w:t xml:space="preserve"> that</w:t>
+      </w:r>
+      <w:r>
+        <w:t xml:space="preserve"> </w:t>
+      </w:r>
+      <w:r>
+        <w:t xml:space="preserve">the </w:t>
+      </w:r>
+      <w:r>
+        <w:t xml:space="preserve">custom-built </w:t>
+      </w:r>
+      <w:r>
+        <w:t xml:space="preserve">game can </w:t>
+      </w:r>
+      <w:r>
+        <w:t xml:space="preserve">be used to explore the premises of game balance using a mathematical approach, and whether or not procedural content generation game balance </w:t>
       </w:r>
       <w:r>
         <w:t>for real-time strategy</w:t>
@@ -2316,7 +2503,19 @@
       </w:pPr>
       <w:r>
         <w:tab/>
-        <w:t>I would also like to thank the Unity community for providing assistance, giving advice, berating my project as if it’s a low-class citizen for the sake of improvements, and the encouragement for completing the assignments.</w:t>
+        <w:t>I would also like to thank the Unity community for provi</w:t>
+      </w:r>
+      <w:r>
+        <w:t xml:space="preserve">ding assistance, giving advice for </w:t>
+      </w:r>
+      <w:r>
+        <w:t>improvements, and the encouragemen</w:t>
+      </w:r>
+      <w:r>
+        <w:t>t for completing the assignment</w:t>
+      </w:r>
+      <w:r>
+        <w:t>.</w:t>
       </w:r>
     </w:p>
     <w:p/>
@@ -2344,205 +2543,182 @@
       </w:pPr>
       <w:bookmarkStart w:id="4" w:name="_Toc446893735"/>
       <w:r>
-        <w:t>Strategy vs. Tactics</w:t>
-      </w:r>
-      <w:bookmarkEnd w:id="4"/>
+        <w:t>Brief History</w:t>
+      </w:r>
     </w:p>
     <w:p/>
-    <w:p>
-      <w:pPr>
-        <w:jc w:val="both"/>
-      </w:pPr>
-      <w:r>
-        <w:tab/>
-        <w:t>The term</w:t>
-      </w:r>
-      <w:r>
-        <w:t>, “Real-Time Strategy,”</w:t>
-      </w:r>
-      <w:r>
-        <w:t xml:space="preserve"> is</w:t>
-      </w:r>
-      <w:r>
-        <w:t xml:space="preserve"> used to describe</w:t>
-      </w:r>
-      <w:r>
-        <w:t xml:space="preserve"> a subgenre of Strategy games </w:t>
-      </w:r>
-      <w:r>
-        <w:t>as</w:t>
-      </w:r>
-      <w:r>
-        <w:t xml:space="preserve"> “a type of strategy game wher</w:t>
-      </w:r>
-      <w:r>
-        <w:t>e it closely resembles reality</w:t>
-      </w:r>
-      <w:r>
-        <w:t xml:space="preserve">, </w:t>
-      </w:r>
-      <w:r>
-        <w:t xml:space="preserve">in which </w:t>
-      </w:r>
-      <w:r>
-        <w:t>time is limited, and if the player loses time, their opponents may have already taken advantage of it</w:t>
-      </w:r>
-      <w:r>
-        <w:t>.”</w:t>
-      </w:r>
-      <w:r>
-        <w:rPr>
-          <w:rStyle w:val="FootnoteReference"/>
-        </w:rPr>
-        <w:t>2</w:t>
-      </w:r>
-      <w:r>
-        <w:t xml:space="preserve"> </w:t>
-      </w:r>
-      <w:r>
-        <w:t xml:space="preserve">In other words, real-time strategy games are games where players execute their actions in </w:t>
-      </w:r>
-      <w:r>
-        <w:t>real-time</w:t>
-      </w:r>
-      <w:r>
-        <w:t>, without pausing or taking turns.</w:t>
-      </w:r>
-      <w:r>
-        <w:t xml:space="preserve"> The term was used since the late 1980s, </w:t>
-      </w:r>
-      <w:r>
-        <w:t>a</w:t>
-      </w:r>
-      <w:r>
-        <w:t xml:space="preserve">t the time </w:t>
-      </w:r>
-      <w:r>
-        <w:t xml:space="preserve">for describing </w:t>
-      </w:r>
-      <w:r>
-        <w:t xml:space="preserve">what an action strategy game, </w:t>
-      </w:r>
-      <w:r>
-        <w:rPr>
-          <w:i/>
-        </w:rPr>
-        <w:t>Cosmic Conquest</w:t>
-      </w:r>
-      <w:r>
-        <w:t xml:space="preserve"> plays like</w:t>
-      </w:r>
-      <w:r>
-        <w:t xml:space="preserve"> </w:t>
-      </w:r>
-      <w:r>
-        <w:t xml:space="preserve">in the table of contents of the publication magazine, </w:t>
-      </w:r>
-      <w:r>
-        <w:rPr>
-          <w:i/>
-        </w:rPr>
-        <w:t>BYTE</w:t>
-      </w:r>
-      <w:r>
-        <w:t>.</w:t>
-      </w:r>
-      <w:r>
-        <w:rPr>
-          <w:rStyle w:val="FootnoteReference"/>
-        </w:rPr>
-        <w:footnoteReference w:id="2"/>
-      </w:r>
-      <w:r>
-        <w:t xml:space="preserve"> However, the cofounder of Westwood Studios, Brett Sperry, is </w:t>
-      </w:r>
-      <w:r>
-        <w:t xml:space="preserve">mainly </w:t>
-      </w:r>
-      <w:r>
-        <w:t xml:space="preserve">credited for using the term to </w:t>
-      </w:r>
-      <w:r>
-        <w:t>market</w:t>
-      </w:r>
-      <w:r>
-        <w:t xml:space="preserve"> their game, </w:t>
-      </w:r>
-      <w:r>
-        <w:rPr>
-          <w:i/>
-        </w:rPr>
-        <w:t>Dune II</w:t>
-      </w:r>
-      <w:r>
-        <w:t>.</w:t>
-      </w:r>
-      <w:r>
-        <w:rPr>
-          <w:rStyle w:val="FootnoteReference"/>
-        </w:rPr>
-        <w:footnoteReference w:id="3"/>
-      </w:r>
-      <w:r>
-        <w:t xml:space="preserve"> </w:t>
-      </w:r>
-      <w:r>
-        <w:t>This is what we used to define the “real-time strategy” genre in video games.</w:t>
-      </w:r>
-    </w:p>
-    <w:p>
-      <w:pPr>
-        <w:jc w:val="both"/>
-      </w:pPr>
-      <w:r>
-        <w:tab/>
-      </w:r>
-      <w:r>
-        <w:t>Real-time strategy games are sometimes confused with real-time tactics, in terms of game mechanics</w:t>
-      </w:r>
-      <w:r>
-        <w:t xml:space="preserve"> and gameplay</w:t>
-      </w:r>
-      <w:r>
-        <w:t>.</w:t>
-      </w:r>
-      <w:r>
-        <w:rPr>
-          <w:rStyle w:val="FootnoteReference"/>
-        </w:rPr>
-        <w:footnoteReference w:id="4"/>
-      </w:r>
-      <w:r>
-        <w:t xml:space="preserve"> </w:t>
-      </w:r>
-      <w:r>
-        <w:t>Real-time tactics is a subgenre or a related genre of real-time strategy games, which removes the aspects of base-building, or in general, reducing the importance of macr</w:t>
-      </w:r>
-      <w:r>
-        <w:t>omanagement. Macromanagement</w:t>
-      </w:r>
-      <w:r>
-        <w:t xml:space="preserve"> </w:t>
-      </w:r>
-      <w:r>
-        <w:t xml:space="preserve">represents the general economy aspects of </w:t>
-      </w:r>
-      <w:r>
-        <w:t>managing the intake and expenses of the player’s resources, such as constructing buildings, conducting researches and technology upgrades, and the purchases of unique units and items affecting overall gameplay strategies.</w:t>
-      </w:r>
-      <w:r>
-        <w:rPr>
-          <w:rStyle w:val="FootnoteReference"/>
-        </w:rPr>
-        <w:footnoteReference w:id="5"/>
-      </w:r>
-    </w:p>
     <w:p>
       <w:pPr>
         <w:ind w:firstLine="720"/>
         <w:jc w:val="both"/>
       </w:pPr>
       <w:r>
+        <w:t xml:space="preserve">Almost two decades ago, the term “real-time strategy” was defined as </w:t>
+      </w:r>
+      <w:r>
+        <w:t>“a type of strategy game where it closely resembles reality, in which time is limited, and if the player loses time, their opponents may have already taken advantage of it.”</w:t>
+      </w:r>
+      <w:r>
+        <w:rPr>
+          <w:rStyle w:val="FootnoteReference"/>
+        </w:rPr>
+        <w:footnoteReference w:id="2"/>
+      </w:r>
+      <w:r>
+        <w:t xml:space="preserve"> This term was used since the </w:t>
+      </w:r>
+      <w:r>
+        <w:t>early</w:t>
+      </w:r>
+      <w:r>
+        <w:t xml:space="preserve"> 1980s, at the time for describing what an action strategy game, </w:t>
+      </w:r>
+      <w:r>
+        <w:rPr>
+          <w:i/>
+        </w:rPr>
+        <w:t>Cosmic Conquest</w:t>
+      </w:r>
+      <w:r>
+        <w:t>, plays like</w:t>
+      </w:r>
+      <w:r>
+        <w:t xml:space="preserve"> </w:t>
+      </w:r>
+      <w:r>
+        <w:t xml:space="preserve">in the table of contents of the publication magazine, </w:t>
+      </w:r>
+      <w:r>
+        <w:rPr>
+          <w:i/>
+        </w:rPr>
+        <w:t>BYTE</w:t>
+      </w:r>
+      <w:r>
+        <w:t>.</w:t>
+      </w:r>
+      <w:r>
+        <w:rPr>
+          <w:rStyle w:val="FootnoteReference"/>
+        </w:rPr>
+        <w:footnoteReference w:id="3"/>
+      </w:r>
+      <w:r>
+        <w:t xml:space="preserve"> However, the cofounder of Westwood Studios, Brett Sperry, is mainly credited for using the term to market their game, </w:t>
+      </w:r>
+      <w:r>
+        <w:rPr>
+          <w:i/>
+        </w:rPr>
+        <w:t>Dune II</w:t>
+      </w:r>
+      <w:r>
+        <w:t>.</w:t>
+      </w:r>
+      <w:r>
+        <w:rPr>
+          <w:rStyle w:val="FootnoteReference"/>
+        </w:rPr>
+        <w:footnoteReference w:id="4"/>
+      </w:r>
+      <w:r>
+        <w:t xml:space="preserve"> This is what we used to define the “real-time strategy” genre in video games.</w:t>
+      </w:r>
+    </w:p>
+    <w:p>
+      <w:pPr>
+        <w:ind w:firstLine="720"/>
+        <w:jc w:val="both"/>
+      </w:pPr>
+      <w:r>
+        <w:t>Nowadays, “real-time strategy,” is defined as a type of video game genre in which the game does not progress incrementally in turns, i.e., all actions are simultaneously executed</w:t>
+      </w:r>
+      <w:r>
+        <w:rPr>
+          <w:rStyle w:val="FootnoteReference"/>
+        </w:rPr>
+        <w:footnoteReference w:id="5"/>
+      </w:r>
+      <w:r>
+        <w:t>. The game requires real-time planning based on incomplete information and the players need to handle resource management</w:t>
+      </w:r>
+      <w:r>
+        <w:rPr>
+          <w:rStyle w:val="FootnoteReference"/>
+        </w:rPr>
+        <w:footnoteReference w:id="6"/>
+      </w:r>
+      <w:r>
+        <w:t xml:space="preserve">. </w:t>
+      </w:r>
+    </w:p>
+    <w:p/>
+    <w:p>
+      <w:pPr>
+        <w:pStyle w:val="Heading2"/>
+      </w:pPr>
+      <w:r>
+        <w:t>Strategy vs. Tactics</w:t>
+      </w:r>
+      <w:bookmarkEnd w:id="4"/>
+    </w:p>
+    <w:p>
+      <w:bookmarkStart w:id="5" w:name="_GoBack"/>
+      <w:bookmarkEnd w:id="5"/>
+    </w:p>
+    <w:p>
+      <w:pPr>
+        <w:jc w:val="both"/>
+      </w:pPr>
+      <w:r>
+        <w:tab/>
+      </w:r>
+      <w:r>
+        <w:t>Real-time strategy games are sometimes confused with real-time tactics, in terms of game mechanics</w:t>
+      </w:r>
+      <w:r>
+        <w:t xml:space="preserve"> and gameplay</w:t>
+      </w:r>
+      <w:r>
+        <w:t>.</w:t>
+      </w:r>
+      <w:r>
+        <w:rPr>
+          <w:rStyle w:val="FootnoteReference"/>
+        </w:rPr>
+        <w:footnoteReference w:id="7"/>
+      </w:r>
+      <w:r>
+        <w:t xml:space="preserve"> </w:t>
+      </w:r>
+      <w:r>
+        <w:t>Real-time tactics is a subgenre or a related genre of real-time strategy games, which removes the aspects of base-building, or in general, reducing the importance of macr</w:t>
+      </w:r>
+      <w:r>
+        <w:t>omanagement. Macromanagement</w:t>
+      </w:r>
+      <w:r>
+        <w:t xml:space="preserve"> </w:t>
+      </w:r>
+      <w:r>
+        <w:t xml:space="preserve">represents the general economy aspects of </w:t>
+      </w:r>
+      <w:r>
+        <w:t>managing the intake and expenses of the player’s resources, such as constructing buildings, conducting researches and technology upgrades, and the purchases of unique units and items affecting overall gameplay strategies.</w:t>
+      </w:r>
+      <w:r>
+        <w:rPr>
+          <w:rStyle w:val="FootnoteReference"/>
+        </w:rPr>
+        <w:footnoteReference w:id="8"/>
+      </w:r>
+    </w:p>
+    <w:p>
+      <w:pPr>
+        <w:ind w:firstLine="720"/>
+        <w:jc w:val="both"/>
+      </w:pPr>
+      <w:r>
         <w:t>In real-time strategy game</w:t>
       </w:r>
       <w:r>
@@ -2573,7 +2749,7 @@
         <w:rPr>
           <w:rStyle w:val="FootnoteReference"/>
         </w:rPr>
-        <w:footnoteReference w:id="6"/>
+        <w:footnoteReference w:id="9"/>
       </w:r>
       <w:r>
         <w:t xml:space="preserve"> </w:t>
@@ -2597,7 +2773,7 @@
         <w:rPr>
           <w:rStyle w:val="FootnoteReference"/>
         </w:rPr>
-        <w:footnoteReference w:id="7"/>
+        <w:footnoteReference w:id="10"/>
       </w:r>
       <w:r>
         <w:t xml:space="preserve"> </w:t>
@@ -2627,7 +2803,11 @@
         <w:t xml:space="preserve"> tasked to complete game sessions using only those resources. </w:t>
       </w:r>
       <w:r>
-        <w:t xml:space="preserve">Strategies to preserve limited resources is therefore encouraged to increase the likelihood the player succeeds in completing the game session. </w:t>
+        <w:t xml:space="preserve">Strategies to preserve </w:t>
+      </w:r>
+      <w:r>
+        <w:lastRenderedPageBreak/>
+        <w:t xml:space="preserve">limited resources is therefore encouraged to increase the likelihood the player succeeds in completing the game session. </w:t>
       </w:r>
     </w:p>
     <w:p/>
@@ -2635,11 +2815,11 @@
       <w:pPr>
         <w:pStyle w:val="Heading2"/>
       </w:pPr>
-      <w:bookmarkStart w:id="5" w:name="_Toc446893736"/>
+      <w:bookmarkStart w:id="6" w:name="_Toc446893736"/>
       <w:r>
         <w:t>Origins</w:t>
       </w:r>
-      <w:bookmarkEnd w:id="5"/>
+      <w:bookmarkEnd w:id="6"/>
     </w:p>
     <w:p/>
     <w:p>
@@ -2654,11 +2834,7 @@
         <w:t>real-time strategy</w:t>
       </w:r>
       <w:r>
-        <w:t xml:space="preserve"> games, it is pretty difficult to say which player is better than the others, when all players do not have any prior knowledge of the situation. We can therefore assume </w:t>
-      </w:r>
-      <w:r>
-        <w:lastRenderedPageBreak/>
-        <w:t xml:space="preserve">each player have equal, negligible levels of certainty to successfully execute mind games for tricking and deceiving others. </w:t>
+        <w:t xml:space="preserve"> games, it is pretty difficult to say which player is better than the others, when all players do not have any prior knowledge of the situation. We can therefore assume each player have equal, negligible levels of certainty to successfully execute mind games for tricking and deceiving others. </w:t>
       </w:r>
       <w:r>
         <w:t xml:space="preserve">This way, we are able to simplify many factors based on player intuition and subjective decisions that other players may or may not dare to play. </w:t>
@@ -2673,7 +2849,7 @@
         <w:rPr>
           <w:rStyle w:val="FootnoteReference"/>
         </w:rPr>
-        <w:footnoteReference w:id="8"/>
+        <w:footnoteReference w:id="11"/>
       </w:r>
     </w:p>
     <w:p>
@@ -2729,11 +2905,11 @@
       <w:pPr>
         <w:pStyle w:val="Heading2"/>
       </w:pPr>
-      <w:bookmarkStart w:id="6" w:name="_Toc446893737"/>
+      <w:bookmarkStart w:id="7" w:name="_Toc446893737"/>
       <w:r>
         <w:t>Procedural Content Generation</w:t>
       </w:r>
-      <w:bookmarkEnd w:id="6"/>
+      <w:bookmarkEnd w:id="7"/>
     </w:p>
     <w:p/>
     <w:p>
@@ -2754,7 +2930,7 @@
         <w:rPr>
           <w:rStyle w:val="FootnoteReference"/>
         </w:rPr>
-        <w:footnoteReference w:id="9"/>
+        <w:footnoteReference w:id="12"/>
       </w:r>
       <w:r>
         <w:t xml:space="preserve"> The dynamics in </w:t>
@@ -2772,7 +2948,7 @@
         <w:rPr>
           <w:rStyle w:val="FootnoteReference"/>
         </w:rPr>
-        <w:footnoteReference w:id="10"/>
+        <w:footnoteReference w:id="13"/>
       </w:r>
       <w:r>
         <w:t xml:space="preserve">. </w:t>
@@ -2790,7 +2966,7 @@
         <w:rPr>
           <w:rStyle w:val="FootnoteReference"/>
         </w:rPr>
-        <w:footnoteReference w:id="11"/>
+        <w:footnoteReference w:id="14"/>
       </w:r>
       <w:r>
         <w:t xml:space="preserve"> It has also been proven that it is possible to have automated content generation in mainstream games.</w:t>
@@ -2799,7 +2975,7 @@
         <w:rPr>
           <w:rStyle w:val="FootnoteReference"/>
         </w:rPr>
-        <w:footnoteReference w:id="12"/>
+        <w:footnoteReference w:id="15"/>
       </w:r>
       <w:r>
         <w:t xml:space="preserve"> Notable examples include </w:t>
@@ -2814,7 +2990,7 @@
         <w:rPr>
           <w:rStyle w:val="FootnoteReference"/>
         </w:rPr>
-        <w:footnoteReference w:id="13"/>
+        <w:footnoteReference w:id="16"/>
       </w:r>
       <w:r>
         <w:t xml:space="preserve"> and </w:t>
@@ -2829,10 +3005,14 @@
         <w:rPr>
           <w:rStyle w:val="FootnoteReference"/>
         </w:rPr>
-        <w:footnoteReference w:id="14"/>
-      </w:r>
-      <w:r>
-        <w:t>, in which the former uses procedural content generation to generate terrain, and the latter uses procedural audio generation.</w:t>
+        <w:footnoteReference w:id="17"/>
+      </w:r>
+      <w:r>
+        <w:t xml:space="preserve">, in </w:t>
+      </w:r>
+      <w:r>
+        <w:lastRenderedPageBreak/>
+        <w:t>which the former uses procedural content generation to generate terrain, and the latter uses procedural audio generation.</w:t>
       </w:r>
       <w:r>
         <w:t xml:space="preserve"> </w:t>
@@ -2848,14 +3028,14 @@
       <w:pPr>
         <w:pStyle w:val="Heading2"/>
       </w:pPr>
-      <w:bookmarkStart w:id="7" w:name="_Toc446893738"/>
+      <w:bookmarkStart w:id="8" w:name="_Toc446893738"/>
       <w:r>
         <w:t>Game Balance</w:t>
       </w:r>
       <w:r>
         <w:t xml:space="preserve"> and Related Works</w:t>
       </w:r>
-      <w:bookmarkEnd w:id="7"/>
+      <w:bookmarkEnd w:id="8"/>
     </w:p>
     <w:p>
       <w:pPr>
@@ -2880,7 +3060,6 @@
         </w:rPr>
       </w:pPr>
       <w:r>
-        <w:lastRenderedPageBreak/>
         <w:t>It is a difficult task where the developers have to balance game elements that function completely different from each other, and not to give a player more advantages over the others. A major reason why game balancing is hard</w:t>
       </w:r>
       <w:r>
@@ -2896,7 +3075,7 @@
           <w:rFonts w:eastAsia="Yu Mincho"/>
           <w:lang w:eastAsia="ja-JP"/>
         </w:rPr>
-        <w:footnoteReference w:id="15"/>
+        <w:footnoteReference w:id="18"/>
       </w:r>
       <w:r>
         <w:rPr>
@@ -2933,7 +3112,7 @@
         <w:rPr>
           <w:rStyle w:val="FootnoteReference"/>
         </w:rPr>
-        <w:footnoteReference w:id="16"/>
+        <w:footnoteReference w:id="19"/>
       </w:r>
       <w:r>
         <w:t xml:space="preserve"> Players can choose amongst various factions and units with different strengths and weaknesses, developers must carefully test all potential interactions and ensure they are balanced and fair across different types of terrain, maps, game modes, and scenarios. Here, there is a particular interest in the concept of Nash equilibrium</w:t>
@@ -2942,7 +3121,7 @@
         <w:rPr>
           <w:rStyle w:val="FootnoteReference"/>
         </w:rPr>
-        <w:footnoteReference w:id="17"/>
+        <w:footnoteReference w:id="20"/>
       </w:r>
       <w:r>
         <w:t>, and related concepts of dominant strategies, in which there exists an equilibrium state where no players can benefit from changing their strategies. Meaning, players will tend to gravitate</w:t>
@@ -2957,7 +3136,7 @@
         <w:rPr>
           <w:rStyle w:val="FootnoteReference"/>
         </w:rPr>
-        <w:footnoteReference w:id="18"/>
+        <w:footnoteReference w:id="21"/>
       </w:r>
     </w:p>
     <w:p>
@@ -2990,7 +3169,7 @@
         <w:rPr>
           <w:rStyle w:val="FootnoteReference"/>
         </w:rPr>
-        <w:footnoteReference w:id="19"/>
+        <w:footnoteReference w:id="22"/>
       </w:r>
       <w:r>
         <w:t xml:space="preserve"> Other research</w:t>
@@ -3005,7 +3184,7 @@
         <w:rPr>
           <w:rStyle w:val="FootnoteReference"/>
         </w:rPr>
-        <w:footnoteReference w:id="20"/>
+        <w:footnoteReference w:id="23"/>
       </w:r>
       <w:r>
         <w:t xml:space="preserve"> It also theorizes having moderate dynamics and moderate balancing can give ample stimuli to players to expand and to seek their enemies.</w:t>
@@ -3035,7 +3214,7 @@
         <w:rPr>
           <w:rStyle w:val="FootnoteReference"/>
         </w:rPr>
-        <w:footnoteReference w:id="21"/>
+        <w:footnoteReference w:id="24"/>
       </w:r>
       <w:r>
         <w:t xml:space="preserve">, </w:t>
@@ -3056,7 +3235,7 @@
         <w:rPr>
           <w:rStyle w:val="FootnoteReference"/>
         </w:rPr>
-        <w:footnoteReference w:id="22"/>
+        <w:footnoteReference w:id="25"/>
       </w:r>
       <w:r>
         <w:t>, and</w:t>
@@ -3071,7 +3250,7 @@
         <w:rPr>
           <w:rStyle w:val="FootnoteReference"/>
         </w:rPr>
-        <w:footnoteReference w:id="23"/>
+        <w:footnoteReference w:id="26"/>
       </w:r>
       <w:r>
         <w:t xml:space="preserve"> are all </w:t>
@@ -3080,7 +3259,11 @@
         <w:t>real-time</w:t>
       </w:r>
       <w:r>
-        <w:t xml:space="preserve"> strategy games where unit compositions are similar, and require the players to use strategic unit troop placements on the battlefield to win battles. In these games, the battlefield area is large enough to provide ample stimuli for players to venture out and prepare for battle. </w:t>
+        <w:t xml:space="preserve"> strategy games where unit compositions are </w:t>
+      </w:r>
+      <w:r>
+        <w:lastRenderedPageBreak/>
+        <w:t xml:space="preserve">similar, and require the players to use strategic unit troop placements on the battlefield to win battles. In these games, the battlefield area is large enough to provide ample stimuli for players to venture out and prepare for battle. </w:t>
       </w:r>
     </w:p>
     <w:p>
@@ -3101,7 +3284,7 @@
         <w:rPr>
           <w:rStyle w:val="FootnoteReference"/>
         </w:rPr>
-        <w:footnoteReference w:id="24"/>
+        <w:footnoteReference w:id="27"/>
       </w:r>
       <w:r>
         <w:t xml:space="preserve">, </w:t>
@@ -3116,7 +3299,7 @@
         <w:rPr>
           <w:rStyle w:val="FootnoteReference"/>
         </w:rPr>
-        <w:footnoteReference w:id="25"/>
+        <w:footnoteReference w:id="28"/>
       </w:r>
       <w:r>
         <w:t xml:space="preserve">, and </w:t>
@@ -3131,14 +3314,10 @@
         <w:rPr>
           <w:rStyle w:val="FootnoteReference"/>
         </w:rPr>
-        <w:footnoteReference w:id="26"/>
-      </w:r>
-      <w:r>
-        <w:t xml:space="preserve">. In these games, unit attributes </w:t>
-      </w:r>
-      <w:r>
-        <w:lastRenderedPageBreak/>
-        <w:t xml:space="preserve">are affected by unit dynamic properties (speed, regeneration, and cooldowns), which are incrementally increased through tech upgrades. It has been shown that unit attributes can determine the outcome of a </w:t>
+        <w:footnoteReference w:id="29"/>
+      </w:r>
+      <w:r>
+        <w:t xml:space="preserve">. In these games, unit attributes are affected by unit dynamic properties (speed, regeneration, and cooldowns), which are incrementally increased through tech upgrades. It has been shown that unit attributes can determine the outcome of a </w:t>
       </w:r>
       <w:r>
         <w:t>real-time</w:t>
@@ -3150,7 +3329,7 @@
         <w:rPr>
           <w:rStyle w:val="FootnoteReference"/>
         </w:rPr>
-        <w:footnoteReference w:id="27"/>
+        <w:footnoteReference w:id="30"/>
       </w:r>
       <w:r>
         <w:t xml:space="preserve">. </w:t>
@@ -3177,7 +3356,7 @@
         <w:rPr>
           <w:rStyle w:val="FootnoteReference"/>
         </w:rPr>
-        <w:footnoteReference w:id="28"/>
+        <w:footnoteReference w:id="31"/>
       </w:r>
       <w:r>
         <w:t>, which encourages the players to see further with higher ground, and to avoid lower ground from enemy fires, the player is given the option to use smoke screens to block enemy line of sight, thus preventing players from receiving excessive fires when retreating from enemy units.</w:t>
@@ -3204,7 +3383,7 @@
         <w:rPr>
           <w:rStyle w:val="FootnoteReference"/>
         </w:rPr>
-        <w:footnoteReference w:id="29"/>
+        <w:footnoteReference w:id="32"/>
       </w:r>
       <w:r>
         <w:t xml:space="preserve">, which utilizes map layouts designed with a blend of </w:t>
@@ -3219,7 +3398,7 @@
         <w:rPr>
           <w:rStyle w:val="FootnoteReference"/>
         </w:rPr>
-        <w:footnoteReference w:id="30"/>
+        <w:footnoteReference w:id="33"/>
       </w:r>
       <w:r>
         <w:rPr>
@@ -3240,7 +3419,7 @@
         <w:rPr>
           <w:rStyle w:val="FootnoteReference"/>
         </w:rPr>
-        <w:footnoteReference w:id="31"/>
+        <w:footnoteReference w:id="34"/>
       </w:r>
       <w:r>
         <w:t xml:space="preserve">, made similarly as </w:t>
@@ -3327,7 +3506,7 @@
         <w:rPr>
           <w:rStyle w:val="FootnoteReference"/>
         </w:rPr>
-        <w:footnoteReference w:id="32"/>
+        <w:footnoteReference w:id="35"/>
       </w:r>
       <w:r>
         <w:t xml:space="preserve"> </w:t>
@@ -3345,11 +3524,11 @@
       <w:pPr>
         <w:pStyle w:val="Heading2"/>
       </w:pPr>
-      <w:bookmarkStart w:id="8" w:name="_Toc446893739"/>
+      <w:bookmarkStart w:id="9" w:name="_Toc446893739"/>
       <w:r>
         <w:t>Game Feature and Appeal</w:t>
       </w:r>
-      <w:bookmarkEnd w:id="8"/>
+      <w:bookmarkEnd w:id="9"/>
     </w:p>
     <w:p>
       <w:pPr>
@@ -3370,7 +3549,7 @@
         <w:rPr>
           <w:rStyle w:val="FootnoteReference"/>
         </w:rPr>
-        <w:footnoteReference w:id="33"/>
+        <w:footnoteReference w:id="36"/>
       </w:r>
       <w:r>
         <w:t xml:space="preserve">” </w:t>
@@ -3382,7 +3561,11 @@
         <w:t xml:space="preserve">the game. </w:t>
       </w:r>
       <w:r>
-        <w:t xml:space="preserve">When ambiguous decisions have meanings and repercussions within the game system, it is said to cause new challenges to emerge, and will have an impact on the final outcome of the game. </w:t>
+        <w:t xml:space="preserve">When </w:t>
+      </w:r>
+      <w:r>
+        <w:lastRenderedPageBreak/>
+        <w:t xml:space="preserve">ambiguous decisions have meanings and repercussions within the game system, it is said to cause new challenges to emerge, and will have an impact on the final outcome of the game. </w:t>
       </w:r>
     </w:p>
     <w:p>
@@ -3400,7 +3583,7 @@
         <w:rPr>
           <w:rStyle w:val="FootnoteReference"/>
         </w:rPr>
-        <w:footnoteReference w:id="34"/>
+        <w:footnoteReference w:id="37"/>
       </w:r>
       <w:r>
         <w:t xml:space="preserve"> This attraction is defined as the appeal to the game, or the perceived notion of the game’s appeal to the players.</w:t>
@@ -3411,7 +3594,6 @@
         <w:pStyle w:val="Justify"/>
       </w:pPr>
       <w:r>
-        <w:lastRenderedPageBreak/>
         <w:tab/>
         <w:t xml:space="preserve">In </w:t>
       </w:r>
@@ -3464,12 +3646,12 @@
       <w:pPr>
         <w:pStyle w:val="Heading1"/>
       </w:pPr>
-      <w:bookmarkStart w:id="9" w:name="_Toc446893740"/>
+      <w:bookmarkStart w:id="10" w:name="_Toc446893740"/>
       <w:r>
         <w:lastRenderedPageBreak/>
         <w:t>Game Design</w:t>
       </w:r>
-      <w:bookmarkEnd w:id="9"/>
+      <w:bookmarkEnd w:id="10"/>
     </w:p>
     <w:p>
       <w:pPr>
@@ -3480,7 +3662,7 @@
       <w:pPr>
         <w:pStyle w:val="Heading2"/>
       </w:pPr>
-      <w:bookmarkStart w:id="10" w:name="_Toc446893741"/>
+      <w:bookmarkStart w:id="11" w:name="_Toc446893741"/>
       <w:r>
         <w:t>Overview</w:t>
       </w:r>
@@ -3639,7 +3821,7 @@
       <w:r>
         <w:t>History</w:t>
       </w:r>
-      <w:bookmarkEnd w:id="10"/>
+      <w:bookmarkEnd w:id="11"/>
     </w:p>
     <w:p/>
     <w:p>
@@ -3690,7 +3872,7 @@
         <w:rPr>
           <w:rStyle w:val="FootnoteReference"/>
         </w:rPr>
-        <w:footnoteReference w:id="35"/>
+        <w:footnoteReference w:id="38"/>
       </w:r>
       <w:r>
         <w:t xml:space="preserve"> From a general point of view, defining elements are: resource management, base building, and enemy annihilation.</w:t>
@@ -3699,7 +3881,7 @@
         <w:rPr>
           <w:rStyle w:val="FootnoteReference"/>
         </w:rPr>
-        <w:footnoteReference w:id="36"/>
+        <w:footnoteReference w:id="39"/>
       </w:r>
       <w:r>
         <w:t xml:space="preserve"> Optional elements include stressing the importance of micromanagement and macromanagement, complicated unit </w:t>
@@ -3712,7 +3894,7 @@
         <w:rPr>
           <w:rStyle w:val="FootnoteReference"/>
         </w:rPr>
-        <w:footnoteReference w:id="37"/>
+        <w:footnoteReference w:id="40"/>
       </w:r>
       <w:r>
         <w:t xml:space="preserve"> All of these elements mean, the final game would have to incorporate </w:t>
@@ -3742,7 +3924,7 @@
         <w:rPr>
           <w:rStyle w:val="FootnoteReference"/>
         </w:rPr>
-        <w:footnoteReference w:id="38"/>
+        <w:footnoteReference w:id="41"/>
       </w:r>
       <w:r>
         <w:t>,</w:t>
@@ -3850,7 +4032,7 @@
         <w:pStyle w:val="Justify"/>
         <w:ind w:firstLine="720"/>
       </w:pPr>
-      <w:bookmarkStart w:id="11" w:name="_Toc446893742"/>
+      <w:bookmarkStart w:id="12" w:name="_Toc446893742"/>
       <w:r>
         <w:t xml:space="preserve">Using Equation (1), game </w:t>
       </w:r>
@@ -4223,7 +4405,7 @@
       <w:r>
         <w:t>Game Mechanics</w:t>
       </w:r>
-      <w:bookmarkEnd w:id="11"/>
+      <w:bookmarkEnd w:id="12"/>
     </w:p>
     <w:p/>
     <w:p>
@@ -4361,7 +4543,7 @@
         <w:rPr>
           <w:rStyle w:val="FootnoteReference"/>
         </w:rPr>
-        <w:footnoteReference w:id="39"/>
+        <w:footnoteReference w:id="42"/>
       </w:r>
       <w:r>
         <w:t xml:space="preserve">, </w:t>
@@ -4536,7 +4718,7 @@
         <w:rPr>
           <w:rStyle w:val="FootnoteReference"/>
         </w:rPr>
-        <w:footnoteReference w:id="40"/>
+        <w:footnoteReference w:id="43"/>
       </w:r>
       <w:r>
         <w:t xml:space="preserve">, the camera moves in the X and Z axes when the end users </w:t>
@@ -4605,25 +4787,13 @@
         <w:ind w:firstLine="720"/>
       </w:pPr>
       <w:r>
-        <w:t>This next one</w:t>
-      </w:r>
-      <w:r>
-        <w:t>, the lack of fog-of-war,</w:t>
-      </w:r>
-      <w:r>
-        <w:t xml:space="preserve"> comes with a caveat as part of the software. </w:t>
-      </w:r>
-      <w:r>
-        <w:t>F</w:t>
-      </w:r>
-      <w:r>
-        <w:t>og-of-war</w:t>
+        <w:t>This next one, the lack of fog-of-war, comes with a caveat as part of the software. Fog-of-war</w:t>
       </w:r>
       <w:r>
         <w:rPr>
           <w:rStyle w:val="FootnoteReference"/>
         </w:rPr>
-        <w:footnoteReference w:id="41"/>
+        <w:footnoteReference w:id="44"/>
       </w:r>
       <w:r>
         <w:t xml:space="preserve">, </w:t>
@@ -4662,10 +4832,7 @@
         <w:t>the general friction of forces, which are danger, exertion, uncertainty, and chance, comprising the climate of war</w:t>
       </w:r>
       <w:r>
-        <w:t>.</w:t>
-      </w:r>
-      <w:r>
-        <w:t xml:space="preserve"> </w:t>
+        <w:t xml:space="preserve">. </w:t>
       </w:r>
       <w:r>
         <w:t xml:space="preserve">In typical real-time strategy games, </w:t>
@@ -4698,13 +4865,7 @@
         <w:t xml:space="preserve">nly the players can see objects within their line of sight. </w:t>
       </w:r>
       <w:r>
-        <w:t>P</w:t>
-      </w:r>
-      <w:r>
-        <w:t>layers can only guess information retrieved from the glimpse of visible portions in the scene and plan out their strategies using known information</w:t>
-      </w:r>
-      <w:r>
-        <w:t xml:space="preserve">. </w:t>
+        <w:t xml:space="preserve">Players can only guess information retrieved from the glimpse of visible portions in the scene and plan out their strategies using known information. </w:t>
       </w:r>
       <w:r>
         <w:t>Here</w:t>
@@ -4765,12 +4926,12 @@
       <w:r>
         <w:br w:type="page"/>
       </w:r>
-      <w:bookmarkStart w:id="12" w:name="_Toc446893743"/>
+      <w:bookmarkStart w:id="13" w:name="_Toc446893743"/>
       <w:r>
         <w:lastRenderedPageBreak/>
         <w:t>How Unit Attributes Relate to Game Design</w:t>
       </w:r>
-      <w:bookmarkEnd w:id="12"/>
+      <w:bookmarkEnd w:id="13"/>
     </w:p>
     <w:p/>
     <w:p>
@@ -4785,25 +4946,13 @@
         <w:t xml:space="preserve">gameplay. </w:t>
       </w:r>
       <w:r>
-        <w:t xml:space="preserve">They consist of elements from </w:t>
-      </w:r>
-      <w:r>
-        <w:t>generic</w:t>
-      </w:r>
-      <w:r>
-        <w:t xml:space="preserve"> real-time strategy games to form correlations. Here are a few examples:</w:t>
+        <w:t>They consist of elements from generic real-time strategy games to form correlations. Here are a few examples:</w:t>
       </w:r>
     </w:p>
     <w:p>
       <w:r>
         <w:tab/>
-        <w:t xml:space="preserve">Health typically applies to unit health, health of a certain type of units, or it could be movable buildings. Attack would usually refer to how much damage the unit can deal to another unit, how much damage reduced caused by armor upgrades (by multiplying the attack reduction on the armor or </w:t>
-      </w:r>
-      <w:r>
-        <w:t>attack stats upgrades</w:t>
-      </w:r>
-      <w:r>
-        <w:t xml:space="preserve">, or multiplying the reciprocal of armor upgrades, attack-weakening buffs). Speed is often referred to as the speed of the unit’s movement, or traversal speed, </w:t>
+        <w:t xml:space="preserve">Health typically applies to unit health, health of a certain type of units, or it could be movable buildings. Attack would usually refer to how much damage the unit can deal to another unit, how much damage reduced caused by armor upgrades (by multiplying the attack reduction on the armor or attack stats upgrades, or multiplying the reciprocal of armor upgrades, attack-weakening buffs). Speed is often referred to as the speed of the unit’s movement, or traversal speed, </w:t>
       </w:r>
       <w:r>
         <w:t>or how light/heavy the units are. Attack Cooldown may refer to the short pause between each unit attack, the buffs of obtaining an item that reduces cooldown, or the intervals of boss attacks. Split may refer to the time the players has spent on in producing, gathering, and obtaining resources. Merge may refer to the time players has spent on tech upgrades, tier leveling, construction of resources, and so on.</w:t>
@@ -4824,12 +4973,12 @@
       <w:pPr>
         <w:pStyle w:val="Heading1"/>
       </w:pPr>
-      <w:bookmarkStart w:id="13" w:name="_Toc446893744"/>
+      <w:bookmarkStart w:id="14" w:name="_Toc446893744"/>
       <w:r>
         <w:lastRenderedPageBreak/>
         <w:t>Resources</w:t>
       </w:r>
-      <w:bookmarkEnd w:id="13"/>
+      <w:bookmarkEnd w:id="14"/>
     </w:p>
     <w:p/>
     <w:p>
@@ -4889,8 +5038,6 @@
       <w:pPr>
         <w:ind w:left="420"/>
       </w:pPr>
-      <w:bookmarkStart w:id="14" w:name="_GoBack"/>
-      <w:bookmarkEnd w:id="14"/>
     </w:p>
     <w:p/>
     <w:p>
@@ -7102,7 +7249,7 @@
 </file>
 
 <file path=word/endnotes.xml><?xml version="1.0" encoding="utf-8"?>
-<w:endnotes xmlns:wpc="http://schemas.microsoft.com/office/word/2010/wordprocessingCanvas" xmlns:cx="http://schemas.microsoft.com/office/drawing/2014/chartex" xmlns:cx1="http://schemas.microsoft.com/office/drawing/2015/9/8/chartex" xmlns:cx2="http://schemas.microsoft.com/office/drawing/2015/10/21/chartex" xmlns:mc="http://schemas.openxmlformats.org/markup-compatibility/2006" xmlns:o="urn:schemas-microsoft-com:office:office" xmlns:r="http://schemas.openxmlformats.org/officeDocument/2006/relationships" xmlns:m="http://schemas.openxmlformats.org/officeDocument/2006/math" xmlns:v="urn:schemas-microsoft-com:vml" xmlns:wp14="http://schemas.microsoft.com/office/word/2010/wordprocessingDrawing" xmlns:wp="http://schemas.openxmlformats.org/drawingml/2006/wordprocessingDrawing" xmlns:w10="urn:schemas-microsoft-com:office:word" xmlns:w="http://schemas.openxmlformats.org/wordprocessingml/2006/main" xmlns:w14="http://schemas.microsoft.com/office/word/2010/wordml" xmlns:w15="http://schemas.microsoft.com/office/word/2012/wordml" xmlns:w16se="http://schemas.microsoft.com/office/word/2015/wordml/symex" xmlns:wpg="http://schemas.microsoft.com/office/word/2010/wordprocessingGroup" xmlns:wpi="http://schemas.microsoft.com/office/word/2010/wordprocessingInk" xmlns:wne="http://schemas.microsoft.com/office/word/2006/wordml" xmlns:wps="http://schemas.microsoft.com/office/word/2010/wordprocessingShape" mc:Ignorable="w14 w15 w16se wp14">
+<w:endnotes xmlns:wpc="http://schemas.microsoft.com/office/word/2010/wordprocessingCanvas" xmlns:mc="http://schemas.openxmlformats.org/markup-compatibility/2006" xmlns:o="urn:schemas-microsoft-com:office:office" xmlns:r="http://schemas.openxmlformats.org/officeDocument/2006/relationships" xmlns:m="http://schemas.openxmlformats.org/officeDocument/2006/math" xmlns:v="urn:schemas-microsoft-com:vml" xmlns:wp14="http://schemas.microsoft.com/office/word/2010/wordprocessingDrawing" xmlns:wp="http://schemas.openxmlformats.org/drawingml/2006/wordprocessingDrawing" xmlns:w10="urn:schemas-microsoft-com:office:word" xmlns:w="http://schemas.openxmlformats.org/wordprocessingml/2006/main" xmlns:w14="http://schemas.microsoft.com/office/word/2010/wordml" xmlns:w15="http://schemas.microsoft.com/office/word/2012/wordml" xmlns:wpg="http://schemas.microsoft.com/office/word/2010/wordprocessingGroup" xmlns:wpi="http://schemas.microsoft.com/office/word/2010/wordprocessingInk" xmlns:wne="http://schemas.microsoft.com/office/word/2006/wordml" xmlns:wps="http://schemas.microsoft.com/office/word/2010/wordprocessingShape" mc:Ignorable="w14 w15 wp14">
   <w:endnote w:type="separator" w:id="-1">
     <w:p>
       <w:pPr>
@@ -7127,7 +7274,7 @@
 </file>
 
 <file path=word/footnotes.xml><?xml version="1.0" encoding="utf-8"?>
-<w:footnotes xmlns:wpc="http://schemas.microsoft.com/office/word/2010/wordprocessingCanvas" xmlns:cx="http://schemas.microsoft.com/office/drawing/2014/chartex" xmlns:cx1="http://schemas.microsoft.com/office/drawing/2015/9/8/chartex" xmlns:cx2="http://schemas.microsoft.com/office/drawing/2015/10/21/chartex" xmlns:mc="http://schemas.openxmlformats.org/markup-compatibility/2006" xmlns:o="urn:schemas-microsoft-com:office:office" xmlns:r="http://schemas.openxmlformats.org/officeDocument/2006/relationships" xmlns:m="http://schemas.openxmlformats.org/officeDocument/2006/math" xmlns:v="urn:schemas-microsoft-com:vml" xmlns:wp14="http://schemas.microsoft.com/office/word/2010/wordprocessingDrawing" xmlns:wp="http://schemas.openxmlformats.org/drawingml/2006/wordprocessingDrawing" xmlns:w10="urn:schemas-microsoft-com:office:word" xmlns:w="http://schemas.openxmlformats.org/wordprocessingml/2006/main" xmlns:w14="http://schemas.microsoft.com/office/word/2010/wordml" xmlns:w15="http://schemas.microsoft.com/office/word/2012/wordml" xmlns:w16se="http://schemas.microsoft.com/office/word/2015/wordml/symex" xmlns:wpg="http://schemas.microsoft.com/office/word/2010/wordprocessingGroup" xmlns:wpi="http://schemas.microsoft.com/office/word/2010/wordprocessingInk" xmlns:wne="http://schemas.microsoft.com/office/word/2006/wordml" xmlns:wps="http://schemas.microsoft.com/office/word/2010/wordprocessingShape" mc:Ignorable="w14 w15 w16se wp14">
+<w:footnotes xmlns:wpc="http://schemas.microsoft.com/office/word/2010/wordprocessingCanvas" xmlns:mc="http://schemas.openxmlformats.org/markup-compatibility/2006" xmlns:o="urn:schemas-microsoft-com:office:office" xmlns:r="http://schemas.openxmlformats.org/officeDocument/2006/relationships" xmlns:m="http://schemas.openxmlformats.org/officeDocument/2006/math" xmlns:v="urn:schemas-microsoft-com:vml" xmlns:wp14="http://schemas.microsoft.com/office/word/2010/wordprocessingDrawing" xmlns:wp="http://schemas.openxmlformats.org/drawingml/2006/wordprocessingDrawing" xmlns:w10="urn:schemas-microsoft-com:office:word" xmlns:w="http://schemas.openxmlformats.org/wordprocessingml/2006/main" xmlns:w14="http://schemas.microsoft.com/office/word/2010/wordml" xmlns:w15="http://schemas.microsoft.com/office/word/2012/wordml" xmlns:wpg="http://schemas.microsoft.com/office/word/2010/wordprocessingGroup" xmlns:wpi="http://schemas.microsoft.com/office/word/2010/wordprocessingInk" xmlns:wne="http://schemas.microsoft.com/office/word/2006/wordml" xmlns:wps="http://schemas.microsoft.com/office/word/2010/wordprocessingShape" mc:Ignorable="w14 w15 wp14">
   <w:footnote w:type="separator" w:id="-1">
     <w:p>
       <w:pPr>
@@ -7206,6 +7353,51 @@
       </w:r>
       <w:sdt>
         <w:sdtPr>
+          <w:id w:val="-1406904719"/>
+          <w:citation/>
+        </w:sdtPr>
+        <w:sdtContent>
+          <w:r>
+            <w:fldChar w:fldCharType="begin"/>
+          </w:r>
+          <w:r>
+            <w:instrText xml:space="preserve"> CITATION Byt82 \l 1033 </w:instrText>
+          </w:r>
+          <w:r>
+            <w:fldChar w:fldCharType="separate"/>
+          </w:r>
+          <w:r>
+            <w:rPr>
+              <w:noProof/>
+            </w:rPr>
+            <w:t>(Byte Publications, 1982)</w:t>
+          </w:r>
+          <w:r>
+            <w:rPr>
+              <w:noProof/>
+            </w:rPr>
+            <w:fldChar w:fldCharType="end"/>
+          </w:r>
+        </w:sdtContent>
+      </w:sdt>
+    </w:p>
+  </w:footnote>
+  <w:footnote w:id="3">
+    <w:p>
+      <w:pPr>
+        <w:pStyle w:val="FootnoteText"/>
+      </w:pPr>
+      <w:r>
+        <w:rPr>
+          <w:rStyle w:val="FootnoteReference"/>
+        </w:rPr>
+        <w:footnoteRef/>
+      </w:r>
+      <w:r>
+        <w:t xml:space="preserve"> </w:t>
+      </w:r>
+      <w:sdt>
+        <w:sdtPr>
           <w:id w:val="600371723"/>
           <w:citation/>
         </w:sdtPr>
@@ -7232,7 +7424,7 @@
       </w:sdt>
     </w:p>
   </w:footnote>
-  <w:footnote w:id="3">
+  <w:footnote w:id="4">
     <w:p>
       <w:pPr>
         <w:pStyle w:val="FootnoteText"/>
@@ -7274,7 +7466,94 @@
       </w:sdt>
     </w:p>
   </w:footnote>
-  <w:footnote w:id="4">
+  <w:footnote w:id="5">
+    <w:p>
+      <w:pPr>
+        <w:pStyle w:val="FootnoteText"/>
+      </w:pPr>
+      <w:r>
+        <w:rPr>
+          <w:rStyle w:val="FootnoteReference"/>
+        </w:rPr>
+        <w:footnoteRef/>
+      </w:r>
+      <w:r>
+        <w:t xml:space="preserve"> </w:t>
+      </w:r>
+      <w:sdt>
+        <w:sdtPr>
+          <w:id w:val="-2101013264"/>
+          <w:citation/>
+        </w:sdtPr>
+        <w:sdtContent>
+          <w:r>
+            <w:fldChar w:fldCharType="begin"/>
+          </w:r>
+          <w:r>
+            <w:instrText xml:space="preserve"> CITATION Xio14 \l 1033 </w:instrText>
+          </w:r>
+          <w:r>
+            <w:fldChar w:fldCharType="separate"/>
+          </w:r>
+          <w:r>
+            <w:rPr>
+              <w:noProof/>
+            </w:rPr>
+            <w:t>(Xiong &amp; Iida, 2014)</w:t>
+          </w:r>
+          <w:r>
+            <w:fldChar w:fldCharType="end"/>
+          </w:r>
+        </w:sdtContent>
+      </w:sdt>
+      <w:r>
+        <w:t xml:space="preserve"> </w:t>
+      </w:r>
+    </w:p>
+  </w:footnote>
+  <w:footnote w:id="6">
+    <w:p>
+      <w:pPr>
+        <w:pStyle w:val="FootnoteText"/>
+      </w:pPr>
+      <w:r>
+        <w:rPr>
+          <w:rStyle w:val="FootnoteReference"/>
+        </w:rPr>
+        <w:footnoteRef/>
+      </w:r>
+      <w:r>
+        <w:t xml:space="preserve"> </w:t>
+      </w:r>
+      <w:sdt>
+        <w:sdtPr>
+          <w:id w:val="-643888971"/>
+          <w:citation/>
+        </w:sdtPr>
+        <w:sdtContent>
+          <w:r>
+            <w:fldChar w:fldCharType="begin"/>
+          </w:r>
+          <w:r>
+            <w:instrText xml:space="preserve"> CITATION Dan04 \l 1033 </w:instrText>
+          </w:r>
+          <w:r>
+            <w:fldChar w:fldCharType="separate"/>
+          </w:r>
+          <w:r>
+            <w:rPr>
+              <w:noProof/>
+            </w:rPr>
+            <w:t>(Cheng &amp; Thawonmas, 2004)</w:t>
+          </w:r>
+          <w:r>
+            <w:fldChar w:fldCharType="end"/>
+          </w:r>
+        </w:sdtContent>
+      </w:sdt>
+    </w:p>
+  </w:footnote>
+  <w:footnote w:id="7">
     <w:p>
       <w:pPr>
         <w:pStyle w:val="FootnoteText"/>
@@ -7316,7 +7595,7 @@
       </w:sdt>
     </w:p>
   </w:footnote>
-  <w:footnote w:id="5">
+  <w:footnote w:id="8">
     <w:p>
       <w:pPr>
         <w:pStyle w:val="FootnoteText"/>
@@ -7361,7 +7640,7 @@
       </w:r>
     </w:p>
   </w:footnote>
-  <w:footnote w:id="6">
+  <w:footnote w:id="9">
     <w:p>
       <w:pPr>
         <w:pStyle w:val="FootnoteText"/>
@@ -7403,7 +7682,7 @@
       </w:sdt>
     </w:p>
   </w:footnote>
-  <w:footnote w:id="7">
+  <w:footnote w:id="10">
     <w:p>
       <w:pPr>
         <w:pStyle w:val="FootnoteText"/>
@@ -7445,7 +7724,7 @@
       </w:sdt>
     </w:p>
   </w:footnote>
-  <w:footnote w:id="8">
+  <w:footnote w:id="11">
     <w:p>
       <w:pPr>
         <w:pStyle w:val="FootnoteText"/>
@@ -7487,7 +7766,7 @@
       </w:sdt>
     </w:p>
   </w:footnote>
-  <w:footnote w:id="9">
+  <w:footnote w:id="12">
     <w:p>
       <w:pPr>
         <w:pStyle w:val="FootnoteText"/>
@@ -7529,7 +7808,7 @@
       </w:sdt>
     </w:p>
   </w:footnote>
-  <w:footnote w:id="10">
+  <w:footnote w:id="13">
     <w:p>
       <w:pPr>
         <w:pStyle w:val="FootnoteText"/>
@@ -7571,7 +7850,7 @@
       </w:sdt>
     </w:p>
   </w:footnote>
-  <w:footnote w:id="11">
+  <w:footnote w:id="14">
     <w:p>
       <w:pPr>
         <w:pStyle w:val="FootnoteText"/>
@@ -7613,7 +7892,7 @@
       </w:sdt>
     </w:p>
   </w:footnote>
-  <w:footnote w:id="12">
+  <w:footnote w:id="15">
     <w:p>
       <w:pPr>
         <w:pStyle w:val="FootnoteText"/>
@@ -7655,7 +7934,7 @@
       </w:sdt>
     </w:p>
   </w:footnote>
-  <w:footnote w:id="13">
+  <w:footnote w:id="16">
     <w:p>
       <w:pPr>
         <w:pStyle w:val="FootnoteText"/>
@@ -7697,7 +7976,7 @@
       </w:sdt>
     </w:p>
   </w:footnote>
-  <w:footnote w:id="14">
+  <w:footnote w:id="17">
     <w:p>
       <w:pPr>
         <w:pStyle w:val="FootnoteText"/>
@@ -7739,7 +8018,7 @@
       </w:sdt>
     </w:p>
   </w:footnote>
-  <w:footnote w:id="15">
+  <w:footnote w:id="18">
     <w:p>
       <w:pPr>
         <w:pStyle w:val="FootnoteText"/>
@@ -7781,7 +8060,7 @@
       </w:sdt>
     </w:p>
   </w:footnote>
-  <w:footnote w:id="16">
+  <w:footnote w:id="19">
     <w:p>
       <w:pPr>
         <w:pStyle w:val="FootnoteText"/>
@@ -7823,7 +8102,7 @@
       </w:sdt>
     </w:p>
   </w:footnote>
-  <w:footnote w:id="17">
+  <w:footnote w:id="20">
     <w:p>
       <w:pPr>
         <w:pStyle w:val="FootnoteText"/>
@@ -7865,7 +8144,7 @@
       </w:sdt>
     </w:p>
   </w:footnote>
-  <w:footnote w:id="18">
+  <w:footnote w:id="21">
     <w:p>
       <w:pPr>
         <w:pStyle w:val="FootnoteText"/>
@@ -7907,7 +8186,7 @@
       </w:sdt>
     </w:p>
   </w:footnote>
-  <w:footnote w:id="19">
+  <w:footnote w:id="22">
     <w:p>
       <w:pPr>
         <w:pStyle w:val="FootnoteText"/>
@@ -7949,7 +8228,7 @@
       </w:sdt>
     </w:p>
   </w:footnote>
-  <w:footnote w:id="20">
+  <w:footnote w:id="23">
     <w:p>
       <w:pPr>
         <w:pStyle w:val="FootnoteText"/>
@@ -7991,7 +8270,7 @@
       </w:sdt>
     </w:p>
   </w:footnote>
-  <w:footnote w:id="21">
+  <w:footnote w:id="24">
     <w:p>
       <w:pPr>
         <w:pStyle w:val="FootnoteText"/>
@@ -8033,7 +8312,7 @@
       </w:sdt>
     </w:p>
   </w:footnote>
-  <w:footnote w:id="22">
+  <w:footnote w:id="25">
     <w:p>
       <w:pPr>
         <w:pStyle w:val="FootnoteText"/>
@@ -8075,7 +8354,7 @@
       </w:sdt>
     </w:p>
   </w:footnote>
-  <w:footnote w:id="23">
+  <w:footnote w:id="26">
     <w:p>
       <w:pPr>
         <w:pStyle w:val="FootnoteText"/>
@@ -8117,7 +8396,7 @@
       </w:sdt>
     </w:p>
   </w:footnote>
-  <w:footnote w:id="24">
+  <w:footnote w:id="27">
     <w:p>
       <w:pPr>
         <w:pStyle w:val="FootnoteText"/>
@@ -8159,7 +8438,7 @@
       </w:sdt>
     </w:p>
   </w:footnote>
-  <w:footnote w:id="25">
+  <w:footnote w:id="28">
     <w:p>
       <w:pPr>
         <w:pStyle w:val="FootnoteText"/>
@@ -8201,7 +8480,7 @@
       </w:sdt>
     </w:p>
   </w:footnote>
-  <w:footnote w:id="26">
+  <w:footnote w:id="29">
     <w:p>
       <w:pPr>
         <w:pStyle w:val="FootnoteText"/>
@@ -8243,7 +8522,7 @@
       </w:sdt>
     </w:p>
   </w:footnote>
-  <w:footnote w:id="27">
+  <w:footnote w:id="30">
     <w:p>
       <w:pPr>
         <w:pStyle w:val="FootnoteText"/>
@@ -8285,7 +8564,7 @@
       </w:sdt>
     </w:p>
   </w:footnote>
-  <w:footnote w:id="28">
+  <w:footnote w:id="31">
     <w:p>
       <w:pPr>
         <w:pStyle w:val="FootnoteText"/>
@@ -8327,7 +8606,7 @@
       </w:sdt>
     </w:p>
   </w:footnote>
-  <w:footnote w:id="29">
+  <w:footnote w:id="32">
     <w:p>
       <w:pPr>
         <w:pStyle w:val="FootnoteText"/>
@@ -8370,7 +8649,7 @@
       </w:sdt>
     </w:p>
   </w:footnote>
-  <w:footnote w:id="30">
+  <w:footnote w:id="33">
     <w:p>
       <w:pPr>
         <w:pStyle w:val="FootnoteText"/>
@@ -8431,7 +8710,7 @@
       </w:sdt>
     </w:p>
   </w:footnote>
-  <w:footnote w:id="31">
+  <w:footnote w:id="34">
     <w:p>
       <w:pPr>
         <w:pStyle w:val="FootnoteText"/>
@@ -8473,7 +8752,7 @@
       </w:sdt>
     </w:p>
   </w:footnote>
-  <w:footnote w:id="32">
+  <w:footnote w:id="35">
     <w:p>
       <w:pPr>
         <w:pStyle w:val="FootnoteText"/>
@@ -8518,7 +8797,7 @@
       </w:r>
     </w:p>
   </w:footnote>
-  <w:footnote w:id="33">
+  <w:footnote w:id="36">
     <w:p>
       <w:pPr>
         <w:pStyle w:val="FootnoteText"/>
@@ -8560,7 +8839,7 @@
       </w:sdt>
     </w:p>
   </w:footnote>
-  <w:footnote w:id="34">
+  <w:footnote w:id="37">
     <w:p>
       <w:pPr>
         <w:pStyle w:val="FootnoteText"/>
@@ -8605,7 +8884,7 @@
       </w:r>
     </w:p>
   </w:footnote>
-  <w:footnote w:id="35">
+  <w:footnote w:id="38">
     <w:p>
       <w:pPr>
         <w:pStyle w:val="FootnoteText"/>
@@ -8647,7 +8926,7 @@
       </w:sdt>
     </w:p>
   </w:footnote>
-  <w:footnote w:id="36">
+  <w:footnote w:id="39">
     <w:p>
       <w:pPr>
         <w:pStyle w:val="FootnoteText"/>
@@ -8663,7 +8942,7 @@
       </w:r>
     </w:p>
   </w:footnote>
-  <w:footnote w:id="37">
+  <w:footnote w:id="40">
     <w:p>
       <w:pPr>
         <w:pStyle w:val="FootnoteText"/>
@@ -8679,7 +8958,7 @@
       </w:r>
     </w:p>
   </w:footnote>
-  <w:footnote w:id="38">
+  <w:footnote w:id="41">
     <w:p>
       <w:pPr>
         <w:pStyle w:val="FootnoteText"/>
@@ -8721,7 +9000,7 @@
       </w:sdt>
     </w:p>
   </w:footnote>
-  <w:footnote w:id="39">
+  <w:footnote w:id="42">
     <w:p>
       <w:pPr>
         <w:pStyle w:val="FootnoteText"/>
@@ -8763,7 +9042,7 @@
       </w:sdt>
     </w:p>
   </w:footnote>
-  <w:footnote w:id="40">
+  <w:footnote w:id="43">
     <w:p>
       <w:pPr>
         <w:pStyle w:val="FootnoteText"/>
@@ -8805,7 +9084,7 @@
       </w:sdt>
     </w:p>
   </w:footnote>
-  <w:footnote w:id="41">
+  <w:footnote w:id="44">
     <w:p>
       <w:pPr>
         <w:pStyle w:val="FootnoteText"/>
@@ -8854,7 +9133,7 @@
 </file>
 
 <file path=word/numbering.xml><?xml version="1.0" encoding="utf-8"?>
-<w:numbering xmlns:wpc="http://schemas.microsoft.com/office/word/2010/wordprocessingCanvas" xmlns:cx="http://schemas.microsoft.com/office/drawing/2014/chartex" xmlns:cx1="http://schemas.microsoft.com/office/drawing/2015/9/8/chartex" xmlns:cx2="http://schemas.microsoft.com/office/drawing/2015/10/21/chartex" xmlns:mc="http://schemas.openxmlformats.org/markup-compatibility/2006" xmlns:o="urn:schemas-microsoft-com:office:office" xmlns:r="http://schemas.openxmlformats.org/officeDocument/2006/relationships" xmlns:m="http://schemas.openxmlformats.org/officeDocument/2006/math" xmlns:v="urn:schemas-microsoft-com:vml" xmlns:wp14="http://schemas.microsoft.com/office/word/2010/wordprocessingDrawing" xmlns:wp="http://schemas.openxmlformats.org/drawingml/2006/wordprocessingDrawing" xmlns:w10="urn:schemas-microsoft-com:office:word" xmlns:w="http://schemas.openxmlformats.org/wordprocessingml/2006/main" xmlns:w14="http://schemas.microsoft.com/office/word/2010/wordml" xmlns:w15="http://schemas.microsoft.com/office/word/2012/wordml" xmlns:w16se="http://schemas.microsoft.com/office/word/2015/wordml/symex" xmlns:wpg="http://schemas.microsoft.com/office/word/2010/wordprocessingGroup" xmlns:wpi="http://schemas.microsoft.com/office/word/2010/wordprocessingInk" xmlns:wne="http://schemas.microsoft.com/office/word/2006/wordml" xmlns:wps="http://schemas.microsoft.com/office/word/2010/wordprocessingShape" mc:Ignorable="w14 w15 w16se wp14">
+<w:numbering xmlns:wpc="http://schemas.microsoft.com/office/word/2010/wordprocessingCanvas" xmlns:mc="http://schemas.openxmlformats.org/markup-compatibility/2006" xmlns:o="urn:schemas-microsoft-com:office:office" xmlns:r="http://schemas.openxmlformats.org/officeDocument/2006/relationships" xmlns:m="http://schemas.openxmlformats.org/officeDocument/2006/math" xmlns:v="urn:schemas-microsoft-com:vml" xmlns:wp14="http://schemas.microsoft.com/office/word/2010/wordprocessingDrawing" xmlns:wp="http://schemas.openxmlformats.org/drawingml/2006/wordprocessingDrawing" xmlns:w10="urn:schemas-microsoft-com:office:word" xmlns:w="http://schemas.openxmlformats.org/wordprocessingml/2006/main" xmlns:w14="http://schemas.microsoft.com/office/word/2010/wordml" xmlns:w15="http://schemas.microsoft.com/office/word/2012/wordml" xmlns:wpg="http://schemas.microsoft.com/office/word/2010/wordprocessingGroup" xmlns:wpi="http://schemas.microsoft.com/office/word/2010/wordprocessingInk" xmlns:wne="http://schemas.microsoft.com/office/word/2006/wordml" xmlns:wps="http://schemas.microsoft.com/office/word/2010/wordprocessingShape" mc:Ignorable="w14 w15 wp14">
   <w:abstractNum w:abstractNumId="0" w15:restartNumberingAfterBreak="0">
     <w:nsid w:val="1B3870AD"/>
     <w:multiLevelType w:val="multilevel"/>
@@ -9426,7 +9705,7 @@
 </file>
 
 <file path=word/styles.xml><?xml version="1.0" encoding="utf-8"?>
-<w:styles xmlns:mc="http://schemas.openxmlformats.org/markup-compatibility/2006" xmlns:r="http://schemas.openxmlformats.org/officeDocument/2006/relationships" xmlns:w="http://schemas.openxmlformats.org/wordprocessingml/2006/main" xmlns:w14="http://schemas.microsoft.com/office/word/2010/wordml" xmlns:w15="http://schemas.microsoft.com/office/word/2012/wordml" xmlns:w16se="http://schemas.microsoft.com/office/word/2015/wordml/symex" mc:Ignorable="w14 w15 w16se">
+<w:styles xmlns:mc="http://schemas.openxmlformats.org/markup-compatibility/2006" xmlns:r="http://schemas.openxmlformats.org/officeDocument/2006/relationships" xmlns:w="http://schemas.openxmlformats.org/wordprocessingml/2006/main" xmlns:w14="http://schemas.microsoft.com/office/word/2010/wordml" xmlns:w15="http://schemas.microsoft.com/office/word/2012/wordml" mc:Ignorable="w14 w15">
   <w:docDefaults>
     <w:rPrDefault>
       <w:rPr>
@@ -9442,7 +9721,7 @@
       </w:pPr>
     </w:pPrDefault>
   </w:docDefaults>
-  <w:latentStyles w:defLockedState="0" w:defUIPriority="99" w:defSemiHidden="0" w:defUnhideWhenUsed="0" w:defQFormat="0" w:count="372">
+  <w:latentStyles w:defLockedState="0" w:defUIPriority="99" w:defSemiHidden="0" w:defUnhideWhenUsed="0" w:defQFormat="0" w:count="371">
     <w:lsdException w:name="Normal" w:uiPriority="0" w:qFormat="1"/>
     <w:lsdException w:name="heading 1" w:uiPriority="9" w:qFormat="1"/>
     <w:lsdException w:name="heading 2" w:semiHidden="1" w:uiPriority="9" w:unhideWhenUsed="1" w:qFormat="1"/>
@@ -9814,7 +10093,6 @@
     <w:lsdException w:name="List Table 5 Dark Accent 6" w:uiPriority="50"/>
     <w:lsdException w:name="List Table 6 Colorful Accent 6" w:uiPriority="51"/>
     <w:lsdException w:name="List Table 7 Colorful Accent 6" w:uiPriority="52"/>
-    <w:lsdException w:name="Mention" w:semiHidden="1" w:unhideWhenUsed="1"/>
   </w:latentStyles>
   <w:style w:type="paragraph" w:default="1" w:styleId="Normal">
     <w:name w:val="Normal"/>
@@ -10302,6 +10580,47 @@
     <w:rsid w:val="004461CA"/>
     <w:rPr>
       <w:color w:val="808080"/>
+    </w:rPr>
+  </w:style>
+  <w:style w:type="character" w:styleId="CommentReference">
+    <w:name w:val="annotation reference"/>
+    <w:basedOn w:val="DefaultParagraphFont"/>
+    <w:uiPriority w:val="99"/>
+    <w:semiHidden/>
+    <w:unhideWhenUsed/>
+    <w:rsid w:val="00944BFD"/>
+    <w:rPr>
+      <w:sz w:val="16"/>
+      <w:szCs w:val="16"/>
+    </w:rPr>
+  </w:style>
+  <w:style w:type="paragraph" w:styleId="CommentText">
+    <w:name w:val="annotation text"/>
+    <w:basedOn w:val="Normal"/>
+    <w:link w:val="CommentTextChar"/>
+    <w:uiPriority w:val="99"/>
+    <w:semiHidden/>
+    <w:unhideWhenUsed/>
+    <w:rsid w:val="00944BFD"/>
+    <w:pPr>
+      <w:spacing w:line="240" w:lineRule="auto"/>
+    </w:pPr>
+    <w:rPr>
+      <w:sz w:val="20"/>
+      <w:szCs w:val="20"/>
+    </w:rPr>
+  </w:style>
+  <w:style w:type="character" w:customStyle="1" w:styleId="CommentTextChar">
+    <w:name w:val="Comment Text Char"/>
+    <w:basedOn w:val="DefaultParagraphFont"/>
+    <w:link w:val="CommentText"/>
+    <w:uiPriority w:val="99"/>
+    <w:semiHidden/>
+    <w:rsid w:val="00944BFD"/>
+    <w:rPr>
+      <w:rFonts w:ascii="Times New Roman" w:hAnsi="Times New Roman"/>
+      <w:sz w:val="20"/>
+      <w:szCs w:val="20"/>
     </w:rPr>
   </w:style>
 </w:styles>
@@ -11652,11 +11971,66 @@
     <b:Pages>40</b:Pages>
     <b:RefOrder>46</b:RefOrder>
   </b:Source>
+  <b:Source>
+    <b:Tag>Dan04</b:Tag>
+    <b:SourceType>ConferenceProceedings</b:SourceType>
+    <b:Guid>{5554FDB4-AEE9-497F-823D-A540655E3C69}</b:Guid>
+    <b:Title>Case-based Plan Recognition for Real-Time Strategy Games</b:Title>
+    <b:Year>2004</b:Year>
+    <b:City>Reading</b:City>
+    <b:Publisher>University of Wolverhampton Press</b:Publisher>
+    <b:Pages>36-40</b:Pages>
+    <b:ConferenceName>Proceedings of 5th Game-On International Conference on Computer Games</b:ConferenceName>
+    <b:Month>November</b:Month>
+    <b:CountryRegion>UK</b:CountryRegion>
+    <b:Author>
+      <b:Author>
+        <b:NameList>
+          <b:Person>
+            <b:Last>Cheng</b:Last>
+            <b:First>Danny</b:First>
+            <b:Middle>C.</b:Middle>
+          </b:Person>
+          <b:Person>
+            <b:Last>Thawonmas</b:Last>
+            <b:First>Ruck</b:First>
+          </b:Person>
+        </b:NameList>
+      </b:Author>
+    </b:Author>
+    <b:RefOrder>47</b:RefOrder>
+  </b:Source>
+  <b:Source>
+    <b:Tag>Xio14</b:Tag>
+    <b:SourceType>ConferenceProceedings</b:SourceType>
+    <b:Guid>{2EFBEECA-D7AF-407C-BF7E-4D9F59CD26C2}</b:Guid>
+    <b:Author>
+      <b:Author>
+        <b:NameList>
+          <b:Person>
+            <b:Last>Xiong</b:Last>
+            <b:First>Shuo</b:First>
+          </b:Person>
+          <b:Person>
+            <b:Last>Iida</b:Last>
+            <b:First>Hiroyuki</b:First>
+          </b:Person>
+        </b:NameList>
+      </b:Author>
+    </b:Author>
+    <b:Title>Attractiveness of Real Time Strategy Games</b:Title>
+    <b:Pages>271-276</b:Pages>
+    <b:Year>2014</b:Year>
+    <b:ConferenceName>2nd International Conference on Systems and Informatics (ICSAI 2014)</b:ConferenceName>
+    <b:City>Shanghai</b:City>
+    <b:Publisher>IEEE</b:Publisher>
+    <b:RefOrder>48</b:RefOrder>
+  </b:Source>
 </b:Sources>
 </file>
 
 <file path=customXml/itemProps1.xml><?xml version="1.0" encoding="utf-8"?>
-<ds:datastoreItem xmlns:ds="http://schemas.openxmlformats.org/officeDocument/2006/customXml" ds:itemID="{6679D17D-6C5A-4B09-AC6F-35CCDE51845E}">
+<ds:datastoreItem xmlns:ds="http://schemas.openxmlformats.org/officeDocument/2006/customXml" ds:itemID="{6320D6BB-70B8-47E7-8AE2-F0F7A73A0DAF}">
   <ds:schemaRefs>
     <ds:schemaRef ds:uri="http://schemas.openxmlformats.org/officeDocument/2006/bibliography"/>
   </ds:schemaRefs>

</xml_diff>